<commit_message>
SRS änderungen nachverfolgen aktiviert
</commit_message>
<xml_diff>
--- a/Software-Requirements-Specification.docx
+++ b/Software-Requirements-Specification.docx
@@ -1,50 +1,50 @@
 
 <file path=word/document.xml><?xml version="1.0" encoding="utf-8"?>
-<w:document xmlns:wpc="http://schemas.microsoft.com/office/word/2010/wordprocessingCanvas" xmlns:mc="http://schemas.openxmlformats.org/markup-compatibility/2006" xmlns:o="urn:schemas-microsoft-com:office:office" xmlns:r="http://schemas.openxmlformats.org/officeDocument/2006/relationships" xmlns:m="http://schemas.openxmlformats.org/officeDocument/2006/math" xmlns:v="urn:schemas-microsoft-com:vml" xmlns:wp14="http://schemas.microsoft.com/office/word/2010/wordprocessingDrawing" xmlns:wp="http://schemas.openxmlformats.org/drawingml/2006/wordprocessingDrawing" xmlns:w10="urn:schemas-microsoft-com:office:word" xmlns:w="http://schemas.openxmlformats.org/wordprocessingml/2006/main" xmlns:w14="http://schemas.microsoft.com/office/word/2010/wordml" xmlns:wpg="http://schemas.microsoft.com/office/word/2010/wordprocessingGroup" xmlns:wpi="http://schemas.microsoft.com/office/word/2010/wordprocessingInk" xmlns:wne="http://schemas.microsoft.com/office/word/2006/wordml" xmlns:wps="http://schemas.microsoft.com/office/word/2010/wordprocessingShape" mc:Ignorable="w14 wp14">
+<w:document xmlns:wpc="http://schemas.microsoft.com/office/word/2010/wordprocessingCanvas" xmlns:cx="http://schemas.microsoft.com/office/drawing/2014/chartex" xmlns:cx1="http://schemas.microsoft.com/office/drawing/2015/9/8/chartex" xmlns:cx2="http://schemas.microsoft.com/office/drawing/2015/10/21/chartex" xmlns:cx3="http://schemas.microsoft.com/office/drawing/2016/5/9/chartex" xmlns:cx4="http://schemas.microsoft.com/office/drawing/2016/5/10/chartex" xmlns:cx5="http://schemas.microsoft.com/office/drawing/2016/5/11/chartex" xmlns:mc="http://schemas.openxmlformats.org/markup-compatibility/2006" xmlns:o="urn:schemas-microsoft-com:office:office" xmlns:r="http://schemas.openxmlformats.org/officeDocument/2006/relationships" xmlns:m="http://schemas.openxmlformats.org/officeDocument/2006/math" xmlns:v="urn:schemas-microsoft-com:vml" xmlns:wp14="http://schemas.microsoft.com/office/word/2010/wordprocessingDrawing" xmlns:wp="http://schemas.openxmlformats.org/drawingml/2006/wordprocessingDrawing" xmlns:w10="urn:schemas-microsoft-com:office:word" xmlns:w="http://schemas.openxmlformats.org/wordprocessingml/2006/main" xmlns:w14="http://schemas.microsoft.com/office/word/2010/wordml" xmlns:w15="http://schemas.microsoft.com/office/word/2012/wordml" xmlns:w16se="http://schemas.microsoft.com/office/word/2015/wordml/symex" xmlns:wpg="http://schemas.microsoft.com/office/word/2010/wordprocessingGroup" xmlns:wpi="http://schemas.microsoft.com/office/word/2010/wordprocessingInk" xmlns:wne="http://schemas.microsoft.com/office/word/2006/wordml" xmlns:wps="http://schemas.microsoft.com/office/word/2010/wordprocessingShape" mc:Ignorable="w14 w15 w16se wp14">
   <w:body>
-    <w:bookmarkStart w:id="0" w:name="_GoBack"/>
-    <w:bookmarkEnd w:id="0"/>
     <w:p>
       <w:pPr>
         <w:pStyle w:val="Titel"/>
         <w:jc w:val="right"/>
       </w:pPr>
-      <w:r>
-        <w:fldChar w:fldCharType="begin"/>
-      </w:r>
-      <w:r>
-        <w:instrText xml:space="preserve"> SUBJECT  \* MERGEFORMAT </w:instrText>
-      </w:r>
-      <w:r>
-        <w:fldChar w:fldCharType="separate"/>
-      </w:r>
-      <w:r>
-        <w:t>&lt;Project Name&gt;</w:t>
-      </w:r>
-      <w:r>
-        <w:fldChar w:fldCharType="end"/>
-      </w:r>
+      <w:del w:id="0" w:author="Andre Schmitt" w:date="2016-10-21T12:41:00Z">
+        <w:r>
+          <w:fldChar w:fldCharType="begin"/>
+        </w:r>
+        <w:r>
+          <w:delInstrText xml:space="preserve"> SUBJECT  \* MERGEFORMAT </w:delInstrText>
+        </w:r>
+        <w:r>
+          <w:fldChar w:fldCharType="separate"/>
+        </w:r>
+        <w:r>
+          <w:delText>&lt;Project Name&gt;</w:delText>
+        </w:r>
+        <w:r>
+          <w:fldChar w:fldCharType="end"/>
+        </w:r>
+      </w:del>
+      <w:ins w:id="1" w:author="Andre Schmitt" w:date="2016-10-21T12:41:00Z">
+        <w:r>
+          <w:t>Text</w:t>
+        </w:r>
+      </w:ins>
+      <w:ins w:id="2" w:author="Andre Schmitt" w:date="2016-10-21T12:42:00Z">
+        <w:r>
+          <w:t>Venturer</w:t>
+        </w:r>
+      </w:ins>
     </w:p>
     <w:p>
       <w:pPr>
         <w:pStyle w:val="Titel"/>
         <w:jc w:val="right"/>
       </w:pPr>
-      <w:r>
-        <w:fldChar w:fldCharType="begin"/>
-      </w:r>
-      <w:r>
-        <w:instrText xml:space="preserve"> TITLE  \* MERGEFORMAT </w:instrText>
-      </w:r>
-      <w:r>
-        <w:fldChar w:fldCharType="separate"/>
-      </w:r>
-      <w:r>
-        <w:t>Software Requirements Specification</w:t>
-      </w:r>
-      <w:r>
-        <w:fldChar w:fldCharType="end"/>
-      </w:r>
+      <w:fldSimple w:instr=" TITLE  \* MERGEFORMAT ">
+        <w:r>
+          <w:t>Software Requirements Specification</w:t>
+        </w:r>
+      </w:fldSimple>
     </w:p>
     <w:p>
       <w:pPr>
@@ -90,10 +90,15 @@
         <w:pStyle w:val="InfoBlue"/>
       </w:pPr>
       <w:r>
-        <w:t>[Note: The following template is provided for use with the Rational Unified Process. Text enclosed in squa</w:t>
-      </w:r>
-      <w:r>
-        <w:t>re brackets and displayed in blue italics (style=InfoBlue) is included to provide guidance to the author and should be deleted before publishing the document. A paragraph entered following this style will automatically be set to normal (style=Body Text).]</w:t>
+        <w:t>[Note: The following template is provided for use with the Rational Unified Process. Text enclosed in square brackets and displayed in blue italics (style=</w:t>
+      </w:r>
+      <w:proofErr w:type="spellStart"/>
+      <w:r>
+        <w:t>InfoBlue</w:t>
+      </w:r>
+      <w:proofErr w:type="spellEnd"/>
+      <w:r>
+        <w:t>) is included to provide guidance to the author and should be deleted before publishing the document. A paragraph entered following this style will automatically be set to normal (style=Body Text).]</w:t>
       </w:r>
     </w:p>
     <w:p>
@@ -101,13 +106,7 @@
         <w:pStyle w:val="InfoBlue"/>
       </w:pPr>
       <w:r>
-        <w:t>[To customize automatic fields in Microsoft Word (which display a gray background when selected), select File&gt;Properties and replace the Title, Subject and Company fields with the appropriate information for this document. After closing the dialog, automat</w:t>
-      </w:r>
-      <w:r>
-        <w:t>ic fields may be updated throughout the document by selecting Edit&gt;Select All (or Ctrl-A) and pressing F9, or simply click on the field and press F9.  This must be done separately for Headers and Footers.  Alt-F9 will toggle between displaying the field na</w:t>
-      </w:r>
-      <w:r>
-        <w:t xml:space="preserve">mes and the field contents.  See Word help for more information on working with fields.] </w:t>
+        <w:t xml:space="preserve">[To customize automatic fields in Microsoft Word (which display a gray background when selected), select File&gt;Properties and replace the Title, Subject and Company fields with the appropriate information for this document. After closing the dialog, automatic fields may be updated throughout the document by selecting Edit&gt;Select All (or Ctrl-A) and pressing F9, or simply click on the field and press F9.  This must be done separately for Headers and Footers.  Alt-F9 will toggle between displaying the field names and the field contents.  See Word help for more information on working with fields.] </w:t>
       </w:r>
     </w:p>
     <w:p>
@@ -119,8 +118,8 @@
       <w:pPr>
         <w:pStyle w:val="Textkrper"/>
         <w:sectPr>
-          <w:headerReference w:type="default" r:id="rId8"/>
-          <w:footerReference w:type="even" r:id="rId9"/>
+          <w:headerReference w:type="default" r:id="rId7"/>
+          <w:footerReference w:type="even" r:id="rId8"/>
           <w:pgSz w:w="12240" w:h="15840" w:code="1"/>
           <w:pgMar w:top="1440" w:right="1440" w:bottom="1440" w:left="1440" w:header="720" w:footer="720" w:gutter="0"/>
           <w:cols w:space="720"/>
@@ -158,12 +157,6 @@
         <w:gridCol w:w="2304"/>
       </w:tblGrid>
       <w:tr>
-        <w:tblPrEx>
-          <w:tblCellMar>
-            <w:top w:w="0" w:type="dxa"/>
-            <w:bottom w:w="0" w:type="dxa"/>
-          </w:tblCellMar>
-        </w:tblPrEx>
         <w:tc>
           <w:tcPr>
             <w:tcW w:w="2304" w:type="dxa"/>
@@ -246,12 +239,6 @@
         </w:tc>
       </w:tr>
       <w:tr>
-        <w:tblPrEx>
-          <w:tblCellMar>
-            <w:top w:w="0" w:type="dxa"/>
-            <w:bottom w:w="0" w:type="dxa"/>
-          </w:tblCellMar>
-        </w:tblPrEx>
         <w:tc>
           <w:tcPr>
             <w:tcW w:w="2304" w:type="dxa"/>
@@ -261,7 +248,23 @@
               <w:pStyle w:val="Tabletext"/>
             </w:pPr>
             <w:r>
-              <w:t>&lt;dd/mmm/yy&gt;</w:t>
+              <w:t>&lt;</w:t>
+            </w:r>
+            <w:proofErr w:type="spellStart"/>
+            <w:r>
+              <w:t>dd</w:t>
+            </w:r>
+            <w:proofErr w:type="spellEnd"/>
+            <w:r>
+              <w:t>/mmm/</w:t>
+            </w:r>
+            <w:proofErr w:type="spellStart"/>
+            <w:r>
+              <w:t>yy</w:t>
+            </w:r>
+            <w:proofErr w:type="spellEnd"/>
+            <w:r>
+              <w:t>&gt;</w:t>
             </w:r>
           </w:p>
         </w:tc>
@@ -274,7 +277,15 @@
               <w:pStyle w:val="Tabletext"/>
             </w:pPr>
             <w:r>
-              <w:t>&lt;x.x&gt;</w:t>
+              <w:t>&lt;</w:t>
+            </w:r>
+            <w:proofErr w:type="spellStart"/>
+            <w:r>
+              <w:t>x.x</w:t>
+            </w:r>
+            <w:proofErr w:type="spellEnd"/>
+            <w:r>
+              <w:t>&gt;</w:t>
             </w:r>
           </w:p>
         </w:tc>
@@ -306,12 +317,6 @@
         </w:tc>
       </w:tr>
       <w:tr>
-        <w:tblPrEx>
-          <w:tblCellMar>
-            <w:top w:w="0" w:type="dxa"/>
-            <w:bottom w:w="0" w:type="dxa"/>
-          </w:tblCellMar>
-        </w:tblPrEx>
         <w:tc>
           <w:tcPr>
             <w:tcW w:w="2304" w:type="dxa"/>
@@ -354,12 +359,6 @@
         </w:tc>
       </w:tr>
       <w:tr>
-        <w:tblPrEx>
-          <w:tblCellMar>
-            <w:top w:w="0" w:type="dxa"/>
-            <w:bottom w:w="0" w:type="dxa"/>
-          </w:tblCellMar>
-        </w:tblPrEx>
         <w:tc>
           <w:tcPr>
             <w:tcW w:w="2304" w:type="dxa"/>
@@ -402,12 +401,6 @@
         </w:tc>
       </w:tr>
       <w:tr>
-        <w:tblPrEx>
-          <w:tblCellMar>
-            <w:top w:w="0" w:type="dxa"/>
-            <w:bottom w:w="0" w:type="dxa"/>
-          </w:tblCellMar>
-        </w:tblPrEx>
         <w:tc>
           <w:tcPr>
             <w:tcW w:w="2304" w:type="dxa"/>
@@ -455,6 +448,8 @@
       <w:pPr>
         <w:pStyle w:val="Titel"/>
       </w:pPr>
+      <w:bookmarkStart w:id="5" w:name="_GoBack"/>
+      <w:bookmarkEnd w:id="5"/>
       <w:r>
         <w:br w:type="page"/>
       </w:r>
@@ -522,13 +517,7 @@
         <w:rPr>
           <w:noProof/>
         </w:rPr>
-        <w:instrText xml:space="preserve"> PAGEREF _</w:instrText>
-      </w:r>
-      <w:r>
-        <w:rPr>
-          <w:noProof/>
-        </w:rPr>
-        <w:instrText xml:space="preserve">Toc492795815 \h </w:instrText>
+        <w:instrText xml:space="preserve"> PAGEREF _Toc492795815 \h </w:instrText>
       </w:r>
       <w:r>
         <w:rPr>
@@ -898,13 +887,7 @@
         <w:rPr>
           <w:noProof/>
         </w:rPr>
-        <w:instrText xml:space="preserve"> PAGEREF _T</w:instrText>
-      </w:r>
-      <w:r>
-        <w:rPr>
-          <w:noProof/>
-        </w:rPr>
-        <w:instrText xml:space="preserve">oc492795820 \h </w:instrText>
+        <w:instrText xml:space="preserve"> PAGEREF _Toc492795820 \h </w:instrText>
       </w:r>
       <w:r>
         <w:rPr>
@@ -1260,13 +1243,7 @@
         <w:rPr>
           <w:noProof/>
         </w:rPr>
-        <w:t>Usa</w:t>
-      </w:r>
-      <w:r>
-        <w:rPr>
-          <w:noProof/>
-        </w:rPr>
-        <w:t>bility</w:t>
+        <w:t>Usability</w:t>
       </w:r>
       <w:r>
         <w:rPr>
@@ -1580,13 +1557,7 @@
         <w:rPr>
           <w:noProof/>
         </w:rPr>
-        <w:instrText xml:space="preserve"> PAGEREF _Toc49279</w:instrText>
-      </w:r>
-      <w:r>
-        <w:rPr>
-          <w:noProof/>
-        </w:rPr>
-        <w:instrText xml:space="preserve">5829 \h </w:instrText>
+        <w:instrText xml:space="preserve"> PAGEREF _Toc492795829 \h </w:instrText>
       </w:r>
       <w:r>
         <w:rPr>
@@ -2530,13 +2501,7 @@
         <w:rPr>
           <w:noProof/>
         </w:rPr>
-        <w:t>Licensing Req</w:t>
-      </w:r>
-      <w:r>
-        <w:rPr>
-          <w:noProof/>
-        </w:rPr>
-        <w:t>uirements</w:t>
+        <w:t>Licensing Requirements</w:t>
       </w:r>
       <w:r>
         <w:rPr>
@@ -2814,25 +2779,11 @@
       <w:r>
         <w:br w:type="page"/>
       </w:r>
-      <w:r>
-        <w:lastRenderedPageBreak/>
-        <w:fldChar w:fldCharType="begin"/>
-      </w:r>
-      <w:r>
-        <w:instrText xml:space="preserve"> TITLE  \* MERGEFORMAT</w:instrText>
-      </w:r>
-      <w:r>
-        <w:instrText xml:space="preserve"> </w:instrText>
-      </w:r>
-      <w:r>
-        <w:fldChar w:fldCharType="separate"/>
-      </w:r>
-      <w:r>
-        <w:t>Software Requirements Specification</w:t>
-      </w:r>
-      <w:r>
-        <w:fldChar w:fldCharType="end"/>
-      </w:r>
+      <w:fldSimple w:instr=" TITLE  \* MERGEFORMAT ">
+        <w:r>
+          <w:t>Software Requirements Specification</w:t>
+        </w:r>
+      </w:fldSimple>
       <w:r>
         <w:t xml:space="preserve"> </w:t>
       </w:r>
@@ -2841,11 +2792,11 @@
       <w:pPr>
         <w:pStyle w:val="berschrift1"/>
       </w:pPr>
-      <w:bookmarkStart w:id="1" w:name="_Toc492795815"/>
+      <w:bookmarkStart w:id="6" w:name="_Toc492795815"/>
       <w:r>
         <w:t>Introduction</w:t>
       </w:r>
-      <w:bookmarkEnd w:id="1"/>
+      <w:bookmarkEnd w:id="6"/>
     </w:p>
     <w:p>
       <w:pPr>
@@ -2872,10 +2823,7 @@
         <w:t>SRS</w:t>
       </w:r>
       <w:r>
-        <w:t>. It includes the purpose, scope, definitions, acronyms, abbreviations, references, and overview o</w:t>
-      </w:r>
-      <w:r>
-        <w:t xml:space="preserve">f the </w:t>
+        <w:t xml:space="preserve">. It includes the purpose, scope, definitions, acronyms, abbreviations, references, and overview of the </w:t>
       </w:r>
       <w:r>
         <w:rPr>
@@ -2920,17 +2868,28 @@
           <w:b/>
           <w:bCs/>
         </w:rPr>
-        <w:t>no use-case model</w:t>
+        <w:t xml:space="preserve">no use-case modeling.  </w:t>
+      </w:r>
+      <w:r>
+        <w:t xml:space="preserve">It captures all requirements in a single document, with applicable sections inserted from the Supplementary Specifications (which would no longer be needed).  For a template of an </w:t>
       </w:r>
       <w:r>
         <w:rPr>
           <w:b/>
           <w:bCs/>
         </w:rPr>
-        <w:t xml:space="preserve">ing.  </w:t>
-      </w:r>
-      <w:r>
-        <w:t xml:space="preserve">It captures all requirements in a single document, with applicable sections inserted from the Supplementary Specifications (which would no longer be needed).  For a template of an </w:t>
+        <w:t>SRS</w:t>
+      </w:r>
+      <w:r>
+        <w:t xml:space="preserve"> using use-case modeling, which consists of a package containing Use Cases of the use-case model and applicable Supplementary Specifications and other supporting information, see rup_srsuc.dot.]</w:t>
+      </w:r>
+    </w:p>
+    <w:p>
+      <w:pPr>
+        <w:pStyle w:val="InfoBlue"/>
+      </w:pPr>
+      <w:r>
+        <w:t xml:space="preserve">[Many different arrangements of an </w:t>
       </w:r>
       <w:r>
         <w:rPr>
@@ -2940,18 +2899,7 @@
         <w:t>SRS</w:t>
       </w:r>
       <w:r>
-        <w:t xml:space="preserve"> using use-case modeling, which consists of a package containing Us</w:t>
-      </w:r>
-      <w:r>
-        <w:t>e Cases of the use-case model and applicable Supplementary Specifications and other supporting information, see rup_srsuc.dot.]</w:t>
-      </w:r>
-    </w:p>
-    <w:p>
-      <w:pPr>
-        <w:pStyle w:val="InfoBlue"/>
-      </w:pPr>
-      <w:r>
-        <w:t xml:space="preserve">[Many different arrangements of an </w:t>
+        <w:t xml:space="preserve"> are possible.  Refer to [IEEE830-1998] for further elaboration of these explanations, as well as other options for </w:t>
       </w:r>
       <w:r>
         <w:rPr>
@@ -2961,10 +2909,25 @@
         <w:t>SRS</w:t>
       </w:r>
       <w:r>
-        <w:t xml:space="preserve"> are possible.  Refer to [IEEE830-1998] for further elaboration of these explanations, as </w:t>
-      </w:r>
-      <w:r>
-        <w:t xml:space="preserve">well as other options for </w:t>
+        <w:t xml:space="preserve"> organization.]</w:t>
+      </w:r>
+    </w:p>
+    <w:p>
+      <w:pPr>
+        <w:pStyle w:val="berschrift2"/>
+      </w:pPr>
+      <w:bookmarkStart w:id="7" w:name="_Toc492795816"/>
+      <w:r>
+        <w:t>Purpose</w:t>
+      </w:r>
+      <w:bookmarkEnd w:id="7"/>
+    </w:p>
+    <w:p>
+      <w:pPr>
+        <w:pStyle w:val="InfoBlue"/>
+      </w:pPr>
+      <w:r>
+        <w:t xml:space="preserve">[Specify the purpose of this </w:t>
       </w:r>
       <w:r>
         <w:rPr>
@@ -2974,25 +2937,7 @@
         <w:t>SRS</w:t>
       </w:r>
       <w:r>
-        <w:t xml:space="preserve"> organization.]</w:t>
-      </w:r>
-    </w:p>
-    <w:p>
-      <w:pPr>
-        <w:pStyle w:val="berschrift2"/>
-      </w:pPr>
-      <w:bookmarkStart w:id="2" w:name="_Toc492795816"/>
-      <w:r>
-        <w:t>Purpose</w:t>
-      </w:r>
-      <w:bookmarkEnd w:id="2"/>
-    </w:p>
-    <w:p>
-      <w:pPr>
-        <w:pStyle w:val="InfoBlue"/>
-      </w:pPr>
-      <w:r>
-        <w:t xml:space="preserve">[Specify the purpose of this </w:t>
+        <w:t xml:space="preserve">. The </w:t>
       </w:r>
       <w:r>
         <w:rPr>
@@ -3002,7 +2947,25 @@
         <w:t>SRS</w:t>
       </w:r>
       <w:r>
-        <w:t xml:space="preserve">. The </w:t>
+        <w:t xml:space="preserve"> fully describes the external behavior of the application or subsystem identified. It also describes nonfunctional requirements, design constraints, and other factors necessary to provide a complete and comprehensive description of the requirements for the software.]</w:t>
+      </w:r>
+    </w:p>
+    <w:p>
+      <w:pPr>
+        <w:pStyle w:val="berschrift2"/>
+      </w:pPr>
+      <w:bookmarkStart w:id="8" w:name="_Toc492795817"/>
+      <w:r>
+        <w:t>Scope</w:t>
+      </w:r>
+      <w:bookmarkEnd w:id="8"/>
+    </w:p>
+    <w:p>
+      <w:pPr>
+        <w:pStyle w:val="InfoBlue"/>
+      </w:pPr>
+      <w:r>
+        <w:t xml:space="preserve">[A brief description of the software application that the </w:t>
       </w:r>
       <w:r>
         <w:rPr>
@@ -3012,28 +2975,25 @@
         <w:t>SRS</w:t>
       </w:r>
       <w:r>
-        <w:t xml:space="preserve"> fully describes the external behavior of the application or subsystem identified. It also describes nonfunctional requirements, design constraints, and other fac</w:t>
-      </w:r>
-      <w:r>
-        <w:t>tors necessary to provide a complete and comprehensive description of the requirements for the software.]</w:t>
+        <w:t xml:space="preserve"> applies to, the feature or other subsystem grouping, what Use-Case model(s) it is associated with, and anything else that is affected or influenced by this document.]</w:t>
       </w:r>
     </w:p>
     <w:p>
       <w:pPr>
         <w:pStyle w:val="berschrift2"/>
       </w:pPr>
-      <w:bookmarkStart w:id="3" w:name="_Toc492795817"/>
-      <w:r>
-        <w:t>Scope</w:t>
-      </w:r>
-      <w:bookmarkEnd w:id="3"/>
+      <w:bookmarkStart w:id="9" w:name="_Toc492795818"/>
+      <w:r>
+        <w:t>Definitions, Acronyms, and Abbreviations</w:t>
+      </w:r>
+      <w:bookmarkEnd w:id="9"/>
     </w:p>
     <w:p>
       <w:pPr>
         <w:pStyle w:val="InfoBlue"/>
       </w:pPr>
       <w:r>
-        <w:t xml:space="preserve">[A brief description of the software application that the </w:t>
+        <w:t xml:space="preserve">[This subsection provides the definitions of all terms, acronyms, and abbreviations required to properly interpret the </w:t>
       </w:r>
       <w:r>
         <w:rPr>
@@ -3043,28 +3003,25 @@
         <w:t>SRS</w:t>
       </w:r>
       <w:r>
-        <w:t xml:space="preserve"> applies to, the feature or other subsystem grouping, what Use-Case model(s) it is </w:t>
-      </w:r>
-      <w:r>
-        <w:t>associated with, and anything else that is affected or influenced by this document.]</w:t>
+        <w:t>.  This information may be provided by reference to the project’s Glossary.]</w:t>
       </w:r>
     </w:p>
     <w:p>
       <w:pPr>
         <w:pStyle w:val="berschrift2"/>
       </w:pPr>
-      <w:bookmarkStart w:id="4" w:name="_Toc492795818"/>
-      <w:r>
-        <w:t>Definitions, Acronyms, and Abbreviations</w:t>
-      </w:r>
-      <w:bookmarkEnd w:id="4"/>
+      <w:bookmarkStart w:id="10" w:name="_Toc492795819"/>
+      <w:r>
+        <w:t>References</w:t>
+      </w:r>
+      <w:bookmarkEnd w:id="10"/>
     </w:p>
     <w:p>
       <w:pPr>
         <w:pStyle w:val="InfoBlue"/>
       </w:pPr>
       <w:r>
-        <w:t xml:space="preserve">[This subsection provides the definitions of all terms, acronyms, and abbreviations required to properly interpret the </w:t>
+        <w:t xml:space="preserve">[This subsection provides a complete list of all documents referenced elsewhere in the </w:t>
       </w:r>
       <w:r>
         <w:rPr>
@@ -3074,28 +3031,25 @@
         <w:t>SRS</w:t>
       </w:r>
       <w:r>
-        <w:t xml:space="preserve">.  This </w:t>
-      </w:r>
-      <w:r>
-        <w:t>information may be provided by reference to the project’s Glossary.]</w:t>
+        <w:t>.  Identify each document by title, report number if applicable, date, and publishing organization.  Specify the sources from which the references can be obtained. This information may be provided by reference to an appendix or to another document.]</w:t>
       </w:r>
     </w:p>
     <w:p>
       <w:pPr>
         <w:pStyle w:val="berschrift2"/>
       </w:pPr>
-      <w:bookmarkStart w:id="5" w:name="_Toc492795819"/>
-      <w:r>
-        <w:t>References</w:t>
-      </w:r>
-      <w:bookmarkEnd w:id="5"/>
+      <w:bookmarkStart w:id="11" w:name="_Toc492795820"/>
+      <w:r>
+        <w:t>Overview</w:t>
+      </w:r>
+      <w:bookmarkEnd w:id="11"/>
     </w:p>
     <w:p>
       <w:pPr>
         <w:pStyle w:val="InfoBlue"/>
       </w:pPr>
       <w:r>
-        <w:t xml:space="preserve">[This subsection provides a complete list of all documents referenced elsewhere in the </w:t>
+        <w:t xml:space="preserve">[This subsection describes what the rest of the </w:t>
       </w:r>
       <w:r>
         <w:rPr>
@@ -3105,28 +3059,25 @@
         <w:t>SRS</w:t>
       </w:r>
       <w:r>
-        <w:t xml:space="preserve">.  Identify each document by title, report number if applicable, date, and publishing </w:t>
-      </w:r>
-      <w:r>
-        <w:t>organization.  Specify the sources from which the references can be obtained. This information may be provided by reference to an appendix or to another document.]</w:t>
-      </w:r>
-    </w:p>
-    <w:p>
-      <w:pPr>
-        <w:pStyle w:val="berschrift2"/>
-      </w:pPr>
-      <w:bookmarkStart w:id="6" w:name="_Toc492795820"/>
-      <w:r>
-        <w:t>Overview</w:t>
-      </w:r>
-      <w:bookmarkEnd w:id="6"/>
+        <w:t xml:space="preserve"> contains and explains how the document is organized.]</w:t>
+      </w:r>
+    </w:p>
+    <w:p>
+      <w:pPr>
+        <w:pStyle w:val="berschrift1"/>
+      </w:pPr>
+      <w:bookmarkStart w:id="12" w:name="_Toc492795821"/>
+      <w:r>
+        <w:t>Overall Description</w:t>
+      </w:r>
+      <w:bookmarkEnd w:id="12"/>
     </w:p>
     <w:p>
       <w:pPr>
         <w:pStyle w:val="InfoBlue"/>
       </w:pPr>
       <w:r>
-        <w:t xml:space="preserve">[This subsection describes what the rest of the </w:t>
+        <w:t xml:space="preserve">[This section of the </w:t>
       </w:r>
       <w:r>
         <w:rPr>
@@ -3136,21 +3087,94 @@
         <w:t>SRS</w:t>
       </w:r>
       <w:r>
-        <w:t xml:space="preserve"> contains and explains how the d</w:t>
-      </w:r>
-      <w:r>
-        <w:t>ocument is organized.]</w:t>
+        <w:t xml:space="preserve"> describes the general factors that affect the product and its requirements.  This section does not state specific requirements.  Instead, it provides a background for those requirements, which are defined in detail in Section 3, and makes them easier to understand. Include such items as: </w:t>
+      </w:r>
+    </w:p>
+    <w:p>
+      <w:pPr>
+        <w:pStyle w:val="InfoBlue"/>
+      </w:pPr>
+      <w:r>
+        <w:t>•</w:t>
+      </w:r>
+      <w:r>
+        <w:tab/>
+        <w:t>product perspective</w:t>
+      </w:r>
+    </w:p>
+    <w:p>
+      <w:pPr>
+        <w:pStyle w:val="InfoBlue"/>
+      </w:pPr>
+      <w:r>
+        <w:t>•</w:t>
+      </w:r>
+      <w:r>
+        <w:tab/>
+        <w:t>product functions</w:t>
+      </w:r>
+    </w:p>
+    <w:p>
+      <w:pPr>
+        <w:pStyle w:val="InfoBlue"/>
+      </w:pPr>
+      <w:r>
+        <w:t>•</w:t>
+      </w:r>
+      <w:r>
+        <w:tab/>
+        <w:t xml:space="preserve"> user characteristics</w:t>
+      </w:r>
+    </w:p>
+    <w:p>
+      <w:pPr>
+        <w:pStyle w:val="InfoBlue"/>
+      </w:pPr>
+      <w:r>
+        <w:t>•</w:t>
+      </w:r>
+      <w:r>
+        <w:tab/>
+        <w:t>constraints</w:t>
+      </w:r>
+    </w:p>
+    <w:p>
+      <w:pPr>
+        <w:pStyle w:val="InfoBlue"/>
+      </w:pPr>
+      <w:r>
+        <w:t>•</w:t>
+      </w:r>
+      <w:r>
+        <w:tab/>
+        <w:t>assumptions and dependencies</w:t>
+      </w:r>
+    </w:p>
+    <w:p>
+      <w:pPr>
+        <w:pStyle w:val="InfoBlue"/>
+      </w:pPr>
+      <w:r>
+        <w:lastRenderedPageBreak/>
+        <w:t>•</w:t>
+      </w:r>
+      <w:r>
+        <w:tab/>
+        <w:t>requirements subsets]</w:t>
       </w:r>
     </w:p>
     <w:p>
       <w:pPr>
         <w:pStyle w:val="berschrift1"/>
       </w:pPr>
-      <w:bookmarkStart w:id="7" w:name="_Toc492795821"/>
-      <w:r>
-        <w:t>Overall Description</w:t>
-      </w:r>
-      <w:bookmarkEnd w:id="7"/>
+      <w:bookmarkStart w:id="13" w:name="_Toc492795822"/>
+      <w:r>
+        <w:t>Specific Requirements</w:t>
+      </w:r>
+      <w:bookmarkEnd w:id="13"/>
+      <w:r>
+        <w:t xml:space="preserve"> </w:t>
+      </w:r>
     </w:p>
     <w:p>
       <w:pPr>
@@ -3167,107 +3191,25 @@
         <w:t>SRS</w:t>
       </w:r>
       <w:r>
-        <w:t xml:space="preserve"> describes the general factors that affect the product and its requirements.  This section does not state specific requirements.  Instead, it provides a background for those requirements, w</w:t>
-      </w:r>
-      <w:r>
-        <w:t xml:space="preserve">hich are defined in detail in Section 3, and makes them easier to understand. Include such items as: </w:t>
-      </w:r>
+        <w:t xml:space="preserve"> contains all software requirements to a level of detail sufficient to enable designers to design a system to satisfy those requirements, and testers to test that the system satisfies those requirements. When using use-case modeling, these requirements are captured in the Use Cases and the applicable supplementary specifications.  If use-case modeling is not used, the outline for supplementary specifications may be inserted directly into this section, as shown below.]</w:t>
+      </w:r>
+    </w:p>
+    <w:p>
+      <w:pPr>
+        <w:pStyle w:val="berschrift2"/>
+      </w:pPr>
+      <w:bookmarkStart w:id="14" w:name="_Toc492795823"/>
+      <w:r>
+        <w:t>Functionality</w:t>
+      </w:r>
+      <w:bookmarkEnd w:id="14"/>
     </w:p>
     <w:p>
       <w:pPr>
         <w:pStyle w:val="InfoBlue"/>
       </w:pPr>
       <w:r>
-        <w:lastRenderedPageBreak/>
-        <w:t>•</w:t>
-      </w:r>
-      <w:r>
-        <w:tab/>
-        <w:t>product perspective</w:t>
-      </w:r>
-    </w:p>
-    <w:p>
-      <w:pPr>
-        <w:pStyle w:val="InfoBlue"/>
-      </w:pPr>
-      <w:r>
-        <w:t>•</w:t>
-      </w:r>
-      <w:r>
-        <w:tab/>
-        <w:t>product functions</w:t>
-      </w:r>
-    </w:p>
-    <w:p>
-      <w:pPr>
-        <w:pStyle w:val="InfoBlue"/>
-      </w:pPr>
-      <w:r>
-        <w:t>•</w:t>
-      </w:r>
-      <w:r>
-        <w:tab/>
-        <w:t xml:space="preserve"> user characteristics</w:t>
-      </w:r>
-    </w:p>
-    <w:p>
-      <w:pPr>
-        <w:pStyle w:val="InfoBlue"/>
-      </w:pPr>
-      <w:r>
-        <w:t>•</w:t>
-      </w:r>
-      <w:r>
-        <w:tab/>
-        <w:t>constraints</w:t>
-      </w:r>
-    </w:p>
-    <w:p>
-      <w:pPr>
-        <w:pStyle w:val="InfoBlue"/>
-      </w:pPr>
-      <w:r>
-        <w:t>•</w:t>
-      </w:r>
-      <w:r>
-        <w:tab/>
-        <w:t>assumptions and dependencies</w:t>
-      </w:r>
-    </w:p>
-    <w:p>
-      <w:pPr>
-        <w:pStyle w:val="InfoBlue"/>
-      </w:pPr>
-      <w:r>
-        <w:t>•</w:t>
-      </w:r>
-      <w:r>
-        <w:tab/>
-        <w:t>requirements subsets]</w:t>
-      </w:r>
-    </w:p>
-    <w:p>
-      <w:pPr>
-        <w:pStyle w:val="berschrift1"/>
-      </w:pPr>
-      <w:bookmarkStart w:id="8" w:name="_Toc492795822"/>
-      <w:r>
-        <w:t>Specific Requiremen</w:t>
-      </w:r>
-      <w:r>
-        <w:t>ts</w:t>
-      </w:r>
-      <w:bookmarkEnd w:id="8"/>
-      <w:r>
-        <w:t xml:space="preserve"> </w:t>
-      </w:r>
-    </w:p>
-    <w:p>
-      <w:pPr>
-        <w:pStyle w:val="InfoBlue"/>
-      </w:pPr>
-      <w:r>
-        <w:t xml:space="preserve">[This section of the </w:t>
+        <w:t xml:space="preserve">[This section describes the functional requirements of the system for those requirements that are expressed in the natural language style. For many applications, this may constitute the bulk of the </w:t>
       </w:r>
       <w:r>
         <w:rPr>
@@ -3277,69 +3219,26 @@
         <w:t>SRS</w:t>
       </w:r>
       <w:r>
-        <w:t xml:space="preserve"> contains all software requirements to a level of detail sufficient to enable designers to design a system to satisfy those requirements, and testers to test that the system satisfies those requirements. When using use-case mode</w:t>
-      </w:r>
-      <w:r>
-        <w:t>ling, these requirements are captured in the Use Cases and the applicable supplementary specifications.  If use-case modeling is not used, the outline for supplementary specifications may be inserted directly into this section, as shown below.]</w:t>
-      </w:r>
-    </w:p>
-    <w:p>
-      <w:pPr>
-        <w:pStyle w:val="berschrift2"/>
-      </w:pPr>
-      <w:bookmarkStart w:id="9" w:name="_Toc492795823"/>
-      <w:r>
-        <w:t>Functionali</w:t>
-      </w:r>
-      <w:r>
-        <w:t>ty</w:t>
-      </w:r>
-      <w:bookmarkEnd w:id="9"/>
+        <w:t xml:space="preserve"> package and thought should be given to the organization of this section. This section is typically organized by feature, but alternative organization methods may also be appropriate; for example, organization by user or organization by subsystem. Functional requirements may include feature sets, capabilities, and security.</w:t>
+      </w:r>
     </w:p>
     <w:p>
       <w:pPr>
         <w:pStyle w:val="InfoBlue"/>
       </w:pPr>
       <w:r>
-        <w:t xml:space="preserve">[This section describes the functional requirements of the system for those requirements that are expressed in the natural language style. For many applications, this may constitute the bulk of the </w:t>
-      </w:r>
-      <w:r>
-        <w:rPr>
-          <w:b/>
-          <w:bCs/>
-        </w:rPr>
-        <w:t>SRS</w:t>
-      </w:r>
-      <w:r>
-        <w:t xml:space="preserve"> package and thought should be given to the organiza</w:t>
-      </w:r>
-      <w:r>
-        <w:t>tion of this section. This section is typically organized by feature, but alternative organization methods may also be appropriate; for example, organization by user or organization by subsystem. Functional requirements may include feature sets, capabiliti</w:t>
-      </w:r>
-      <w:r>
-        <w:t>es, and security.</w:t>
-      </w:r>
-    </w:p>
-    <w:p>
-      <w:pPr>
-        <w:pStyle w:val="InfoBlue"/>
-      </w:pPr>
-      <w:r>
-        <w:t>Where application development tools, such as requirements tools, modeling tools, and the like, are employed to capture the functionality, this section of the document would refer to the availability of that data, indicating the location a</w:t>
-      </w:r>
-      <w:r>
-        <w:t>nd name of the tool used to capture the data.]</w:t>
+        <w:t>Where application development tools, such as requirements tools, modeling tools, and the like, are employed to capture the functionality, this section of the document would refer to the availability of that data, indicating the location and name of the tool used to capture the data.]</w:t>
       </w:r>
     </w:p>
     <w:p>
       <w:pPr>
         <w:pStyle w:val="berschrift3"/>
       </w:pPr>
-      <w:bookmarkStart w:id="10" w:name="_Toc492795824"/>
+      <w:bookmarkStart w:id="15" w:name="_Toc492795824"/>
       <w:r>
         <w:t>&lt;Functional Requirement One&gt;</w:t>
       </w:r>
-      <w:bookmarkEnd w:id="10"/>
+      <w:bookmarkEnd w:id="15"/>
     </w:p>
     <w:p>
       <w:pPr>
@@ -3354,11 +3253,11 @@
         <w:pStyle w:val="berschrift2"/>
         <w:ind w:left="720" w:hanging="720"/>
       </w:pPr>
-      <w:bookmarkStart w:id="11" w:name="_Toc492795825"/>
+      <w:bookmarkStart w:id="16" w:name="_Toc492795825"/>
       <w:r>
         <w:t>Usability</w:t>
       </w:r>
-      <w:bookmarkEnd w:id="11"/>
+      <w:bookmarkEnd w:id="16"/>
       <w:r>
         <w:t xml:space="preserve"> </w:t>
       </w:r>
@@ -3380,10 +3279,15 @@
         </w:numPr>
       </w:pPr>
       <w:r>
-        <w:t>specify the required training time for a normal users an</w:t>
-      </w:r>
-      <w:r>
-        <w:t>d a power user to become productive at particular operations</w:t>
+        <w:t xml:space="preserve">specify the required training time for </w:t>
+      </w:r>
+      <w:proofErr w:type="gramStart"/>
+      <w:r>
+        <w:t>a normal users</w:t>
+      </w:r>
+      <w:proofErr w:type="gramEnd"/>
+      <w:r>
+        <w:t xml:space="preserve"> and a power user to become productive at particular operations</w:t>
       </w:r>
     </w:p>
     <w:p>
@@ -3407,10 +3311,7 @@
         </w:numPr>
       </w:pPr>
       <w:r>
-        <w:t>specify requirement to conform to common usability st</w:t>
-      </w:r>
-      <w:r>
-        <w:t>andards, such as IBM’s CUA standards Microsoft’s GUI standards]</w:t>
+        <w:t>specify requirement to conform to common usability standards, such as IBM’s CUA standards Microsoft’s GUI standards]</w:t>
       </w:r>
     </w:p>
     <w:p>
@@ -3418,11 +3319,11 @@
         <w:pStyle w:val="berschrift3"/>
         <w:ind w:left="720" w:hanging="720"/>
       </w:pPr>
-      <w:bookmarkStart w:id="12" w:name="_Toc492795826"/>
+      <w:bookmarkStart w:id="17" w:name="_Toc492795826"/>
       <w:r>
         <w:t>&lt;Usability Requirement One&gt;</w:t>
       </w:r>
-      <w:bookmarkEnd w:id="12"/>
+      <w:bookmarkEnd w:id="17"/>
     </w:p>
     <w:p>
       <w:pPr>
@@ -3436,12 +3337,11 @@
       <w:pPr>
         <w:pStyle w:val="berschrift2"/>
       </w:pPr>
-      <w:bookmarkStart w:id="13" w:name="_Toc492795827"/>
-      <w:r>
-        <w:lastRenderedPageBreak/>
+      <w:bookmarkStart w:id="18" w:name="_Toc492795827"/>
+      <w:r>
         <w:t>Reliability</w:t>
       </w:r>
-      <w:bookmarkEnd w:id="13"/>
+      <w:bookmarkEnd w:id="18"/>
       <w:r>
         <w:t xml:space="preserve"> </w:t>
       </w:r>
@@ -3463,10 +3363,23 @@
         </w:numPr>
       </w:pPr>
       <w:r>
-        <w:t>Availability—sp</w:t>
-      </w:r>
-      <w:r>
-        <w:t>ecify the percentage of time available ( xx.xx%), hours of use, maintenance access, degraded mode operations, and so on.</w:t>
+        <w:t xml:space="preserve">Availability—specify the percentage of time available </w:t>
+      </w:r>
+      <w:proofErr w:type="gramStart"/>
+      <w:r>
+        <w:t xml:space="preserve">( </w:t>
+      </w:r>
+      <w:proofErr w:type="spellStart"/>
+      <w:r>
+        <w:t>xx</w:t>
+      </w:r>
+      <w:proofErr w:type="gramEnd"/>
+      <w:r>
+        <w:t>.xx</w:t>
+      </w:r>
+      <w:proofErr w:type="spellEnd"/>
+      <w:r>
+        <w:t>%), hours of use, maintenance access, degraded mode operations, and so on.</w:t>
       </w:r>
     </w:p>
     <w:p>
@@ -3478,10 +3391,7 @@
         </w:numPr>
       </w:pPr>
       <w:r>
-        <w:t>Mean Time Between Failures (MTBF) — this is usually specified in hours, but it could also be specified in terms of days, months or year</w:t>
-      </w:r>
-      <w:r>
-        <w:t>s.</w:t>
+        <w:t>Mean Time Between Failures (MTBF) — this is usually specified in hours, but it could also be specified in terms of days, months or years.</w:t>
       </w:r>
     </w:p>
     <w:p>
@@ -3493,7 +3403,15 @@
         </w:numPr>
       </w:pPr>
       <w:r>
-        <w:t>Mean Time To Repair (MTTR)—how long is the system allowed to be out of operation after it has failed?</w:t>
+        <w:t xml:space="preserve">Mean Time </w:t>
+      </w:r>
+      <w:proofErr w:type="gramStart"/>
+      <w:r>
+        <w:t>To</w:t>
+      </w:r>
+      <w:proofErr w:type="gramEnd"/>
+      <w:r>
+        <w:t xml:space="preserve"> Repair (MTTR)—how long is the system allowed to be out of operation after it has failed?</w:t>
       </w:r>
     </w:p>
     <w:p>
@@ -3517,10 +3435,15 @@
         </w:numPr>
       </w:pPr>
       <w:r>
-        <w:t>Maximum Bugs or Defect Rate—us</w:t>
-      </w:r>
-      <w:r>
-        <w:t>ually expressed in terms of bugs per thousand lines of code (bugs/KLOC) or bugs per function-point( bugs/function-point).</w:t>
+        <w:t>Maximum Bugs or Defect Rate—usually expressed in terms of bugs per thousand lines of code (bugs/KLOC) or bugs per function-</w:t>
+      </w:r>
+      <w:proofErr w:type="gramStart"/>
+      <w:r>
+        <w:t>point( bugs</w:t>
+      </w:r>
+      <w:proofErr w:type="gramEnd"/>
+      <w:r>
+        <w:t>/function-point).</w:t>
       </w:r>
     </w:p>
     <w:p>
@@ -3532,10 +3455,11 @@
         </w:numPr>
       </w:pPr>
       <w:r>
-        <w:t>Bugs or Defect Rate—categorized in terms of minor, significant, and critical bugs: the requirement(s) must define what is meant by a “</w:t>
-      </w:r>
-      <w:r>
-        <w:t>critical” bug; for example, complete loss of data or a complete inability to use certain parts of the system’s functionality.]</w:t>
+        <w:t xml:space="preserve">Bugs or Defect Rate—categorized in terms of minor, significant, and critical bugs: the </w:t>
+      </w:r>
+      <w:r>
+        <w:lastRenderedPageBreak/>
+        <w:t>requirement(s) must define what is meant by a “critical” bug; for example, complete loss of data or a complete inability to use certain parts of the system’s functionality.]</w:t>
       </w:r>
     </w:p>
     <w:p>
@@ -3543,11 +3467,11 @@
         <w:pStyle w:val="berschrift3"/>
         <w:ind w:left="720" w:hanging="720"/>
       </w:pPr>
-      <w:bookmarkStart w:id="14" w:name="_Toc492795828"/>
+      <w:bookmarkStart w:id="19" w:name="_Toc492795828"/>
       <w:r>
         <w:t>&lt;Reliability Requirement One&gt;</w:t>
       </w:r>
-      <w:bookmarkEnd w:id="14"/>
+      <w:bookmarkEnd w:id="19"/>
     </w:p>
     <w:p>
       <w:pPr>
@@ -3561,21 +3485,18 @@
       <w:pPr>
         <w:pStyle w:val="berschrift2"/>
       </w:pPr>
-      <w:bookmarkStart w:id="15" w:name="_Toc492795829"/>
+      <w:bookmarkStart w:id="20" w:name="_Toc492795829"/>
       <w:r>
         <w:t>Performance</w:t>
       </w:r>
-      <w:bookmarkEnd w:id="15"/>
+      <w:bookmarkEnd w:id="20"/>
     </w:p>
     <w:p>
       <w:pPr>
         <w:pStyle w:val="InfoBlue"/>
       </w:pPr>
       <w:r>
-        <w:t>[The system’s performance characteristics are outlined i</w:t>
-      </w:r>
-      <w:r>
-        <w:t>n this section. Include specific response times. Where applicable, reference related Use Cases by name.</w:t>
+        <w:t>[The system’s performance characteristics are outlined in this section. Include specific response times. Where applicable, reference related Use Cases by name.</w:t>
       </w:r>
     </w:p>
     <w:p>
@@ -3611,10 +3532,7 @@
         </w:numPr>
       </w:pPr>
       <w:r>
-        <w:t>Capacity, for example, the number of customers or tr</w:t>
-      </w:r>
-      <w:r>
-        <w:t>ansactions the system can accommodate</w:t>
+        <w:t>Capacity, for example, the number of customers or transactions the system can accommodate</w:t>
       </w:r>
     </w:p>
     <w:p>
@@ -3646,42 +3564,36 @@
         <w:pStyle w:val="berschrift3"/>
         <w:ind w:left="720" w:hanging="720"/>
       </w:pPr>
-      <w:bookmarkStart w:id="16" w:name="_Toc492795830"/>
+      <w:bookmarkStart w:id="21" w:name="_Toc492795830"/>
       <w:r>
         <w:t>&lt;Performance Requirement One&gt;</w:t>
       </w:r>
-      <w:bookmarkEnd w:id="16"/>
+      <w:bookmarkEnd w:id="21"/>
     </w:p>
     <w:p>
       <w:pPr>
         <w:pStyle w:val="InfoBlue"/>
       </w:pPr>
       <w:r>
-        <w:t>[The</w:t>
-      </w:r>
-      <w:r>
-        <w:t xml:space="preserve"> requirement description goes here.]</w:t>
+        <w:t>[The requirement description goes here.]</w:t>
       </w:r>
     </w:p>
     <w:p>
       <w:pPr>
         <w:pStyle w:val="berschrift2"/>
       </w:pPr>
-      <w:bookmarkStart w:id="17" w:name="_Toc492795831"/>
+      <w:bookmarkStart w:id="22" w:name="_Toc492795831"/>
       <w:r>
         <w:t>Supportability</w:t>
       </w:r>
-      <w:bookmarkEnd w:id="17"/>
+      <w:bookmarkEnd w:id="22"/>
     </w:p>
     <w:p>
       <w:pPr>
         <w:pStyle w:val="InfoBlue"/>
       </w:pPr>
       <w:r>
-        <w:t>[This section indicates any requirements that will enhance the supportability or maintainability of the system being built, including coding standards, naming conventions, class libraries, maintenance acc</w:t>
-      </w:r>
-      <w:r>
-        <w:t>ess, and maintenance utilities.]</w:t>
+        <w:t>[This section indicates any requirements that will enhance the supportability or maintainability of the system being built, including coding standards, naming conventions, class libraries, maintenance access, and maintenance utilities.]</w:t>
       </w:r>
     </w:p>
     <w:p>
@@ -3689,12 +3601,11 @@
         <w:pStyle w:val="berschrift3"/>
         <w:ind w:left="720" w:hanging="720"/>
       </w:pPr>
-      <w:bookmarkStart w:id="18" w:name="_Toc492795832"/>
-      <w:r>
-        <w:lastRenderedPageBreak/>
+      <w:bookmarkStart w:id="23" w:name="_Toc492795832"/>
+      <w:r>
         <w:t>&lt;Supportability Requirement One&gt;</w:t>
       </w:r>
-      <w:bookmarkEnd w:id="18"/>
+      <w:bookmarkEnd w:id="23"/>
     </w:p>
     <w:p>
       <w:pPr>
@@ -3708,21 +3619,18 @@
       <w:pPr>
         <w:pStyle w:val="berschrift2"/>
       </w:pPr>
-      <w:bookmarkStart w:id="19" w:name="_Toc492795833"/>
+      <w:bookmarkStart w:id="24" w:name="_Toc492795833"/>
       <w:r>
         <w:t>Design Constraints</w:t>
       </w:r>
-      <w:bookmarkEnd w:id="19"/>
+      <w:bookmarkEnd w:id="24"/>
     </w:p>
     <w:p>
       <w:pPr>
         <w:pStyle w:val="InfoBlue"/>
       </w:pPr>
       <w:r>
-        <w:t xml:space="preserve">[This section indicates any design constraints on the system being built. Design constraints represent design decisions that have </w:t>
-      </w:r>
-      <w:r>
-        <w:t>been mandated and must be adhered to.  Examples include software languages, software process requirements, prescribed use of developmental tools, architectural and design constraints, purchased components, class libraries, and so on.]</w:t>
+        <w:t>[This section indicates any design constraints on the system being built. Design constraints represent design decisions that have been mandated and must be adhered to.  Examples include software languages, software process requirements, prescribed use of developmental tools, architectural and design constraints, purchased components, class libraries, and so on.]</w:t>
       </w:r>
     </w:p>
     <w:p>
@@ -3730,14 +3638,11 @@
         <w:pStyle w:val="berschrift3"/>
         <w:ind w:left="720" w:hanging="720"/>
       </w:pPr>
-      <w:bookmarkStart w:id="20" w:name="_Toc492795834"/>
-      <w:r>
-        <w:t>&lt;Design Constraint On</w:t>
-      </w:r>
-      <w:r>
-        <w:t>e&gt;</w:t>
-      </w:r>
-      <w:bookmarkEnd w:id="20"/>
+      <w:bookmarkStart w:id="25" w:name="_Toc492795834"/>
+      <w:r>
+        <w:t>&lt;Design Constraint One&gt;</w:t>
+      </w:r>
+      <w:bookmarkEnd w:id="25"/>
     </w:p>
     <w:p>
       <w:pPr>
@@ -3751,11 +3656,11 @@
       <w:pPr>
         <w:pStyle w:val="berschrift2"/>
       </w:pPr>
-      <w:bookmarkStart w:id="21" w:name="_Toc492795835"/>
+      <w:bookmarkStart w:id="26" w:name="_Toc492795835"/>
       <w:r>
         <w:t>On-line User Documentation and Help System Requirements</w:t>
       </w:r>
-      <w:bookmarkEnd w:id="21"/>
+      <w:bookmarkEnd w:id="26"/>
     </w:p>
     <w:p>
       <w:pPr>
@@ -3769,42 +3674,36 @@
       <w:pPr>
         <w:pStyle w:val="berschrift2"/>
       </w:pPr>
-      <w:bookmarkStart w:id="22" w:name="_Toc492795836"/>
+      <w:bookmarkStart w:id="27" w:name="_Toc492795836"/>
       <w:r>
         <w:t>Purchased Components</w:t>
       </w:r>
-      <w:bookmarkEnd w:id="22"/>
+      <w:bookmarkEnd w:id="27"/>
     </w:p>
     <w:p>
       <w:pPr>
         <w:pStyle w:val="InfoBlue"/>
       </w:pPr>
       <w:r>
-        <w:t>[This section desc</w:t>
-      </w:r>
-      <w:r>
-        <w:t>ribes any purchased components to be used with the system, any applicable licensing or usage restrictions, and any associated compatibility and interoperability or interface standards.]</w:t>
+        <w:t>[This section describes any purchased components to be used with the system, any applicable licensing or usage restrictions, and any associated compatibility and interoperability or interface standards.]</w:t>
       </w:r>
     </w:p>
     <w:p>
       <w:pPr>
         <w:pStyle w:val="berschrift2"/>
       </w:pPr>
-      <w:bookmarkStart w:id="23" w:name="_Toc492795837"/>
+      <w:bookmarkStart w:id="28" w:name="_Toc492795837"/>
       <w:r>
         <w:t>Interfaces</w:t>
       </w:r>
-      <w:bookmarkEnd w:id="23"/>
+      <w:bookmarkEnd w:id="28"/>
     </w:p>
     <w:p>
       <w:pPr>
         <w:pStyle w:val="InfoBlue"/>
       </w:pPr>
       <w:r>
-        <w:t>[This section defines the interfaces that must be supported</w:t>
-      </w:r>
-      <w:r>
-        <w:t xml:space="preserve"> by the application. It should contain adequate specificity, protocols, ports and logical addresses, and the like, so that the software can be developed and verified against the interface requirements.]</w:t>
+        <w:t>[This section defines the interfaces that must be supported by the application. It should contain adequate specificity, protocols, ports and logical addresses, and the like, so that the software can be developed and verified against the interface requirements.]</w:t>
       </w:r>
     </w:p>
     <w:p>
@@ -3812,21 +3711,19 @@
         <w:pStyle w:val="berschrift3"/>
         <w:ind w:left="720" w:hanging="720"/>
       </w:pPr>
-      <w:bookmarkStart w:id="24" w:name="_Toc492795838"/>
-      <w:r>
+      <w:bookmarkStart w:id="29" w:name="_Toc492795838"/>
+      <w:r>
+        <w:lastRenderedPageBreak/>
         <w:t>User Interfaces</w:t>
       </w:r>
-      <w:bookmarkEnd w:id="24"/>
+      <w:bookmarkEnd w:id="29"/>
     </w:p>
     <w:p>
       <w:pPr>
         <w:pStyle w:val="InfoBlue"/>
       </w:pPr>
       <w:r>
-        <w:t>[Describe the user interfaces that ar</w:t>
-      </w:r>
-      <w:r>
-        <w:t>e to be implemented by the software.]</w:t>
+        <w:t>[Describe the user interfaces that are to be implemented by the software.]</w:t>
       </w:r>
     </w:p>
     <w:p>
@@ -3834,11 +3731,11 @@
         <w:pStyle w:val="berschrift3"/>
         <w:ind w:left="720" w:hanging="720"/>
       </w:pPr>
-      <w:bookmarkStart w:id="25" w:name="_Toc492795839"/>
+      <w:bookmarkStart w:id="30" w:name="_Toc492795839"/>
       <w:r>
         <w:t>Hardware Interfaces</w:t>
       </w:r>
-      <w:bookmarkEnd w:id="25"/>
+      <w:bookmarkEnd w:id="30"/>
     </w:p>
     <w:p>
       <w:pPr>
@@ -3853,21 +3750,18 @@
         <w:pStyle w:val="berschrift3"/>
         <w:ind w:left="720" w:hanging="720"/>
       </w:pPr>
-      <w:bookmarkStart w:id="26" w:name="_Toc492795840"/>
+      <w:bookmarkStart w:id="31" w:name="_Toc492795840"/>
       <w:r>
         <w:t>Software Interfaces</w:t>
       </w:r>
-      <w:bookmarkEnd w:id="26"/>
+      <w:bookmarkEnd w:id="31"/>
     </w:p>
     <w:p>
       <w:pPr>
         <w:pStyle w:val="InfoBlue"/>
       </w:pPr>
       <w:r>
-        <w:t>[This sect</w:t>
-      </w:r>
-      <w:r>
-        <w:t xml:space="preserve">ion describes software interfaces to other components of the software system. These may be purchased components, components reused from another application or components being developed for subsystems outside of the scope of this </w:t>
+        <w:t xml:space="preserve">[This section describes software interfaces to other components of the software system. These may be purchased components, components reused from another application or components being developed for subsystems outside of the scope of this </w:t>
       </w:r>
       <w:r>
         <w:rPr>
@@ -3877,10 +3771,7 @@
         <w:t>SRS</w:t>
       </w:r>
       <w:r>
-        <w:t xml:space="preserve"> but with which this so</w:t>
-      </w:r>
-      <w:r>
-        <w:t>ftware application must interact.]</w:t>
+        <w:t xml:space="preserve"> but with which this software application must interact.]</w:t>
       </w:r>
     </w:p>
     <w:p>
@@ -3888,11 +3779,11 @@
         <w:pStyle w:val="berschrift3"/>
         <w:ind w:left="720" w:hanging="720"/>
       </w:pPr>
-      <w:bookmarkStart w:id="27" w:name="_Toc492795841"/>
+      <w:bookmarkStart w:id="32" w:name="_Toc492795841"/>
       <w:r>
         <w:t>Communications Interfaces</w:t>
       </w:r>
-      <w:bookmarkEnd w:id="27"/>
+      <w:bookmarkEnd w:id="32"/>
     </w:p>
     <w:p>
       <w:pPr>
@@ -3906,75 +3797,65 @@
       <w:pPr>
         <w:pStyle w:val="berschrift2"/>
       </w:pPr>
-      <w:bookmarkStart w:id="28" w:name="_Toc492795842"/>
+      <w:bookmarkStart w:id="33" w:name="_Toc492795842"/>
       <w:r>
         <w:t>Licensing Requirements</w:t>
       </w:r>
-      <w:bookmarkEnd w:id="28"/>
+      <w:bookmarkEnd w:id="33"/>
     </w:p>
     <w:p>
       <w:pPr>
         <w:pStyle w:val="InfoBlue"/>
       </w:pPr>
       <w:r>
-        <w:t>[Defines any licensing enforcement re</w:t>
-      </w:r>
-      <w:r>
-        <w:t>quirements or other usage restriction requirements that are to be exhibited by the software.]</w:t>
+        <w:t>[Defines any licensing enforcement requirements or other usage restriction requirements that are to be exhibited by the software.]</w:t>
       </w:r>
     </w:p>
     <w:p>
       <w:pPr>
         <w:pStyle w:val="berschrift2"/>
       </w:pPr>
-      <w:bookmarkStart w:id="29" w:name="_Toc492795843"/>
-      <w:r>
-        <w:lastRenderedPageBreak/>
+      <w:bookmarkStart w:id="34" w:name="_Toc492795843"/>
+      <w:r>
         <w:t>Legal, Copyright, and Other Notices</w:t>
       </w:r>
-      <w:bookmarkEnd w:id="29"/>
+      <w:bookmarkEnd w:id="34"/>
     </w:p>
     <w:p>
       <w:pPr>
         <w:pStyle w:val="InfoBlue"/>
       </w:pPr>
       <w:r>
-        <w:t>[This section describes any necessary legal disclaimers, warranties, copyright notices, patent notices, wordmark, trademark, o</w:t>
-      </w:r>
-      <w:r>
-        <w:t>r logo compliance issues for the software.]</w:t>
+        <w:t>[This section describes any necessary legal disclaimers, warranties, copyright notices, patent notices, wordmark, trademark, or logo compliance issues for the software.]</w:t>
       </w:r>
     </w:p>
     <w:p>
       <w:pPr>
         <w:pStyle w:val="berschrift2"/>
       </w:pPr>
-      <w:bookmarkStart w:id="30" w:name="_Toc492795844"/>
+      <w:bookmarkStart w:id="35" w:name="_Toc492795844"/>
       <w:r>
         <w:t>Applicable Standards</w:t>
       </w:r>
-      <w:bookmarkEnd w:id="30"/>
+      <w:bookmarkEnd w:id="35"/>
     </w:p>
     <w:p>
       <w:pPr>
         <w:pStyle w:val="InfoBlue"/>
       </w:pPr>
       <w:r>
-        <w:t xml:space="preserve">[This section describes by reference any applicable standard and the specific sections of any such standards which apply to the system being described. For example, this could include legal, </w:t>
-      </w:r>
-      <w:r>
-        <w:t>quality and regulatory standards, industry standards for usability, interoperability, internationalization, operating system compliance, and so forth.]</w:t>
+        <w:t>[This section describes by reference any applicable standard and the specific sections of any such standards which apply to the system being described. For example, this could include legal, quality and regulatory standards, industry standards for usability, interoperability, internationalization, operating system compliance, and so forth.]</w:t>
       </w:r>
     </w:p>
     <w:p>
       <w:pPr>
         <w:pStyle w:val="berschrift1"/>
       </w:pPr>
-      <w:bookmarkStart w:id="31" w:name="_Toc492795845"/>
+      <w:bookmarkStart w:id="36" w:name="_Toc492795845"/>
       <w:r>
         <w:t>Supporting Information</w:t>
       </w:r>
-      <w:bookmarkEnd w:id="31"/>
+      <w:bookmarkEnd w:id="36"/>
     </w:p>
     <w:p>
       <w:pPr>
@@ -4003,10 +3884,7 @@
         </w:numPr>
       </w:pPr>
       <w:r>
-        <w:t>Table of c</w:t>
-      </w:r>
-      <w:r>
-        <w:t>ontents</w:t>
+        <w:t>Table of contents</w:t>
       </w:r>
     </w:p>
     <w:p>
@@ -4048,14 +3926,22 @@
         <w:t>SRS</w:t>
       </w:r>
       <w:r>
-        <w:t xml:space="preserve"> should explicitly state whether or not the appendices are to be considered part of the requirements.]</w:t>
+        <w:t xml:space="preserve"> should explicitly state </w:t>
+      </w:r>
+      <w:proofErr w:type="gramStart"/>
+      <w:r>
+        <w:t>whether or not</w:t>
+      </w:r>
+      <w:proofErr w:type="gramEnd"/>
+      <w:r>
+        <w:t xml:space="preserve"> the appendices are to be considered part of the requirements.]</w:t>
       </w:r>
     </w:p>
     <w:sectPr>
-      <w:headerReference w:type="default" r:id="rId10"/>
-      <w:footerReference w:type="default" r:id="rId11"/>
-      <w:headerReference w:type="first" r:id="rId12"/>
-      <w:footerReference w:type="first" r:id="rId13"/>
+      <w:headerReference w:type="default" r:id="rId9"/>
+      <w:footerReference w:type="default" r:id="rId10"/>
+      <w:headerReference w:type="first" r:id="rId11"/>
+      <w:footerReference w:type="first" r:id="rId12"/>
       <w:pgSz w:w="12240" w:h="15840" w:code="1"/>
       <w:pgMar w:top="1440" w:right="1440" w:bottom="1440" w:left="1440" w:header="720" w:footer="720" w:gutter="0"/>
       <w:cols w:space="720"/>
@@ -4065,7 +3951,7 @@
 </file>
 
 <file path=word/endnotes.xml><?xml version="1.0" encoding="utf-8"?>
-<w:endnotes xmlns:wpc="http://schemas.microsoft.com/office/word/2010/wordprocessingCanvas" xmlns:mc="http://schemas.openxmlformats.org/markup-compatibility/2006" xmlns:o="urn:schemas-microsoft-com:office:office" xmlns:r="http://schemas.openxmlformats.org/officeDocument/2006/relationships" xmlns:m="http://schemas.openxmlformats.org/officeDocument/2006/math" xmlns:v="urn:schemas-microsoft-com:vml" xmlns:wp14="http://schemas.microsoft.com/office/word/2010/wordprocessingDrawing" xmlns:wp="http://schemas.openxmlformats.org/drawingml/2006/wordprocessingDrawing" xmlns:w10="urn:schemas-microsoft-com:office:word" xmlns:w="http://schemas.openxmlformats.org/wordprocessingml/2006/main" xmlns:w14="http://schemas.microsoft.com/office/word/2010/wordml" xmlns:wpg="http://schemas.microsoft.com/office/word/2010/wordprocessingGroup" xmlns:wpi="http://schemas.microsoft.com/office/word/2010/wordprocessingInk" xmlns:wne="http://schemas.microsoft.com/office/word/2006/wordml" xmlns:wps="http://schemas.microsoft.com/office/word/2010/wordprocessingShape" mc:Ignorable="w14 wp14">
+<w:endnotes xmlns:wpc="http://schemas.microsoft.com/office/word/2010/wordprocessingCanvas" xmlns:cx="http://schemas.microsoft.com/office/drawing/2014/chartex" xmlns:cx1="http://schemas.microsoft.com/office/drawing/2015/9/8/chartex" xmlns:cx2="http://schemas.microsoft.com/office/drawing/2015/10/21/chartex" xmlns:cx3="http://schemas.microsoft.com/office/drawing/2016/5/9/chartex" xmlns:cx4="http://schemas.microsoft.com/office/drawing/2016/5/10/chartex" xmlns:cx5="http://schemas.microsoft.com/office/drawing/2016/5/11/chartex" xmlns:mc="http://schemas.openxmlformats.org/markup-compatibility/2006" xmlns:o="urn:schemas-microsoft-com:office:office" xmlns:r="http://schemas.openxmlformats.org/officeDocument/2006/relationships" xmlns:m="http://schemas.openxmlformats.org/officeDocument/2006/math" xmlns:v="urn:schemas-microsoft-com:vml" xmlns:wp14="http://schemas.microsoft.com/office/word/2010/wordprocessingDrawing" xmlns:wp="http://schemas.openxmlformats.org/drawingml/2006/wordprocessingDrawing" xmlns:w10="urn:schemas-microsoft-com:office:word" xmlns:w="http://schemas.openxmlformats.org/wordprocessingml/2006/main" xmlns:w14="http://schemas.microsoft.com/office/word/2010/wordml" xmlns:w15="http://schemas.microsoft.com/office/word/2012/wordml" xmlns:w16se="http://schemas.microsoft.com/office/word/2015/wordml/symex" xmlns:wpg="http://schemas.microsoft.com/office/word/2010/wordprocessingGroup" xmlns:wpi="http://schemas.microsoft.com/office/word/2010/wordprocessingInk" xmlns:wne="http://schemas.microsoft.com/office/word/2006/wordml" xmlns:wps="http://schemas.microsoft.com/office/word/2010/wordprocessingShape" mc:Ignorable="w14 w15 w16se wp14">
   <w:endnote w:type="separator" w:id="-1">
     <w:p>
       <w:pPr>
@@ -4090,7 +3976,7 @@
 </file>
 
 <file path=word/footer1.xml><?xml version="1.0" encoding="utf-8"?>
-<w:ftr xmlns:wpc="http://schemas.microsoft.com/office/word/2010/wordprocessingCanvas" xmlns:mc="http://schemas.openxmlformats.org/markup-compatibility/2006" xmlns:o="urn:schemas-microsoft-com:office:office" xmlns:r="http://schemas.openxmlformats.org/officeDocument/2006/relationships" xmlns:m="http://schemas.openxmlformats.org/officeDocument/2006/math" xmlns:v="urn:schemas-microsoft-com:vml" xmlns:wp14="http://schemas.microsoft.com/office/word/2010/wordprocessingDrawing" xmlns:wp="http://schemas.openxmlformats.org/drawingml/2006/wordprocessingDrawing" xmlns:w10="urn:schemas-microsoft-com:office:word" xmlns:w="http://schemas.openxmlformats.org/wordprocessingml/2006/main" xmlns:w14="http://schemas.microsoft.com/office/word/2010/wordml" xmlns:wpg="http://schemas.microsoft.com/office/word/2010/wordprocessingGroup" xmlns:wpi="http://schemas.microsoft.com/office/word/2010/wordprocessingInk" xmlns:wne="http://schemas.microsoft.com/office/word/2006/wordml" xmlns:wps="http://schemas.microsoft.com/office/word/2010/wordprocessingShape" mc:Ignorable="w14 wp14">
+<w:ftr xmlns:wpc="http://schemas.microsoft.com/office/word/2010/wordprocessingCanvas" xmlns:cx="http://schemas.microsoft.com/office/drawing/2014/chartex" xmlns:cx1="http://schemas.microsoft.com/office/drawing/2015/9/8/chartex" xmlns:cx2="http://schemas.microsoft.com/office/drawing/2015/10/21/chartex" xmlns:cx3="http://schemas.microsoft.com/office/drawing/2016/5/9/chartex" xmlns:cx4="http://schemas.microsoft.com/office/drawing/2016/5/10/chartex" xmlns:cx5="http://schemas.microsoft.com/office/drawing/2016/5/11/chartex" xmlns:mc="http://schemas.openxmlformats.org/markup-compatibility/2006" xmlns:o="urn:schemas-microsoft-com:office:office" xmlns:r="http://schemas.openxmlformats.org/officeDocument/2006/relationships" xmlns:m="http://schemas.openxmlformats.org/officeDocument/2006/math" xmlns:v="urn:schemas-microsoft-com:vml" xmlns:wp14="http://schemas.microsoft.com/office/word/2010/wordprocessingDrawing" xmlns:wp="http://schemas.openxmlformats.org/drawingml/2006/wordprocessingDrawing" xmlns:w10="urn:schemas-microsoft-com:office:word" xmlns:w="http://schemas.openxmlformats.org/wordprocessingml/2006/main" xmlns:w14="http://schemas.microsoft.com/office/word/2010/wordml" xmlns:w15="http://schemas.microsoft.com/office/word/2012/wordml" xmlns:w16se="http://schemas.microsoft.com/office/word/2015/wordml/symex" xmlns:wpg="http://schemas.microsoft.com/office/word/2010/wordprocessingGroup" xmlns:wpi="http://schemas.microsoft.com/office/word/2010/wordprocessingInk" xmlns:wne="http://schemas.microsoft.com/office/word/2006/wordml" xmlns:wps="http://schemas.microsoft.com/office/word/2010/wordprocessingShape" mc:Ignorable="w14 w15 w16se wp14">
   <w:p>
     <w:pPr>
       <w:pStyle w:val="Fuzeile"/>
@@ -4128,7 +4014,7 @@
 </file>
 
 <file path=word/footer2.xml><?xml version="1.0" encoding="utf-8"?>
-<w:ftr xmlns:wpc="http://schemas.microsoft.com/office/word/2010/wordprocessingCanvas" xmlns:mc="http://schemas.openxmlformats.org/markup-compatibility/2006" xmlns:o="urn:schemas-microsoft-com:office:office" xmlns:r="http://schemas.openxmlformats.org/officeDocument/2006/relationships" xmlns:m="http://schemas.openxmlformats.org/officeDocument/2006/math" xmlns:v="urn:schemas-microsoft-com:vml" xmlns:wp14="http://schemas.microsoft.com/office/word/2010/wordprocessingDrawing" xmlns:wp="http://schemas.openxmlformats.org/drawingml/2006/wordprocessingDrawing" xmlns:w10="urn:schemas-microsoft-com:office:word" xmlns:w="http://schemas.openxmlformats.org/wordprocessingml/2006/main" xmlns:w14="http://schemas.microsoft.com/office/word/2010/wordml" xmlns:wpg="http://schemas.microsoft.com/office/word/2010/wordprocessingGroup" xmlns:wpi="http://schemas.microsoft.com/office/word/2010/wordprocessingInk" xmlns:wne="http://schemas.microsoft.com/office/word/2006/wordml" xmlns:wps="http://schemas.microsoft.com/office/word/2010/wordprocessingShape" mc:Ignorable="w14 wp14">
+<w:ftr xmlns:wpc="http://schemas.microsoft.com/office/word/2010/wordprocessingCanvas" xmlns:cx="http://schemas.microsoft.com/office/drawing/2014/chartex" xmlns:cx1="http://schemas.microsoft.com/office/drawing/2015/9/8/chartex" xmlns:cx2="http://schemas.microsoft.com/office/drawing/2015/10/21/chartex" xmlns:cx3="http://schemas.microsoft.com/office/drawing/2016/5/9/chartex" xmlns:cx4="http://schemas.microsoft.com/office/drawing/2016/5/10/chartex" xmlns:cx5="http://schemas.microsoft.com/office/drawing/2016/5/11/chartex" xmlns:mc="http://schemas.openxmlformats.org/markup-compatibility/2006" xmlns:o="urn:schemas-microsoft-com:office:office" xmlns:r="http://schemas.openxmlformats.org/officeDocument/2006/relationships" xmlns:m="http://schemas.openxmlformats.org/officeDocument/2006/math" xmlns:v="urn:schemas-microsoft-com:vml" xmlns:wp14="http://schemas.microsoft.com/office/word/2010/wordprocessingDrawing" xmlns:wp="http://schemas.openxmlformats.org/drawingml/2006/wordprocessingDrawing" xmlns:w10="urn:schemas-microsoft-com:office:word" xmlns:w="http://schemas.openxmlformats.org/wordprocessingml/2006/main" xmlns:w14="http://schemas.microsoft.com/office/word/2010/wordml" xmlns:w15="http://schemas.microsoft.com/office/word/2012/wordml" xmlns:w16se="http://schemas.microsoft.com/office/word/2015/wordml/symex" xmlns:wpg="http://schemas.microsoft.com/office/word/2010/wordprocessingGroup" xmlns:wpi="http://schemas.microsoft.com/office/word/2010/wordprocessingInk" xmlns:wne="http://schemas.microsoft.com/office/word/2006/wordml" xmlns:wps="http://schemas.microsoft.com/office/word/2010/wordprocessingShape" mc:Ignorable="w14 w15 w16se wp14">
   <w:tbl>
     <w:tblPr>
       <w:tblW w:w="0" w:type="auto"/>
@@ -4149,12 +4035,6 @@
       <w:gridCol w:w="3162"/>
     </w:tblGrid>
     <w:tr>
-      <w:tblPrEx>
-        <w:tblCellMar>
-          <w:top w:w="0" w:type="dxa"/>
-          <w:bottom w:w="0" w:type="dxa"/>
-        </w:tblCellMar>
-      </w:tblPrEx>
       <w:tc>
         <w:tcPr>
           <w:tcW w:w="3162" w:type="dxa"/>
@@ -4191,24 +4071,11 @@
           <w:r>
             <w:sym w:font="Symbol" w:char="F0D3"/>
           </w:r>
-          <w:r>
-            <w:fldChar w:fldCharType="begin"/>
-          </w:r>
-          <w:r>
-            <w:instrText xml:space="preserve"> DOCPROPER</w:instrText>
-          </w:r>
-          <w:r>
-            <w:instrText xml:space="preserve">TY "Company"  \* MERGEFORMAT </w:instrText>
-          </w:r>
-          <w:r>
-            <w:fldChar w:fldCharType="separate"/>
-          </w:r>
-          <w:r>
-            <w:t>&lt;Company Name&gt;</w:t>
-          </w:r>
-          <w:r>
-            <w:fldChar w:fldCharType="end"/>
-          </w:r>
+          <w:fldSimple w:instr=" DOCPROPERTY &quot;Company&quot;  \* MERGEFORMAT ">
+            <w:r>
+              <w:t>&lt;Company Name&gt;</w:t>
+            </w:r>
+          </w:fldSimple>
           <w:r>
             <w:t xml:space="preserve">, </w:t>
           </w:r>
@@ -4225,7 +4092,7 @@
             <w:rPr>
               <w:noProof/>
             </w:rPr>
-            <w:t>2013</w:t>
+            <w:t>2016</w:t>
           </w:r>
           <w:r>
             <w:fldChar w:fldCharType="end"/>
@@ -4272,7 +4139,7 @@
               <w:rStyle w:val="Seitenzahl"/>
               <w:noProof/>
             </w:rPr>
-            <w:t>8</w:t>
+            <w:t>7</w:t>
           </w:r>
           <w:r>
             <w:rPr>
@@ -4293,7 +4160,7 @@
 </file>
 
 <file path=word/footer3.xml><?xml version="1.0" encoding="utf-8"?>
-<w:ftr xmlns:wpc="http://schemas.microsoft.com/office/word/2010/wordprocessingCanvas" xmlns:mc="http://schemas.openxmlformats.org/markup-compatibility/2006" xmlns:o="urn:schemas-microsoft-com:office:office" xmlns:r="http://schemas.openxmlformats.org/officeDocument/2006/relationships" xmlns:m="http://schemas.openxmlformats.org/officeDocument/2006/math" xmlns:v="urn:schemas-microsoft-com:vml" xmlns:wp14="http://schemas.microsoft.com/office/word/2010/wordprocessingDrawing" xmlns:wp="http://schemas.openxmlformats.org/drawingml/2006/wordprocessingDrawing" xmlns:w10="urn:schemas-microsoft-com:office:word" xmlns:w="http://schemas.openxmlformats.org/wordprocessingml/2006/main" xmlns:w14="http://schemas.microsoft.com/office/word/2010/wordml" xmlns:wpg="http://schemas.microsoft.com/office/word/2010/wordprocessingGroup" xmlns:wpi="http://schemas.microsoft.com/office/word/2010/wordprocessingInk" xmlns:wne="http://schemas.microsoft.com/office/word/2006/wordml" xmlns:wps="http://schemas.microsoft.com/office/word/2010/wordprocessingShape" mc:Ignorable="w14 wp14">
+<w:ftr xmlns:wpc="http://schemas.microsoft.com/office/word/2010/wordprocessingCanvas" xmlns:cx="http://schemas.microsoft.com/office/drawing/2014/chartex" xmlns:cx1="http://schemas.microsoft.com/office/drawing/2015/9/8/chartex" xmlns:cx2="http://schemas.microsoft.com/office/drawing/2015/10/21/chartex" xmlns:cx3="http://schemas.microsoft.com/office/drawing/2016/5/9/chartex" xmlns:cx4="http://schemas.microsoft.com/office/drawing/2016/5/10/chartex" xmlns:cx5="http://schemas.microsoft.com/office/drawing/2016/5/11/chartex" xmlns:mc="http://schemas.openxmlformats.org/markup-compatibility/2006" xmlns:o="urn:schemas-microsoft-com:office:office" xmlns:r="http://schemas.openxmlformats.org/officeDocument/2006/relationships" xmlns:m="http://schemas.openxmlformats.org/officeDocument/2006/math" xmlns:v="urn:schemas-microsoft-com:vml" xmlns:wp14="http://schemas.microsoft.com/office/word/2010/wordprocessingDrawing" xmlns:wp="http://schemas.openxmlformats.org/drawingml/2006/wordprocessingDrawing" xmlns:w10="urn:schemas-microsoft-com:office:word" xmlns:w="http://schemas.openxmlformats.org/wordprocessingml/2006/main" xmlns:w14="http://schemas.microsoft.com/office/word/2010/wordml" xmlns:w15="http://schemas.microsoft.com/office/word/2012/wordml" xmlns:w16se="http://schemas.microsoft.com/office/word/2015/wordml/symex" xmlns:wpg="http://schemas.microsoft.com/office/word/2010/wordprocessingGroup" xmlns:wpi="http://schemas.microsoft.com/office/word/2010/wordprocessingInk" xmlns:wne="http://schemas.microsoft.com/office/word/2006/wordml" xmlns:wps="http://schemas.microsoft.com/office/word/2010/wordprocessingShape" mc:Ignorable="w14 w15 w16se wp14">
   <w:p>
     <w:pPr>
       <w:pStyle w:val="Fuzeile"/>
@@ -4303,7 +4170,7 @@
 </file>
 
 <file path=word/footnotes.xml><?xml version="1.0" encoding="utf-8"?>
-<w:footnotes xmlns:wpc="http://schemas.microsoft.com/office/word/2010/wordprocessingCanvas" xmlns:mc="http://schemas.openxmlformats.org/markup-compatibility/2006" xmlns:o="urn:schemas-microsoft-com:office:office" xmlns:r="http://schemas.openxmlformats.org/officeDocument/2006/relationships" xmlns:m="http://schemas.openxmlformats.org/officeDocument/2006/math" xmlns:v="urn:schemas-microsoft-com:vml" xmlns:wp14="http://schemas.microsoft.com/office/word/2010/wordprocessingDrawing" xmlns:wp="http://schemas.openxmlformats.org/drawingml/2006/wordprocessingDrawing" xmlns:w10="urn:schemas-microsoft-com:office:word" xmlns:w="http://schemas.openxmlformats.org/wordprocessingml/2006/main" xmlns:w14="http://schemas.microsoft.com/office/word/2010/wordml" xmlns:wpg="http://schemas.microsoft.com/office/word/2010/wordprocessingGroup" xmlns:wpi="http://schemas.microsoft.com/office/word/2010/wordprocessingInk" xmlns:wne="http://schemas.microsoft.com/office/word/2006/wordml" xmlns:wps="http://schemas.microsoft.com/office/word/2010/wordprocessingShape" mc:Ignorable="w14 wp14">
+<w:footnotes xmlns:wpc="http://schemas.microsoft.com/office/word/2010/wordprocessingCanvas" xmlns:cx="http://schemas.microsoft.com/office/drawing/2014/chartex" xmlns:cx1="http://schemas.microsoft.com/office/drawing/2015/9/8/chartex" xmlns:cx2="http://schemas.microsoft.com/office/drawing/2015/10/21/chartex" xmlns:cx3="http://schemas.microsoft.com/office/drawing/2016/5/9/chartex" xmlns:cx4="http://schemas.microsoft.com/office/drawing/2016/5/10/chartex" xmlns:cx5="http://schemas.microsoft.com/office/drawing/2016/5/11/chartex" xmlns:mc="http://schemas.openxmlformats.org/markup-compatibility/2006" xmlns:o="urn:schemas-microsoft-com:office:office" xmlns:r="http://schemas.openxmlformats.org/officeDocument/2006/relationships" xmlns:m="http://schemas.openxmlformats.org/officeDocument/2006/math" xmlns:v="urn:schemas-microsoft-com:vml" xmlns:wp14="http://schemas.microsoft.com/office/word/2010/wordprocessingDrawing" xmlns:wp="http://schemas.openxmlformats.org/drawingml/2006/wordprocessingDrawing" xmlns:w10="urn:schemas-microsoft-com:office:word" xmlns:w="http://schemas.openxmlformats.org/wordprocessingml/2006/main" xmlns:w14="http://schemas.microsoft.com/office/word/2010/wordml" xmlns:w15="http://schemas.microsoft.com/office/word/2012/wordml" xmlns:w16se="http://schemas.microsoft.com/office/word/2015/wordml/symex" xmlns:wpg="http://schemas.microsoft.com/office/word/2010/wordprocessingGroup" xmlns:wpi="http://schemas.microsoft.com/office/word/2010/wordprocessingInk" xmlns:wne="http://schemas.microsoft.com/office/word/2006/wordml" xmlns:wps="http://schemas.microsoft.com/office/word/2010/wordprocessingShape" mc:Ignorable="w14 w15 w16se wp14">
   <w:footnote w:type="separator" w:id="-1">
     <w:p>
       <w:pPr>
@@ -4328,7 +4195,7 @@
 </file>
 
 <file path=word/header1.xml><?xml version="1.0" encoding="utf-8"?>
-<w:hdr xmlns:wpc="http://schemas.microsoft.com/office/word/2010/wordprocessingCanvas" xmlns:mc="http://schemas.openxmlformats.org/markup-compatibility/2006" xmlns:o="urn:schemas-microsoft-com:office:office" xmlns:r="http://schemas.openxmlformats.org/officeDocument/2006/relationships" xmlns:m="http://schemas.openxmlformats.org/officeDocument/2006/math" xmlns:v="urn:schemas-microsoft-com:vml" xmlns:wp14="http://schemas.microsoft.com/office/word/2010/wordprocessingDrawing" xmlns:wp="http://schemas.openxmlformats.org/drawingml/2006/wordprocessingDrawing" xmlns:w10="urn:schemas-microsoft-com:office:word" xmlns:w="http://schemas.openxmlformats.org/wordprocessingml/2006/main" xmlns:w14="http://schemas.microsoft.com/office/word/2010/wordml" xmlns:wpg="http://schemas.microsoft.com/office/word/2010/wordprocessingGroup" xmlns:wpi="http://schemas.microsoft.com/office/word/2010/wordprocessingInk" xmlns:wne="http://schemas.microsoft.com/office/word/2006/wordml" xmlns:wps="http://schemas.microsoft.com/office/word/2010/wordprocessingShape" mc:Ignorable="w14 wp14">
+<w:hdr xmlns:wpc="http://schemas.microsoft.com/office/word/2010/wordprocessingCanvas" xmlns:cx="http://schemas.microsoft.com/office/drawing/2014/chartex" xmlns:cx1="http://schemas.microsoft.com/office/drawing/2015/9/8/chartex" xmlns:cx2="http://schemas.microsoft.com/office/drawing/2015/10/21/chartex" xmlns:cx3="http://schemas.microsoft.com/office/drawing/2016/5/9/chartex" xmlns:cx4="http://schemas.microsoft.com/office/drawing/2016/5/10/chartex" xmlns:cx5="http://schemas.microsoft.com/office/drawing/2016/5/11/chartex" xmlns:mc="http://schemas.openxmlformats.org/markup-compatibility/2006" xmlns:o="urn:schemas-microsoft-com:office:office" xmlns:r="http://schemas.openxmlformats.org/officeDocument/2006/relationships" xmlns:m="http://schemas.openxmlformats.org/officeDocument/2006/math" xmlns:v="urn:schemas-microsoft-com:vml" xmlns:wp14="http://schemas.microsoft.com/office/word/2010/wordprocessingDrawing" xmlns:wp="http://schemas.openxmlformats.org/drawingml/2006/wordprocessingDrawing" xmlns:w10="urn:schemas-microsoft-com:office:word" xmlns:w="http://schemas.openxmlformats.org/wordprocessingml/2006/main" xmlns:w14="http://schemas.microsoft.com/office/word/2010/wordml" xmlns:w15="http://schemas.microsoft.com/office/word/2012/wordml" xmlns:w16se="http://schemas.microsoft.com/office/word/2015/wordml/symex" xmlns:wpg="http://schemas.microsoft.com/office/word/2010/wordprocessingGroup" xmlns:wpi="http://schemas.microsoft.com/office/word/2010/wordprocessingInk" xmlns:wne="http://schemas.microsoft.com/office/word/2006/wordml" xmlns:wps="http://schemas.microsoft.com/office/word/2010/wordprocessingShape" mc:Ignorable="w14 w15 w16se wp14">
   <w:p>
     <w:pPr>
       <w:rPr>
@@ -4358,54 +4225,58 @@
         <w:sz w:val="36"/>
       </w:rPr>
     </w:pPr>
-    <w:r>
-      <w:rPr>
-        <w:rFonts w:ascii="Arial" w:hAnsi="Arial"/>
-        <w:b/>
-        <w:sz w:val="36"/>
-      </w:rPr>
-      <w:fldChar w:fldCharType="begin"/>
-    </w:r>
-    <w:r>
-      <w:rPr>
-        <w:rFonts w:ascii="Arial" w:hAnsi="Arial"/>
-        <w:b/>
-        <w:sz w:val="36"/>
-      </w:rPr>
-      <w:instrText xml:space="preserve"> DOCPROPERTY "Compa</w:instrText>
-    </w:r>
-    <w:r>
-      <w:rPr>
-        <w:rFonts w:ascii="Arial" w:hAnsi="Arial"/>
-        <w:b/>
-        <w:sz w:val="36"/>
-      </w:rPr>
-      <w:instrText xml:space="preserve">ny"  \* MERGEFORMAT </w:instrText>
-    </w:r>
-    <w:r>
-      <w:rPr>
-        <w:rFonts w:ascii="Arial" w:hAnsi="Arial"/>
-        <w:b/>
-        <w:sz w:val="36"/>
-      </w:rPr>
-      <w:fldChar w:fldCharType="separate"/>
-    </w:r>
-    <w:r>
-      <w:rPr>
-        <w:rFonts w:ascii="Arial" w:hAnsi="Arial"/>
-        <w:b/>
-        <w:sz w:val="36"/>
-      </w:rPr>
-      <w:t>&lt;Company Name&gt;</w:t>
-    </w:r>
-    <w:r>
-      <w:rPr>
-        <w:rFonts w:ascii="Arial" w:hAnsi="Arial"/>
-        <w:b/>
-        <w:sz w:val="36"/>
-      </w:rPr>
-      <w:fldChar w:fldCharType="end"/>
-    </w:r>
+    <w:del w:id="3" w:author="Andre Schmitt" w:date="2016-10-21T12:41:00Z">
+      <w:r>
+        <w:rPr>
+          <w:rFonts w:ascii="Arial" w:hAnsi="Arial"/>
+          <w:b/>
+          <w:sz w:val="36"/>
+        </w:rPr>
+        <w:fldChar w:fldCharType="begin"/>
+      </w:r>
+      <w:r>
+        <w:rPr>
+          <w:rFonts w:ascii="Arial" w:hAnsi="Arial"/>
+          <w:b/>
+          <w:sz w:val="36"/>
+        </w:rPr>
+        <w:delInstrText xml:space="preserve"> DOCPROPERTY "Company"  \* MERGEFORMAT </w:delInstrText>
+      </w:r>
+      <w:r>
+        <w:rPr>
+          <w:rFonts w:ascii="Arial" w:hAnsi="Arial"/>
+          <w:b/>
+          <w:sz w:val="36"/>
+        </w:rPr>
+        <w:fldChar w:fldCharType="separate"/>
+      </w:r>
+      <w:r>
+        <w:rPr>
+          <w:rFonts w:ascii="Arial" w:hAnsi="Arial"/>
+          <w:b/>
+          <w:sz w:val="36"/>
+        </w:rPr>
+        <w:delText>&lt;Company Name&gt;</w:delText>
+      </w:r>
+      <w:r>
+        <w:rPr>
+          <w:rFonts w:ascii="Arial" w:hAnsi="Arial"/>
+          <w:b/>
+          <w:sz w:val="36"/>
+        </w:rPr>
+        <w:fldChar w:fldCharType="end"/>
+      </w:r>
+    </w:del>
+    <w:ins w:id="4" w:author="Andre Schmitt" w:date="2016-10-21T12:41:00Z">
+      <w:r>
+        <w:rPr>
+          <w:rFonts w:ascii="Arial" w:hAnsi="Arial"/>
+          <w:b/>
+          <w:sz w:val="36"/>
+        </w:rPr>
+        <w:t>42</w:t>
+      </w:r>
+    </w:ins>
   </w:p>
   <w:p>
     <w:pPr>
@@ -4427,7 +4298,7 @@
 </file>
 
 <file path=word/header2.xml><?xml version="1.0" encoding="utf-8"?>
-<w:hdr xmlns:wpc="http://schemas.microsoft.com/office/word/2010/wordprocessingCanvas" xmlns:mc="http://schemas.openxmlformats.org/markup-compatibility/2006" xmlns:o="urn:schemas-microsoft-com:office:office" xmlns:r="http://schemas.openxmlformats.org/officeDocument/2006/relationships" xmlns:m="http://schemas.openxmlformats.org/officeDocument/2006/math" xmlns:v="urn:schemas-microsoft-com:vml" xmlns:wp14="http://schemas.microsoft.com/office/word/2010/wordprocessingDrawing" xmlns:wp="http://schemas.openxmlformats.org/drawingml/2006/wordprocessingDrawing" xmlns:w10="urn:schemas-microsoft-com:office:word" xmlns:w="http://schemas.openxmlformats.org/wordprocessingml/2006/main" xmlns:w14="http://schemas.microsoft.com/office/word/2010/wordml" xmlns:wpg="http://schemas.microsoft.com/office/word/2010/wordprocessingGroup" xmlns:wpi="http://schemas.microsoft.com/office/word/2010/wordprocessingInk" xmlns:wne="http://schemas.microsoft.com/office/word/2006/wordml" xmlns:wps="http://schemas.microsoft.com/office/word/2010/wordprocessingShape" mc:Ignorable="w14 wp14">
+<w:hdr xmlns:wpc="http://schemas.microsoft.com/office/word/2010/wordprocessingCanvas" xmlns:cx="http://schemas.microsoft.com/office/drawing/2014/chartex" xmlns:cx1="http://schemas.microsoft.com/office/drawing/2015/9/8/chartex" xmlns:cx2="http://schemas.microsoft.com/office/drawing/2015/10/21/chartex" xmlns:cx3="http://schemas.microsoft.com/office/drawing/2016/5/9/chartex" xmlns:cx4="http://schemas.microsoft.com/office/drawing/2016/5/10/chartex" xmlns:cx5="http://schemas.microsoft.com/office/drawing/2016/5/11/chartex" xmlns:mc="http://schemas.openxmlformats.org/markup-compatibility/2006" xmlns:o="urn:schemas-microsoft-com:office:office" xmlns:r="http://schemas.openxmlformats.org/officeDocument/2006/relationships" xmlns:m="http://schemas.openxmlformats.org/officeDocument/2006/math" xmlns:v="urn:schemas-microsoft-com:vml" xmlns:wp14="http://schemas.microsoft.com/office/word/2010/wordprocessingDrawing" xmlns:wp="http://schemas.openxmlformats.org/drawingml/2006/wordprocessingDrawing" xmlns:w10="urn:schemas-microsoft-com:office:word" xmlns:w="http://schemas.openxmlformats.org/wordprocessingml/2006/main" xmlns:w14="http://schemas.microsoft.com/office/word/2010/wordml" xmlns:w15="http://schemas.microsoft.com/office/word/2012/wordml" xmlns:w16se="http://schemas.microsoft.com/office/word/2015/wordml/symex" xmlns:wpg="http://schemas.microsoft.com/office/word/2010/wordprocessingGroup" xmlns:wpi="http://schemas.microsoft.com/office/word/2010/wordprocessingInk" xmlns:wne="http://schemas.microsoft.com/office/word/2006/wordml" xmlns:wps="http://schemas.microsoft.com/office/word/2010/wordprocessingShape" mc:Ignorable="w14 w15 w16se wp14">
   <w:tbl>
     <w:tblPr>
       <w:tblW w:w="0" w:type="auto"/>
@@ -4447,32 +4318,33 @@
       <w:gridCol w:w="3179"/>
     </w:tblGrid>
     <w:tr>
-      <w:tblPrEx>
-        <w:tblCellMar>
-          <w:top w:w="0" w:type="dxa"/>
-          <w:bottom w:w="0" w:type="dxa"/>
-        </w:tblCellMar>
-      </w:tblPrEx>
       <w:tc>
         <w:tcPr>
           <w:tcW w:w="6379" w:type="dxa"/>
         </w:tcPr>
         <w:p>
-          <w:r>
-            <w:fldChar w:fldCharType="begin"/>
-          </w:r>
-          <w:r>
-            <w:instrText xml:space="preserve"> SUBJECT  \* MERGEFORMAT </w:instrText>
-          </w:r>
-          <w:r>
-            <w:fldChar w:fldCharType="separate"/>
-          </w:r>
-          <w:r>
-            <w:t>&lt;Project Name&gt;</w:t>
-          </w:r>
-          <w:r>
-            <w:fldChar w:fldCharType="end"/>
-          </w:r>
+          <w:ins w:id="37" w:author="Andre Schmitt" w:date="2016-10-21T12:42:00Z">
+            <w:r>
+              <w:t>TextVenturer</w:t>
+            </w:r>
+          </w:ins>
+          <w:del w:id="38" w:author="Andre Schmitt" w:date="2016-10-21T12:42:00Z">
+            <w:r>
+              <w:fldChar w:fldCharType="begin"/>
+            </w:r>
+            <w:r>
+              <w:delInstrText xml:space="preserve"> SUBJECT  \* MERGEFORMAT </w:delInstrText>
+            </w:r>
+            <w:r>
+              <w:fldChar w:fldCharType="separate"/>
+            </w:r>
+            <w:r>
+              <w:delText>&lt;Project Name&gt;</w:delText>
+            </w:r>
+            <w:r>
+              <w:fldChar w:fldCharType="end"/>
+            </w:r>
+          </w:del>
         </w:p>
       </w:tc>
       <w:tc>
@@ -4494,32 +4366,16 @@
       </w:tc>
     </w:tr>
     <w:tr>
-      <w:tblPrEx>
-        <w:tblCellMar>
-          <w:top w:w="0" w:type="dxa"/>
-          <w:bottom w:w="0" w:type="dxa"/>
-        </w:tblCellMar>
-      </w:tblPrEx>
       <w:tc>
         <w:tcPr>
           <w:tcW w:w="6379" w:type="dxa"/>
         </w:tcPr>
         <w:p>
-          <w:r>
-            <w:fldChar w:fldCharType="begin"/>
-          </w:r>
-          <w:r>
-            <w:instrText xml:space="preserve"> TITLE  \* MERGEFORMAT </w:instrText>
-          </w:r>
-          <w:r>
-            <w:fldChar w:fldCharType="separate"/>
-          </w:r>
-          <w:r>
-            <w:t>Software Requirements Specification</w:t>
-          </w:r>
-          <w:r>
-            <w:fldChar w:fldCharType="end"/>
-          </w:r>
+          <w:fldSimple w:instr=" TITLE  \* MERGEFORMAT ">
+            <w:r>
+              <w:t>Software Requirements Specification</w:t>
+            </w:r>
+          </w:fldSimple>
         </w:p>
       </w:tc>
       <w:tc>
@@ -4528,18 +4384,28 @@
         </w:tcPr>
         <w:p>
           <w:r>
-            <w:t xml:space="preserve">  Date:  &lt;dd/mmm/yy&gt;</w:t>
+            <w:t xml:space="preserve">  Date:  &lt;</w:t>
+          </w:r>
+          <w:proofErr w:type="spellStart"/>
+          <w:r>
+            <w:t>dd</w:t>
+          </w:r>
+          <w:proofErr w:type="spellEnd"/>
+          <w:r>
+            <w:t>/mmm/</w:t>
+          </w:r>
+          <w:proofErr w:type="spellStart"/>
+          <w:r>
+            <w:t>yy</w:t>
+          </w:r>
+          <w:proofErr w:type="spellEnd"/>
+          <w:r>
+            <w:t>&gt;</w:t>
           </w:r>
         </w:p>
       </w:tc>
     </w:tr>
     <w:tr>
-      <w:tblPrEx>
-        <w:tblCellMar>
-          <w:top w:w="0" w:type="dxa"/>
-          <w:bottom w:w="0" w:type="dxa"/>
-        </w:tblCellMar>
-      </w:tblPrEx>
       <w:tc>
         <w:tcPr>
           <w:tcW w:w="9558" w:type="dxa"/>
@@ -4562,7 +4428,7 @@
 </file>
 
 <file path=word/header3.xml><?xml version="1.0" encoding="utf-8"?>
-<w:hdr xmlns:wpc="http://schemas.microsoft.com/office/word/2010/wordprocessingCanvas" xmlns:mc="http://schemas.openxmlformats.org/markup-compatibility/2006" xmlns:o="urn:schemas-microsoft-com:office:office" xmlns:r="http://schemas.openxmlformats.org/officeDocument/2006/relationships" xmlns:m="http://schemas.openxmlformats.org/officeDocument/2006/math" xmlns:v="urn:schemas-microsoft-com:vml" xmlns:wp14="http://schemas.microsoft.com/office/word/2010/wordprocessingDrawing" xmlns:wp="http://schemas.openxmlformats.org/drawingml/2006/wordprocessingDrawing" xmlns:w10="urn:schemas-microsoft-com:office:word" xmlns:w="http://schemas.openxmlformats.org/wordprocessingml/2006/main" xmlns:w14="http://schemas.microsoft.com/office/word/2010/wordml" xmlns:wpg="http://schemas.microsoft.com/office/word/2010/wordprocessingGroup" xmlns:wpi="http://schemas.microsoft.com/office/word/2010/wordprocessingInk" xmlns:wne="http://schemas.microsoft.com/office/word/2006/wordml" xmlns:wps="http://schemas.microsoft.com/office/word/2010/wordprocessingShape" mc:Ignorable="w14 wp14">
+<w:hdr xmlns:wpc="http://schemas.microsoft.com/office/word/2010/wordprocessingCanvas" xmlns:cx="http://schemas.microsoft.com/office/drawing/2014/chartex" xmlns:cx1="http://schemas.microsoft.com/office/drawing/2015/9/8/chartex" xmlns:cx2="http://schemas.microsoft.com/office/drawing/2015/10/21/chartex" xmlns:cx3="http://schemas.microsoft.com/office/drawing/2016/5/9/chartex" xmlns:cx4="http://schemas.microsoft.com/office/drawing/2016/5/10/chartex" xmlns:cx5="http://schemas.microsoft.com/office/drawing/2016/5/11/chartex" xmlns:mc="http://schemas.openxmlformats.org/markup-compatibility/2006" xmlns:o="urn:schemas-microsoft-com:office:office" xmlns:r="http://schemas.openxmlformats.org/officeDocument/2006/relationships" xmlns:m="http://schemas.openxmlformats.org/officeDocument/2006/math" xmlns:v="urn:schemas-microsoft-com:vml" xmlns:wp14="http://schemas.microsoft.com/office/word/2010/wordprocessingDrawing" xmlns:wp="http://schemas.openxmlformats.org/drawingml/2006/wordprocessingDrawing" xmlns:w10="urn:schemas-microsoft-com:office:word" xmlns:w="http://schemas.openxmlformats.org/wordprocessingml/2006/main" xmlns:w14="http://schemas.microsoft.com/office/word/2010/wordml" xmlns:w15="http://schemas.microsoft.com/office/word/2012/wordml" xmlns:w16se="http://schemas.microsoft.com/office/word/2015/wordml/symex" xmlns:wpg="http://schemas.microsoft.com/office/word/2010/wordprocessingGroup" xmlns:wpi="http://schemas.microsoft.com/office/word/2010/wordprocessingInk" xmlns:wne="http://schemas.microsoft.com/office/word/2006/wordml" xmlns:wps="http://schemas.microsoft.com/office/word/2010/wordprocessingShape" mc:Ignorable="w14 w15 w16se wp14">
   <w:p>
     <w:pPr>
       <w:pStyle w:val="Kopfzeile"/>
@@ -4572,8 +4438,8 @@
 </file>
 
 <file path=word/numbering.xml><?xml version="1.0" encoding="utf-8"?>
-<w:numbering xmlns:wpc="http://schemas.microsoft.com/office/word/2010/wordprocessingCanvas" xmlns:mc="http://schemas.openxmlformats.org/markup-compatibility/2006" xmlns:o="urn:schemas-microsoft-com:office:office" xmlns:r="http://schemas.openxmlformats.org/officeDocument/2006/relationships" xmlns:m="http://schemas.openxmlformats.org/officeDocument/2006/math" xmlns:v="urn:schemas-microsoft-com:vml" xmlns:wp14="http://schemas.microsoft.com/office/word/2010/wordprocessingDrawing" xmlns:wp="http://schemas.openxmlformats.org/drawingml/2006/wordprocessingDrawing" xmlns:w10="urn:schemas-microsoft-com:office:word" xmlns:w="http://schemas.openxmlformats.org/wordprocessingml/2006/main" xmlns:w14="http://schemas.microsoft.com/office/word/2010/wordml" xmlns:wpg="http://schemas.microsoft.com/office/word/2010/wordprocessingGroup" xmlns:wpi="http://schemas.microsoft.com/office/word/2010/wordprocessingInk" xmlns:wne="http://schemas.microsoft.com/office/word/2006/wordml" xmlns:wps="http://schemas.microsoft.com/office/word/2010/wordprocessingShape" mc:Ignorable="w14 wp14">
-  <w:abstractNum w:abstractNumId="0">
+<w:numbering xmlns:wpc="http://schemas.microsoft.com/office/word/2010/wordprocessingCanvas" xmlns:cx="http://schemas.microsoft.com/office/drawing/2014/chartex" xmlns:cx1="http://schemas.microsoft.com/office/drawing/2015/9/8/chartex" xmlns:cx2="http://schemas.microsoft.com/office/drawing/2015/10/21/chartex" xmlns:cx3="http://schemas.microsoft.com/office/drawing/2016/5/9/chartex" xmlns:cx4="http://schemas.microsoft.com/office/drawing/2016/5/10/chartex" xmlns:cx5="http://schemas.microsoft.com/office/drawing/2016/5/11/chartex" xmlns:mc="http://schemas.openxmlformats.org/markup-compatibility/2006" xmlns:o="urn:schemas-microsoft-com:office:office" xmlns:r="http://schemas.openxmlformats.org/officeDocument/2006/relationships" xmlns:m="http://schemas.openxmlformats.org/officeDocument/2006/math" xmlns:v="urn:schemas-microsoft-com:vml" xmlns:wp14="http://schemas.microsoft.com/office/word/2010/wordprocessingDrawing" xmlns:wp="http://schemas.openxmlformats.org/drawingml/2006/wordprocessingDrawing" xmlns:w10="urn:schemas-microsoft-com:office:word" xmlns:w="http://schemas.openxmlformats.org/wordprocessingml/2006/main" xmlns:w14="http://schemas.microsoft.com/office/word/2010/wordml" xmlns:w15="http://schemas.microsoft.com/office/word/2012/wordml" xmlns:w16se="http://schemas.microsoft.com/office/word/2015/wordml/symex" xmlns:wpg="http://schemas.microsoft.com/office/word/2010/wordprocessingGroup" xmlns:wpi="http://schemas.microsoft.com/office/word/2010/wordprocessingInk" xmlns:wne="http://schemas.microsoft.com/office/word/2006/wordml" xmlns:wps="http://schemas.microsoft.com/office/word/2010/wordprocessingShape" mc:Ignorable="w14 w15 w16se wp14">
+  <w:abstractNum w:abstractNumId="0" w15:restartNumberingAfterBreak="0">
     <w:nsid w:val="FFFFFFFB"/>
     <w:multiLevelType w:val="multilevel"/>
     <w:tmpl w:val="FFFFFFFF"/>
@@ -4650,7 +4516,7 @@
       <w:lvlJc w:val="left"/>
     </w:lvl>
   </w:abstractNum>
-  <w:abstractNum w:abstractNumId="1">
+  <w:abstractNum w:abstractNumId="1" w15:restartNumberingAfterBreak="0">
     <w:nsid w:val="03EC30BD"/>
     <w:multiLevelType w:val="hybridMultilevel"/>
     <w:tmpl w:val="E4C2812E"/>
@@ -4790,7 +4656,7 @@
       </w:rPr>
     </w:lvl>
   </w:abstractNum>
-  <w:abstractNum w:abstractNumId="2">
+  <w:abstractNum w:abstractNumId="2" w15:restartNumberingAfterBreak="0">
     <w:nsid w:val="40745A96"/>
     <w:multiLevelType w:val="hybridMultilevel"/>
     <w:tmpl w:val="F1D879E6"/>
@@ -4930,7 +4796,7 @@
       </w:rPr>
     </w:lvl>
   </w:abstractNum>
-  <w:abstractNum w:abstractNumId="3">
+  <w:abstractNum w:abstractNumId="3" w15:restartNumberingAfterBreak="0">
     <w:nsid w:val="40EC6812"/>
     <w:multiLevelType w:val="hybridMultilevel"/>
     <w:tmpl w:val="744284B2"/>
@@ -5070,7 +4936,7 @@
       </w:rPr>
     </w:lvl>
   </w:abstractNum>
-  <w:abstractNum w:abstractNumId="4">
+  <w:abstractNum w:abstractNumId="4" w15:restartNumberingAfterBreak="0">
     <w:nsid w:val="7C285540"/>
     <w:multiLevelType w:val="hybridMultilevel"/>
     <w:tmpl w:val="70C83E90"/>
@@ -5229,8 +5095,16 @@
 </w:numbering>
 </file>
 
+<file path=word/people.xml><?xml version="1.0" encoding="utf-8"?>
+<w15:people xmlns:wpc="http://schemas.microsoft.com/office/word/2010/wordprocessingCanvas" xmlns:cx="http://schemas.microsoft.com/office/drawing/2014/chartex" xmlns:cx1="http://schemas.microsoft.com/office/drawing/2015/9/8/chartex" xmlns:cx2="http://schemas.microsoft.com/office/drawing/2015/10/21/chartex" xmlns:cx3="http://schemas.microsoft.com/office/drawing/2016/5/9/chartex" xmlns:cx4="http://schemas.microsoft.com/office/drawing/2016/5/10/chartex" xmlns:cx5="http://schemas.microsoft.com/office/drawing/2016/5/11/chartex" xmlns:mc="http://schemas.openxmlformats.org/markup-compatibility/2006" xmlns:o="urn:schemas-microsoft-com:office:office" xmlns:r="http://schemas.openxmlformats.org/officeDocument/2006/relationships" xmlns:m="http://schemas.openxmlformats.org/officeDocument/2006/math" xmlns:v="urn:schemas-microsoft-com:vml" xmlns:wp14="http://schemas.microsoft.com/office/word/2010/wordprocessingDrawing" xmlns:wp="http://schemas.openxmlformats.org/drawingml/2006/wordprocessingDrawing" xmlns:w10="urn:schemas-microsoft-com:office:word" xmlns:w="http://schemas.openxmlformats.org/wordprocessingml/2006/main" xmlns:w14="http://schemas.microsoft.com/office/word/2010/wordml" xmlns:w15="http://schemas.microsoft.com/office/word/2012/wordml" xmlns:w16se="http://schemas.microsoft.com/office/word/2015/wordml/symex" xmlns:wpg="http://schemas.microsoft.com/office/word/2010/wordprocessingGroup" xmlns:wpi="http://schemas.microsoft.com/office/word/2010/wordprocessingInk" xmlns:wne="http://schemas.microsoft.com/office/word/2006/wordml" xmlns:wps="http://schemas.microsoft.com/office/word/2010/wordprocessingShape" mc:Ignorable="w14 w15 w16se wp14">
+  <w15:person w15:author="Andre Schmitt">
+    <w15:presenceInfo w15:providerId="Windows Live" w15:userId="ed32d22ddaff79ba"/>
+  </w15:person>
+</w15:people>
+</file>
+
 <file path=word/styles.xml><?xml version="1.0" encoding="utf-8"?>
-<w:styles xmlns:mc="http://schemas.openxmlformats.org/markup-compatibility/2006" xmlns:r="http://schemas.openxmlformats.org/officeDocument/2006/relationships" xmlns:w="http://schemas.openxmlformats.org/wordprocessingml/2006/main" xmlns:w14="http://schemas.microsoft.com/office/word/2010/wordml" mc:Ignorable="w14">
+<w:styles xmlns:mc="http://schemas.openxmlformats.org/markup-compatibility/2006" xmlns:r="http://schemas.openxmlformats.org/officeDocument/2006/relationships" xmlns:w="http://schemas.openxmlformats.org/wordprocessingml/2006/main" xmlns:w14="http://schemas.microsoft.com/office/word/2010/wordml" xmlns:w15="http://schemas.microsoft.com/office/word/2012/wordml" xmlns:w16se="http://schemas.microsoft.com/office/word/2015/wordml/symex" mc:Ignorable="w14 w15 w16se">
   <w:docDefaults>
     <w:rPrDefault>
       <w:rPr>
@@ -5240,144 +5114,381 @@
     </w:rPrDefault>
     <w:pPrDefault/>
   </w:docDefaults>
-  <w:latentStyles w:defLockedState="0" w:defUIPriority="99" w:defSemiHidden="1" w:defUnhideWhenUsed="1" w:defQFormat="0" w:count="267">
-    <w:lsdException w:name="Normal" w:semiHidden="0" w:uiPriority="0" w:unhideWhenUsed="0" w:qFormat="1"/>
-    <w:lsdException w:name="heading 1" w:semiHidden="0" w:uiPriority="9" w:unhideWhenUsed="0" w:qFormat="1"/>
-    <w:lsdException w:name="heading 2" w:semiHidden="0" w:uiPriority="9" w:unhideWhenUsed="0" w:qFormat="1"/>
-    <w:lsdException w:name="heading 3" w:semiHidden="0" w:uiPriority="9" w:unhideWhenUsed="0" w:qFormat="1"/>
-    <w:lsdException w:name="heading 4" w:semiHidden="0" w:uiPriority="9" w:unhideWhenUsed="0" w:qFormat="1"/>
-    <w:lsdException w:name="heading 5" w:semiHidden="0" w:uiPriority="9" w:unhideWhenUsed="0" w:qFormat="1"/>
-    <w:lsdException w:name="heading 6" w:semiHidden="0" w:uiPriority="9" w:unhideWhenUsed="0" w:qFormat="1"/>
-    <w:lsdException w:name="heading 7" w:semiHidden="0" w:uiPriority="9" w:unhideWhenUsed="0" w:qFormat="1"/>
-    <w:lsdException w:name="heading 8" w:semiHidden="0" w:uiPriority="9" w:unhideWhenUsed="0" w:qFormat="1"/>
-    <w:lsdException w:name="heading 9" w:semiHidden="0" w:uiPriority="9" w:unhideWhenUsed="0" w:qFormat="1"/>
-    <w:lsdException w:name="toc 1" w:uiPriority="39"/>
-    <w:lsdException w:name="toc 2" w:uiPriority="39"/>
-    <w:lsdException w:name="toc 3" w:uiPriority="39"/>
-    <w:lsdException w:name="toc 4" w:uiPriority="39"/>
-    <w:lsdException w:name="toc 5" w:uiPriority="39"/>
-    <w:lsdException w:name="toc 6" w:uiPriority="39"/>
-    <w:lsdException w:name="toc 7" w:uiPriority="39"/>
-    <w:lsdException w:name="toc 8" w:uiPriority="39"/>
-    <w:lsdException w:name="toc 9" w:uiPriority="39"/>
-    <w:lsdException w:name="caption" w:uiPriority="35" w:qFormat="1"/>
-    <w:lsdException w:name="Title" w:semiHidden="0" w:uiPriority="10" w:unhideWhenUsed="0" w:qFormat="1"/>
-    <w:lsdException w:name="Default Paragraph Font" w:uiPriority="1"/>
-    <w:lsdException w:name="Subtitle" w:semiHidden="0" w:uiPriority="11" w:unhideWhenUsed="0" w:qFormat="1"/>
-    <w:lsdException w:name="Strong" w:semiHidden="0" w:uiPriority="22" w:unhideWhenUsed="0" w:qFormat="1"/>
-    <w:lsdException w:name="Emphasis" w:semiHidden="0" w:uiPriority="20" w:unhideWhenUsed="0" w:qFormat="1"/>
-    <w:lsdException w:name="Table Grid" w:semiHidden="0" w:uiPriority="59" w:unhideWhenUsed="0"/>
-    <w:lsdException w:name="Placeholder Text" w:unhideWhenUsed="0"/>
-    <w:lsdException w:name="No Spacing" w:semiHidden="0" w:uiPriority="1" w:unhideWhenUsed="0" w:qFormat="1"/>
-    <w:lsdException w:name="Light Shading" w:semiHidden="0" w:uiPriority="60" w:unhideWhenUsed="0"/>
-    <w:lsdException w:name="Light List" w:semiHidden="0" w:uiPriority="61" w:unhideWhenUsed="0"/>
-    <w:lsdException w:name="Light Grid" w:semiHidden="0" w:uiPriority="62" w:unhideWhenUsed="0"/>
-    <w:lsdException w:name="Medium Shading 1" w:semiHidden="0" w:uiPriority="63" w:unhideWhenUsed="0"/>
-    <w:lsdException w:name="Medium Shading 2" w:semiHidden="0" w:uiPriority="64" w:unhideWhenUsed="0"/>
-    <w:lsdException w:name="Medium List 1" w:semiHidden="0" w:uiPriority="65" w:unhideWhenUsed="0"/>
-    <w:lsdException w:name="Medium List 2" w:semiHidden="0" w:uiPriority="66" w:unhideWhenUsed="0"/>
-    <w:lsdException w:name="Medium Grid 1" w:semiHidden="0" w:uiPriority="67" w:unhideWhenUsed="0"/>
-    <w:lsdException w:name="Medium Grid 2" w:semiHidden="0" w:uiPriority="68" w:unhideWhenUsed="0"/>
-    <w:lsdException w:name="Medium Grid 3" w:semiHidden="0" w:uiPriority="69" w:unhideWhenUsed="0"/>
-    <w:lsdException w:name="Dark List" w:semiHidden="0" w:uiPriority="70" w:unhideWhenUsed="0"/>
-    <w:lsdException w:name="Colorful Shading" w:semiHidden="0" w:uiPriority="71" w:unhideWhenUsed="0"/>
-    <w:lsdException w:name="Colorful List" w:semiHidden="0" w:uiPriority="72" w:unhideWhenUsed="0"/>
-    <w:lsdException w:name="Colorful Grid" w:semiHidden="0" w:uiPriority="73" w:unhideWhenUsed="0"/>
-    <w:lsdException w:name="Light Shading Accent 1" w:semiHidden="0" w:uiPriority="60" w:unhideWhenUsed="0"/>
-    <w:lsdException w:name="Light List Accent 1" w:semiHidden="0" w:uiPriority="61" w:unhideWhenUsed="0"/>
-    <w:lsdException w:name="Light Grid Accent 1" w:semiHidden="0" w:uiPriority="62" w:unhideWhenUsed="0"/>
-    <w:lsdException w:name="Medium Shading 1 Accent 1" w:semiHidden="0" w:uiPriority="63" w:unhideWhenUsed="0"/>
-    <w:lsdException w:name="Medium Shading 2 Accent 1" w:semiHidden="0" w:uiPriority="64" w:unhideWhenUsed="0"/>
-    <w:lsdException w:name="Medium List 1 Accent 1" w:semiHidden="0" w:uiPriority="65" w:unhideWhenUsed="0"/>
-    <w:lsdException w:name="Revision" w:unhideWhenUsed="0"/>
-    <w:lsdException w:name="List Paragraph" w:semiHidden="0" w:uiPriority="34" w:unhideWhenUsed="0" w:qFormat="1"/>
-    <w:lsdException w:name="Quote" w:semiHidden="0" w:uiPriority="29" w:unhideWhenUsed="0" w:qFormat="1"/>
-    <w:lsdException w:name="Intense Quote" w:semiHidden="0" w:uiPriority="30" w:unhideWhenUsed="0" w:qFormat="1"/>
-    <w:lsdException w:name="Medium List 2 Accent 1" w:semiHidden="0" w:uiPriority="66" w:unhideWhenUsed="0"/>
-    <w:lsdException w:name="Medium Grid 1 Accent 1" w:semiHidden="0" w:uiPriority="67" w:unhideWhenUsed="0"/>
-    <w:lsdException w:name="Medium Grid 2 Accent 1" w:semiHidden="0" w:uiPriority="68" w:unhideWhenUsed="0"/>
-    <w:lsdException w:name="Medium Grid 3 Accent 1" w:semiHidden="0" w:uiPriority="69" w:unhideWhenUsed="0"/>
-    <w:lsdException w:name="Dark List Accent 1" w:semiHidden="0" w:uiPriority="70" w:unhideWhenUsed="0"/>
-    <w:lsdException w:name="Colorful Shading Accent 1" w:semiHidden="0" w:uiPriority="71" w:unhideWhenUsed="0"/>
-    <w:lsdException w:name="Colorful List Accent 1" w:semiHidden="0" w:uiPriority="72" w:unhideWhenUsed="0"/>
-    <w:lsdException w:name="Colorful Grid Accent 1" w:semiHidden="0" w:uiPriority="73" w:unhideWhenUsed="0"/>
-    <w:lsdException w:name="Light Shading Accent 2" w:semiHidden="0" w:uiPriority="60" w:unhideWhenUsed="0"/>
-    <w:lsdException w:name="Light List Accent 2" w:semiHidden="0" w:uiPriority="61" w:unhideWhenUsed="0"/>
-    <w:lsdException w:name="Light Grid Accent 2" w:semiHidden="0" w:uiPriority="62" w:unhideWhenUsed="0"/>
-    <w:lsdException w:name="Medium Shading 1 Accent 2" w:semiHidden="0" w:uiPriority="63" w:unhideWhenUsed="0"/>
-    <w:lsdException w:name="Medium Shading 2 Accent 2" w:semiHidden="0" w:uiPriority="64" w:unhideWhenUsed="0"/>
-    <w:lsdException w:name="Medium List 1 Accent 2" w:semiHidden="0" w:uiPriority="65" w:unhideWhenUsed="0"/>
-    <w:lsdException w:name="Medium List 2 Accent 2" w:semiHidden="0" w:uiPriority="66" w:unhideWhenUsed="0"/>
-    <w:lsdException w:name="Medium Grid 1 Accent 2" w:semiHidden="0" w:uiPriority="67" w:unhideWhenUsed="0"/>
-    <w:lsdException w:name="Medium Grid 2 Accent 2" w:semiHidden="0" w:uiPriority="68" w:unhideWhenUsed="0"/>
-    <w:lsdException w:name="Medium Grid 3 Accent 2" w:semiHidden="0" w:uiPriority="69" w:unhideWhenUsed="0"/>
-    <w:lsdException w:name="Dark List Accent 2" w:semiHidden="0" w:uiPriority="70" w:unhideWhenUsed="0"/>
-    <w:lsdException w:name="Colorful Shading Accent 2" w:semiHidden="0" w:uiPriority="71" w:unhideWhenUsed="0"/>
-    <w:lsdException w:name="Colorful List Accent 2" w:semiHidden="0" w:uiPriority="72" w:unhideWhenUsed="0"/>
-    <w:lsdException w:name="Colorful Grid Accent 2" w:semiHidden="0" w:uiPriority="73" w:unhideWhenUsed="0"/>
-    <w:lsdException w:name="Light Shading Accent 3" w:semiHidden="0" w:uiPriority="60" w:unhideWhenUsed="0"/>
-    <w:lsdException w:name="Light List Accent 3" w:semiHidden="0" w:uiPriority="61" w:unhideWhenUsed="0"/>
-    <w:lsdException w:name="Light Grid Accent 3" w:semiHidden="0" w:uiPriority="62" w:unhideWhenUsed="0"/>
-    <w:lsdException w:name="Medium Shading 1 Accent 3" w:semiHidden="0" w:uiPriority="63" w:unhideWhenUsed="0"/>
-    <w:lsdException w:name="Medium Shading 2 Accent 3" w:semiHidden="0" w:uiPriority="64" w:unhideWhenUsed="0"/>
-    <w:lsdException w:name="Medium List 1 Accent 3" w:semiHidden="0" w:uiPriority="65" w:unhideWhenUsed="0"/>
-    <w:lsdException w:name="Medium List 2 Accent 3" w:semiHidden="0" w:uiPriority="66" w:unhideWhenUsed="0"/>
-    <w:lsdException w:name="Medium Grid 1 Accent 3" w:semiHidden="0" w:uiPriority="67" w:unhideWhenUsed="0"/>
-    <w:lsdException w:name="Medium Grid 2 Accent 3" w:semiHidden="0" w:uiPriority="68" w:unhideWhenUsed="0"/>
-    <w:lsdException w:name="Medium Grid 3 Accent 3" w:semiHidden="0" w:uiPriority="69" w:unhideWhenUsed="0"/>
-    <w:lsdException w:name="Dark List Accent 3" w:semiHidden="0" w:uiPriority="70" w:unhideWhenUsed="0"/>
-    <w:lsdException w:name="Colorful Shading Accent 3" w:semiHidden="0" w:uiPriority="71" w:unhideWhenUsed="0"/>
-    <w:lsdException w:name="Colorful List Accent 3" w:semiHidden="0" w:uiPriority="72" w:unhideWhenUsed="0"/>
-    <w:lsdException w:name="Colorful Grid Accent 3" w:semiHidden="0" w:uiPriority="73" w:unhideWhenUsed="0"/>
-    <w:lsdException w:name="Light Shading Accent 4" w:semiHidden="0" w:uiPriority="60" w:unhideWhenUsed="0"/>
-    <w:lsdException w:name="Light List Accent 4" w:semiHidden="0" w:uiPriority="61" w:unhideWhenUsed="0"/>
-    <w:lsdException w:name="Light Grid Accent 4" w:semiHidden="0" w:uiPriority="62" w:unhideWhenUsed="0"/>
-    <w:lsdException w:name="Medium Shading 1 Accent 4" w:semiHidden="0" w:uiPriority="63" w:unhideWhenUsed="0"/>
-    <w:lsdException w:name="Medium Shading 2 Accent 4" w:semiHidden="0" w:uiPriority="64" w:unhideWhenUsed="0"/>
-    <w:lsdException w:name="Medium List 1 Accent 4" w:semiHidden="0" w:uiPriority="65" w:unhideWhenUsed="0"/>
-    <w:lsdException w:name="Medium List 2 Accent 4" w:semiHidden="0" w:uiPriority="66" w:unhideWhenUsed="0"/>
-    <w:lsdException w:name="Medium Grid 1 Accent 4" w:semiHidden="0" w:uiPriority="67" w:unhideWhenUsed="0"/>
-    <w:lsdException w:name="Medium Grid 2 Accent 4" w:semiHidden="0" w:uiPriority="68" w:unhideWhenUsed="0"/>
-    <w:lsdException w:name="Medium Grid 3 Accent 4" w:semiHidden="0" w:uiPriority="69" w:unhideWhenUsed="0"/>
-    <w:lsdException w:name="Dark List Accent 4" w:semiHidden="0" w:uiPriority="70" w:unhideWhenUsed="0"/>
-    <w:lsdException w:name="Colorful Shading Accent 4" w:semiHidden="0" w:uiPriority="71" w:unhideWhenUsed="0"/>
-    <w:lsdException w:name="Colorful List Accent 4" w:semiHidden="0" w:uiPriority="72" w:unhideWhenUsed="0"/>
-    <w:lsdException w:name="Colorful Grid Accent 4" w:semiHidden="0" w:uiPriority="73" w:unhideWhenUsed="0"/>
-    <w:lsdException w:name="Light Shading Accent 5" w:semiHidden="0" w:uiPriority="60" w:unhideWhenUsed="0"/>
-    <w:lsdException w:name="Light List Accent 5" w:semiHidden="0" w:uiPriority="61" w:unhideWhenUsed="0"/>
-    <w:lsdException w:name="Light Grid Accent 5" w:semiHidden="0" w:uiPriority="62" w:unhideWhenUsed="0"/>
-    <w:lsdException w:name="Medium Shading 1 Accent 5" w:semiHidden="0" w:uiPriority="63" w:unhideWhenUsed="0"/>
-    <w:lsdException w:name="Medium Shading 2 Accent 5" w:semiHidden="0" w:uiPriority="64" w:unhideWhenUsed="0"/>
-    <w:lsdException w:name="Medium List 1 Accent 5" w:semiHidden="0" w:uiPriority="65" w:unhideWhenUsed="0"/>
-    <w:lsdException w:name="Medium List 2 Accent 5" w:semiHidden="0" w:uiPriority="66" w:unhideWhenUsed="0"/>
-    <w:lsdException w:name="Medium Grid 1 Accent 5" w:semiHidden="0" w:uiPriority="67" w:unhideWhenUsed="0"/>
-    <w:lsdException w:name="Medium Grid 2 Accent 5" w:semiHidden="0" w:uiPriority="68" w:unhideWhenUsed="0"/>
-    <w:lsdException w:name="Medium Grid 3 Accent 5" w:semiHidden="0" w:uiPriority="69" w:unhideWhenUsed="0"/>
-    <w:lsdException w:name="Dark List Accent 5" w:semiHidden="0" w:uiPriority="70" w:unhideWhenUsed="0"/>
-    <w:lsdException w:name="Colorful Shading Accent 5" w:semiHidden="0" w:uiPriority="71" w:unhideWhenUsed="0"/>
-    <w:lsdException w:name="Colorful List Accent 5" w:semiHidden="0" w:uiPriority="72" w:unhideWhenUsed="0"/>
-    <w:lsdException w:name="Colorful Grid Accent 5" w:semiHidden="0" w:uiPriority="73" w:unhideWhenUsed="0"/>
-    <w:lsdException w:name="Light Shading Accent 6" w:semiHidden="0" w:uiPriority="60" w:unhideWhenUsed="0"/>
-    <w:lsdException w:name="Light List Accent 6" w:semiHidden="0" w:uiPriority="61" w:unhideWhenUsed="0"/>
-    <w:lsdException w:name="Light Grid Accent 6" w:semiHidden="0" w:uiPriority="62" w:unhideWhenUsed="0"/>
-    <w:lsdException w:name="Medium Shading 1 Accent 6" w:semiHidden="0" w:uiPriority="63" w:unhideWhenUsed="0"/>
-    <w:lsdException w:name="Medium Shading 2 Accent 6" w:semiHidden="0" w:uiPriority="64" w:unhideWhenUsed="0"/>
-    <w:lsdException w:name="Medium List 1 Accent 6" w:semiHidden="0" w:uiPriority="65" w:unhideWhenUsed="0"/>
-    <w:lsdException w:name="Medium List 2 Accent 6" w:semiHidden="0" w:uiPriority="66" w:unhideWhenUsed="0"/>
-    <w:lsdException w:name="Medium Grid 1 Accent 6" w:semiHidden="0" w:uiPriority="67" w:unhideWhenUsed="0"/>
-    <w:lsdException w:name="Medium Grid 2 Accent 6" w:semiHidden="0" w:uiPriority="68" w:unhideWhenUsed="0"/>
-    <w:lsdException w:name="Medium Grid 3 Accent 6" w:semiHidden="0" w:uiPriority="69" w:unhideWhenUsed="0"/>
-    <w:lsdException w:name="Dark List Accent 6" w:semiHidden="0" w:uiPriority="70" w:unhideWhenUsed="0"/>
-    <w:lsdException w:name="Colorful Shading Accent 6" w:semiHidden="0" w:uiPriority="71" w:unhideWhenUsed="0"/>
-    <w:lsdException w:name="Colorful List Accent 6" w:semiHidden="0" w:uiPriority="72" w:unhideWhenUsed="0"/>
-    <w:lsdException w:name="Colorful Grid Accent 6" w:semiHidden="0" w:uiPriority="73" w:unhideWhenUsed="0"/>
-    <w:lsdException w:name="Subtle Emphasis" w:semiHidden="0" w:uiPriority="19" w:unhideWhenUsed="0" w:qFormat="1"/>
-    <w:lsdException w:name="Intense Emphasis" w:semiHidden="0" w:uiPriority="21" w:unhideWhenUsed="0" w:qFormat="1"/>
-    <w:lsdException w:name="Subtle Reference" w:semiHidden="0" w:uiPriority="31" w:unhideWhenUsed="0" w:qFormat="1"/>
-    <w:lsdException w:name="Intense Reference" w:semiHidden="0" w:uiPriority="32" w:unhideWhenUsed="0" w:qFormat="1"/>
-    <w:lsdException w:name="Book Title" w:semiHidden="0" w:uiPriority="33" w:unhideWhenUsed="0" w:qFormat="1"/>
-    <w:lsdException w:name="Bibliography" w:uiPriority="37"/>
-    <w:lsdException w:name="TOC Heading" w:uiPriority="39" w:qFormat="1"/>
+  <w:latentStyles w:defLockedState="0" w:defUIPriority="99" w:defSemiHidden="0" w:defUnhideWhenUsed="0" w:defQFormat="0" w:count="374">
+    <w:lsdException w:name="Normal" w:uiPriority="0" w:qFormat="1"/>
+    <w:lsdException w:name="heading 1" w:uiPriority="9" w:qFormat="1"/>
+    <w:lsdException w:name="heading 2" w:uiPriority="9" w:qFormat="1"/>
+    <w:lsdException w:name="heading 3" w:uiPriority="9" w:qFormat="1"/>
+    <w:lsdException w:name="heading 4" w:uiPriority="9" w:qFormat="1"/>
+    <w:lsdException w:name="heading 5" w:uiPriority="9" w:qFormat="1"/>
+    <w:lsdException w:name="heading 6" w:uiPriority="9" w:qFormat="1"/>
+    <w:lsdException w:name="heading 7" w:uiPriority="9" w:qFormat="1"/>
+    <w:lsdException w:name="heading 8" w:uiPriority="9" w:qFormat="1"/>
+    <w:lsdException w:name="heading 9" w:uiPriority="9" w:qFormat="1"/>
+    <w:lsdException w:name="index 1" w:semiHidden="1" w:unhideWhenUsed="1"/>
+    <w:lsdException w:name="index 2" w:semiHidden="1" w:unhideWhenUsed="1"/>
+    <w:lsdException w:name="index 3" w:semiHidden="1" w:unhideWhenUsed="1"/>
+    <w:lsdException w:name="index 4" w:semiHidden="1" w:unhideWhenUsed="1"/>
+    <w:lsdException w:name="index 5" w:semiHidden="1" w:unhideWhenUsed="1"/>
+    <w:lsdException w:name="index 6" w:semiHidden="1" w:unhideWhenUsed="1"/>
+    <w:lsdException w:name="index 7" w:semiHidden="1" w:unhideWhenUsed="1"/>
+    <w:lsdException w:name="index 8" w:semiHidden="1" w:unhideWhenUsed="1"/>
+    <w:lsdException w:name="index 9" w:semiHidden="1" w:unhideWhenUsed="1"/>
+    <w:lsdException w:name="toc 1" w:semiHidden="1" w:uiPriority="39" w:unhideWhenUsed="1"/>
+    <w:lsdException w:name="toc 2" w:semiHidden="1" w:uiPriority="39" w:unhideWhenUsed="1"/>
+    <w:lsdException w:name="toc 3" w:semiHidden="1" w:uiPriority="39" w:unhideWhenUsed="1"/>
+    <w:lsdException w:name="toc 4" w:semiHidden="1" w:uiPriority="39" w:unhideWhenUsed="1"/>
+    <w:lsdException w:name="toc 5" w:semiHidden="1" w:uiPriority="39" w:unhideWhenUsed="1"/>
+    <w:lsdException w:name="toc 6" w:semiHidden="1" w:uiPriority="39" w:unhideWhenUsed="1"/>
+    <w:lsdException w:name="toc 7" w:semiHidden="1" w:uiPriority="39" w:unhideWhenUsed="1"/>
+    <w:lsdException w:name="toc 8" w:semiHidden="1" w:uiPriority="39" w:unhideWhenUsed="1"/>
+    <w:lsdException w:name="toc 9" w:semiHidden="1" w:uiPriority="39" w:unhideWhenUsed="1"/>
+    <w:lsdException w:name="Normal Indent" w:semiHidden="1" w:unhideWhenUsed="1"/>
+    <w:lsdException w:name="footnote text" w:semiHidden="1" w:unhideWhenUsed="1"/>
+    <w:lsdException w:name="annotation text" w:semiHidden="1" w:unhideWhenUsed="1"/>
+    <w:lsdException w:name="header" w:semiHidden="1" w:unhideWhenUsed="1"/>
+    <w:lsdException w:name="footer" w:semiHidden="1" w:unhideWhenUsed="1"/>
+    <w:lsdException w:name="index heading" w:semiHidden="1" w:unhideWhenUsed="1"/>
+    <w:lsdException w:name="caption" w:semiHidden="1" w:uiPriority="35" w:unhideWhenUsed="1" w:qFormat="1"/>
+    <w:lsdException w:name="table of figures" w:semiHidden="1" w:unhideWhenUsed="1"/>
+    <w:lsdException w:name="envelope address" w:semiHidden="1" w:unhideWhenUsed="1"/>
+    <w:lsdException w:name="envelope return" w:semiHidden="1" w:unhideWhenUsed="1"/>
+    <w:lsdException w:name="footnote reference" w:semiHidden="1" w:unhideWhenUsed="1"/>
+    <w:lsdException w:name="annotation reference" w:semiHidden="1" w:unhideWhenUsed="1"/>
+    <w:lsdException w:name="line number" w:semiHidden="1" w:unhideWhenUsed="1"/>
+    <w:lsdException w:name="page number" w:semiHidden="1" w:unhideWhenUsed="1"/>
+    <w:lsdException w:name="endnote reference" w:semiHidden="1" w:unhideWhenUsed="1"/>
+    <w:lsdException w:name="endnote text" w:semiHidden="1" w:unhideWhenUsed="1"/>
+    <w:lsdException w:name="table of authorities" w:semiHidden="1" w:unhideWhenUsed="1"/>
+    <w:lsdException w:name="macro" w:semiHidden="1" w:unhideWhenUsed="1"/>
+    <w:lsdException w:name="toa heading" w:semiHidden="1" w:unhideWhenUsed="1"/>
+    <w:lsdException w:name="List" w:semiHidden="1" w:unhideWhenUsed="1"/>
+    <w:lsdException w:name="List Bullet" w:semiHidden="1" w:unhideWhenUsed="1"/>
+    <w:lsdException w:name="List Number" w:semiHidden="1" w:unhideWhenUsed="1"/>
+    <w:lsdException w:name="List 2" w:semiHidden="1" w:unhideWhenUsed="1"/>
+    <w:lsdException w:name="List 3" w:semiHidden="1" w:unhideWhenUsed="1"/>
+    <w:lsdException w:name="List 4" w:semiHidden="1" w:unhideWhenUsed="1"/>
+    <w:lsdException w:name="List 5" w:semiHidden="1" w:unhideWhenUsed="1"/>
+    <w:lsdException w:name="List Bullet 2" w:semiHidden="1" w:unhideWhenUsed="1"/>
+    <w:lsdException w:name="List Bullet 3" w:semiHidden="1" w:unhideWhenUsed="1"/>
+    <w:lsdException w:name="List Bullet 4" w:semiHidden="1" w:unhideWhenUsed="1"/>
+    <w:lsdException w:name="List Bullet 5" w:semiHidden="1" w:unhideWhenUsed="1"/>
+    <w:lsdException w:name="List Number 2" w:semiHidden="1" w:unhideWhenUsed="1"/>
+    <w:lsdException w:name="List Number 3" w:semiHidden="1" w:unhideWhenUsed="1"/>
+    <w:lsdException w:name="List Number 4" w:semiHidden="1" w:unhideWhenUsed="1"/>
+    <w:lsdException w:name="List Number 5" w:semiHidden="1" w:unhideWhenUsed="1"/>
+    <w:lsdException w:name="Title" w:uiPriority="10" w:qFormat="1"/>
+    <w:lsdException w:name="Closing" w:semiHidden="1" w:unhideWhenUsed="1"/>
+    <w:lsdException w:name="Signature" w:semiHidden="1" w:unhideWhenUsed="1"/>
+    <w:lsdException w:name="Default Paragraph Font" w:semiHidden="1" w:uiPriority="1" w:unhideWhenUsed="1"/>
+    <w:lsdException w:name="Body Text" w:semiHidden="1" w:unhideWhenUsed="1"/>
+    <w:lsdException w:name="Body Text Indent" w:semiHidden="1" w:unhideWhenUsed="1"/>
+    <w:lsdException w:name="List Continue" w:semiHidden="1" w:unhideWhenUsed="1"/>
+    <w:lsdException w:name="List Continue 2" w:semiHidden="1" w:unhideWhenUsed="1"/>
+    <w:lsdException w:name="List Continue 3" w:semiHidden="1" w:unhideWhenUsed="1"/>
+    <w:lsdException w:name="List Continue 4" w:semiHidden="1" w:unhideWhenUsed="1"/>
+    <w:lsdException w:name="List Continue 5" w:semiHidden="1" w:unhideWhenUsed="1"/>
+    <w:lsdException w:name="Message Header" w:semiHidden="1" w:unhideWhenUsed="1"/>
+    <w:lsdException w:name="Subtitle" w:uiPriority="11" w:qFormat="1"/>
+    <w:lsdException w:name="Salutation" w:semiHidden="1" w:unhideWhenUsed="1"/>
+    <w:lsdException w:name="Date" w:semiHidden="1" w:unhideWhenUsed="1"/>
+    <w:lsdException w:name="Body Text First Indent" w:semiHidden="1" w:unhideWhenUsed="1"/>
+    <w:lsdException w:name="Body Text First Indent 2" w:semiHidden="1" w:unhideWhenUsed="1"/>
+    <w:lsdException w:name="Note Heading" w:semiHidden="1" w:unhideWhenUsed="1"/>
+    <w:lsdException w:name="Body Text 2" w:semiHidden="1" w:unhideWhenUsed="1"/>
+    <w:lsdException w:name="Body Text 3" w:semiHidden="1" w:unhideWhenUsed="1"/>
+    <w:lsdException w:name="Body Text Indent 2" w:semiHidden="1" w:unhideWhenUsed="1"/>
+    <w:lsdException w:name="Body Text Indent 3" w:semiHidden="1" w:unhideWhenUsed="1"/>
+    <w:lsdException w:name="Block Text" w:semiHidden="1" w:unhideWhenUsed="1"/>
+    <w:lsdException w:name="Hyperlink" w:semiHidden="1" w:unhideWhenUsed="1"/>
+    <w:lsdException w:name="FollowedHyperlink" w:semiHidden="1" w:unhideWhenUsed="1"/>
+    <w:lsdException w:name="Strong" w:uiPriority="22" w:qFormat="1"/>
+    <w:lsdException w:name="Emphasis" w:uiPriority="20" w:qFormat="1"/>
+    <w:lsdException w:name="Document Map" w:semiHidden="1" w:unhideWhenUsed="1"/>
+    <w:lsdException w:name="Plain Text" w:semiHidden="1" w:unhideWhenUsed="1"/>
+    <w:lsdException w:name="E-mail Signature" w:semiHidden="1" w:unhideWhenUsed="1"/>
+    <w:lsdException w:name="HTML Top of Form" w:semiHidden="1" w:unhideWhenUsed="1"/>
+    <w:lsdException w:name="HTML Bottom of Form" w:semiHidden="1" w:unhideWhenUsed="1"/>
+    <w:lsdException w:name="Normal (Web)" w:semiHidden="1" w:unhideWhenUsed="1"/>
+    <w:lsdException w:name="HTML Acronym" w:semiHidden="1" w:unhideWhenUsed="1"/>
+    <w:lsdException w:name="HTML Address" w:semiHidden="1" w:unhideWhenUsed="1"/>
+    <w:lsdException w:name="HTML Cite" w:semiHidden="1" w:unhideWhenUsed="1"/>
+    <w:lsdException w:name="HTML Code" w:semiHidden="1" w:unhideWhenUsed="1"/>
+    <w:lsdException w:name="HTML Definition" w:semiHidden="1" w:unhideWhenUsed="1"/>
+    <w:lsdException w:name="HTML Keyboard" w:semiHidden="1" w:unhideWhenUsed="1"/>
+    <w:lsdException w:name="HTML Preformatted" w:semiHidden="1" w:unhideWhenUsed="1"/>
+    <w:lsdException w:name="HTML Sample" w:semiHidden="1" w:unhideWhenUsed="1"/>
+    <w:lsdException w:name="HTML Typewriter" w:semiHidden="1" w:unhideWhenUsed="1"/>
+    <w:lsdException w:name="HTML Variable" w:semiHidden="1" w:unhideWhenUsed="1"/>
+    <w:lsdException w:name="Normal Table" w:semiHidden="1" w:unhideWhenUsed="1"/>
+    <w:lsdException w:name="annotation subject" w:semiHidden="1" w:unhideWhenUsed="1"/>
+    <w:lsdException w:name="No List" w:semiHidden="1" w:unhideWhenUsed="1"/>
+    <w:lsdException w:name="Outline List 1" w:semiHidden="1" w:unhideWhenUsed="1"/>
+    <w:lsdException w:name="Outline List 2" w:semiHidden="1" w:unhideWhenUsed="1"/>
+    <w:lsdException w:name="Outline List 3" w:semiHidden="1" w:unhideWhenUsed="1"/>
+    <w:lsdException w:name="Table Simple 1" w:semiHidden="1" w:unhideWhenUsed="1"/>
+    <w:lsdException w:name="Table Simple 2" w:semiHidden="1" w:unhideWhenUsed="1"/>
+    <w:lsdException w:name="Table Simple 3" w:semiHidden="1" w:unhideWhenUsed="1"/>
+    <w:lsdException w:name="Table Classic 1" w:semiHidden="1" w:unhideWhenUsed="1"/>
+    <w:lsdException w:name="Table Classic 2" w:semiHidden="1" w:unhideWhenUsed="1"/>
+    <w:lsdException w:name="Table Classic 3" w:semiHidden="1" w:unhideWhenUsed="1"/>
+    <w:lsdException w:name="Table Classic 4" w:semiHidden="1" w:unhideWhenUsed="1"/>
+    <w:lsdException w:name="Table Colorful 1" w:semiHidden="1" w:unhideWhenUsed="1"/>
+    <w:lsdException w:name="Table Colorful 2" w:semiHidden="1" w:unhideWhenUsed="1"/>
+    <w:lsdException w:name="Table Colorful 3" w:semiHidden="1" w:unhideWhenUsed="1"/>
+    <w:lsdException w:name="Table Columns 1" w:semiHidden="1" w:unhideWhenUsed="1"/>
+    <w:lsdException w:name="Table Columns 2" w:semiHidden="1" w:unhideWhenUsed="1"/>
+    <w:lsdException w:name="Table Columns 3" w:semiHidden="1" w:unhideWhenUsed="1"/>
+    <w:lsdException w:name="Table Columns 4" w:semiHidden="1" w:unhideWhenUsed="1"/>
+    <w:lsdException w:name="Table Columns 5" w:semiHidden="1" w:unhideWhenUsed="1"/>
+    <w:lsdException w:name="Table Grid 1" w:semiHidden="1" w:unhideWhenUsed="1"/>
+    <w:lsdException w:name="Table Grid 2" w:semiHidden="1" w:unhideWhenUsed="1"/>
+    <w:lsdException w:name="Table Grid 3" w:semiHidden="1" w:unhideWhenUsed="1"/>
+    <w:lsdException w:name="Table Grid 4" w:semiHidden="1" w:unhideWhenUsed="1"/>
+    <w:lsdException w:name="Table Grid 5" w:semiHidden="1" w:unhideWhenUsed="1"/>
+    <w:lsdException w:name="Table Grid 6" w:semiHidden="1" w:unhideWhenUsed="1"/>
+    <w:lsdException w:name="Table Grid 7" w:semiHidden="1" w:unhideWhenUsed="1"/>
+    <w:lsdException w:name="Table Grid 8" w:semiHidden="1" w:unhideWhenUsed="1"/>
+    <w:lsdException w:name="Table List 1" w:semiHidden="1" w:unhideWhenUsed="1"/>
+    <w:lsdException w:name="Table List 2" w:semiHidden="1" w:unhideWhenUsed="1"/>
+    <w:lsdException w:name="Table List 3" w:semiHidden="1" w:unhideWhenUsed="1"/>
+    <w:lsdException w:name="Table List 4" w:semiHidden="1" w:unhideWhenUsed="1"/>
+    <w:lsdException w:name="Table List 5" w:semiHidden="1" w:unhideWhenUsed="1"/>
+    <w:lsdException w:name="Table List 6" w:semiHidden="1" w:unhideWhenUsed="1"/>
+    <w:lsdException w:name="Table List 7" w:semiHidden="1" w:unhideWhenUsed="1"/>
+    <w:lsdException w:name="Table List 8" w:semiHidden="1" w:unhideWhenUsed="1"/>
+    <w:lsdException w:name="Table 3D effects 1" w:semiHidden="1" w:unhideWhenUsed="1"/>
+    <w:lsdException w:name="Table 3D effects 2" w:semiHidden="1" w:unhideWhenUsed="1"/>
+    <w:lsdException w:name="Table 3D effects 3" w:semiHidden="1" w:unhideWhenUsed="1"/>
+    <w:lsdException w:name="Table Contemporary" w:semiHidden="1" w:unhideWhenUsed="1"/>
+    <w:lsdException w:name="Table Elegant" w:semiHidden="1" w:unhideWhenUsed="1"/>
+    <w:lsdException w:name="Table Professional" w:semiHidden="1" w:unhideWhenUsed="1"/>
+    <w:lsdException w:name="Table Subtle 1" w:semiHidden="1" w:unhideWhenUsed="1"/>
+    <w:lsdException w:name="Table Subtle 2" w:semiHidden="1" w:unhideWhenUsed="1"/>
+    <w:lsdException w:name="Table Web 1" w:semiHidden="1" w:unhideWhenUsed="1"/>
+    <w:lsdException w:name="Table Web 2" w:semiHidden="1" w:unhideWhenUsed="1"/>
+    <w:lsdException w:name="Table Web 3" w:semiHidden="1" w:unhideWhenUsed="1"/>
+    <w:lsdException w:name="Balloon Text" w:semiHidden="1" w:unhideWhenUsed="1"/>
+    <w:lsdException w:name="Table Grid" w:semiHidden="1" w:uiPriority="59" w:unhideWhenUsed="1"/>
+    <w:lsdException w:name="Table Theme" w:semiHidden="1" w:unhideWhenUsed="1"/>
+    <w:lsdException w:name="Placeholder Text" w:semiHidden="1"/>
+    <w:lsdException w:name="No Spacing" w:uiPriority="1" w:qFormat="1"/>
+    <w:lsdException w:name="Light Shading" w:uiPriority="60"/>
+    <w:lsdException w:name="Light List" w:uiPriority="61"/>
+    <w:lsdException w:name="Light Grid" w:uiPriority="62"/>
+    <w:lsdException w:name="Medium Shading 1" w:uiPriority="63"/>
+    <w:lsdException w:name="Medium Shading 2" w:uiPriority="64"/>
+    <w:lsdException w:name="Medium List 1" w:uiPriority="65"/>
+    <w:lsdException w:name="Medium List 2" w:uiPriority="66"/>
+    <w:lsdException w:name="Medium Grid 1" w:uiPriority="67"/>
+    <w:lsdException w:name="Medium Grid 2" w:uiPriority="68"/>
+    <w:lsdException w:name="Medium Grid 3" w:uiPriority="69"/>
+    <w:lsdException w:name="Dark List" w:uiPriority="70"/>
+    <w:lsdException w:name="Colorful Shading" w:uiPriority="71"/>
+    <w:lsdException w:name="Colorful List" w:uiPriority="72"/>
+    <w:lsdException w:name="Colorful Grid" w:uiPriority="73"/>
+    <w:lsdException w:name="Light Shading Accent 1" w:uiPriority="60"/>
+    <w:lsdException w:name="Light List Accent 1" w:uiPriority="61"/>
+    <w:lsdException w:name="Light Grid Accent 1" w:uiPriority="62"/>
+    <w:lsdException w:name="Medium Shading 1 Accent 1" w:uiPriority="63"/>
+    <w:lsdException w:name="Medium Shading 2 Accent 1" w:uiPriority="64"/>
+    <w:lsdException w:name="Medium List 1 Accent 1" w:uiPriority="65"/>
+    <w:lsdException w:name="Revision" w:semiHidden="1"/>
+    <w:lsdException w:name="List Paragraph" w:uiPriority="34" w:qFormat="1"/>
+    <w:lsdException w:name="Quote" w:uiPriority="29" w:qFormat="1"/>
+    <w:lsdException w:name="Intense Quote" w:uiPriority="30" w:qFormat="1"/>
+    <w:lsdException w:name="Medium List 2 Accent 1" w:uiPriority="66"/>
+    <w:lsdException w:name="Medium Grid 1 Accent 1" w:uiPriority="67"/>
+    <w:lsdException w:name="Medium Grid 2 Accent 1" w:uiPriority="68"/>
+    <w:lsdException w:name="Medium Grid 3 Accent 1" w:uiPriority="69"/>
+    <w:lsdException w:name="Dark List Accent 1" w:uiPriority="70"/>
+    <w:lsdException w:name="Colorful Shading Accent 1" w:uiPriority="71"/>
+    <w:lsdException w:name="Colorful List Accent 1" w:uiPriority="72"/>
+    <w:lsdException w:name="Colorful Grid Accent 1" w:uiPriority="73"/>
+    <w:lsdException w:name="Light Shading Accent 2" w:uiPriority="60"/>
+    <w:lsdException w:name="Light List Accent 2" w:uiPriority="61"/>
+    <w:lsdException w:name="Light Grid Accent 2" w:uiPriority="62"/>
+    <w:lsdException w:name="Medium Shading 1 Accent 2" w:uiPriority="63"/>
+    <w:lsdException w:name="Medium Shading 2 Accent 2" w:uiPriority="64"/>
+    <w:lsdException w:name="Medium List 1 Accent 2" w:uiPriority="65"/>
+    <w:lsdException w:name="Medium List 2 Accent 2" w:uiPriority="66"/>
+    <w:lsdException w:name="Medium Grid 1 Accent 2" w:uiPriority="67"/>
+    <w:lsdException w:name="Medium Grid 2 Accent 2" w:uiPriority="68"/>
+    <w:lsdException w:name="Medium Grid 3 Accent 2" w:uiPriority="69"/>
+    <w:lsdException w:name="Dark List Accent 2" w:uiPriority="70"/>
+    <w:lsdException w:name="Colorful Shading Accent 2" w:uiPriority="71"/>
+    <w:lsdException w:name="Colorful List Accent 2" w:uiPriority="72"/>
+    <w:lsdException w:name="Colorful Grid Accent 2" w:uiPriority="73"/>
+    <w:lsdException w:name="Light Shading Accent 3" w:uiPriority="60"/>
+    <w:lsdException w:name="Light List Accent 3" w:uiPriority="61"/>
+    <w:lsdException w:name="Light Grid Accent 3" w:uiPriority="62"/>
+    <w:lsdException w:name="Medium Shading 1 Accent 3" w:uiPriority="63"/>
+    <w:lsdException w:name="Medium Shading 2 Accent 3" w:uiPriority="64"/>
+    <w:lsdException w:name="Medium List 1 Accent 3" w:uiPriority="65"/>
+    <w:lsdException w:name="Medium List 2 Accent 3" w:uiPriority="66"/>
+    <w:lsdException w:name="Medium Grid 1 Accent 3" w:uiPriority="67"/>
+    <w:lsdException w:name="Medium Grid 2 Accent 3" w:uiPriority="68"/>
+    <w:lsdException w:name="Medium Grid 3 Accent 3" w:uiPriority="69"/>
+    <w:lsdException w:name="Dark List Accent 3" w:uiPriority="70"/>
+    <w:lsdException w:name="Colorful Shading Accent 3" w:uiPriority="71"/>
+    <w:lsdException w:name="Colorful List Accent 3" w:uiPriority="72"/>
+    <w:lsdException w:name="Colorful Grid Accent 3" w:uiPriority="73"/>
+    <w:lsdException w:name="Light Shading Accent 4" w:uiPriority="60"/>
+    <w:lsdException w:name="Light List Accent 4" w:uiPriority="61"/>
+    <w:lsdException w:name="Light Grid Accent 4" w:uiPriority="62"/>
+    <w:lsdException w:name="Medium Shading 1 Accent 4" w:uiPriority="63"/>
+    <w:lsdException w:name="Medium Shading 2 Accent 4" w:uiPriority="64"/>
+    <w:lsdException w:name="Medium List 1 Accent 4" w:uiPriority="65"/>
+    <w:lsdException w:name="Medium List 2 Accent 4" w:uiPriority="66"/>
+    <w:lsdException w:name="Medium Grid 1 Accent 4" w:uiPriority="67"/>
+    <w:lsdException w:name="Medium Grid 2 Accent 4" w:uiPriority="68"/>
+    <w:lsdException w:name="Medium Grid 3 Accent 4" w:uiPriority="69"/>
+    <w:lsdException w:name="Dark List Accent 4" w:uiPriority="70"/>
+    <w:lsdException w:name="Colorful Shading Accent 4" w:uiPriority="71"/>
+    <w:lsdException w:name="Colorful List Accent 4" w:uiPriority="72"/>
+    <w:lsdException w:name="Colorful Grid Accent 4" w:uiPriority="73"/>
+    <w:lsdException w:name="Light Shading Accent 5" w:uiPriority="60"/>
+    <w:lsdException w:name="Light List Accent 5" w:uiPriority="61"/>
+    <w:lsdException w:name="Light Grid Accent 5" w:uiPriority="62"/>
+    <w:lsdException w:name="Medium Shading 1 Accent 5" w:uiPriority="63"/>
+    <w:lsdException w:name="Medium Shading 2 Accent 5" w:uiPriority="64"/>
+    <w:lsdException w:name="Medium List 1 Accent 5" w:uiPriority="65"/>
+    <w:lsdException w:name="Medium List 2 Accent 5" w:uiPriority="66"/>
+    <w:lsdException w:name="Medium Grid 1 Accent 5" w:uiPriority="67"/>
+    <w:lsdException w:name="Medium Grid 2 Accent 5" w:uiPriority="68"/>
+    <w:lsdException w:name="Medium Grid 3 Accent 5" w:uiPriority="69"/>
+    <w:lsdException w:name="Dark List Accent 5" w:uiPriority="70"/>
+    <w:lsdException w:name="Colorful Shading Accent 5" w:uiPriority="71"/>
+    <w:lsdException w:name="Colorful List Accent 5" w:uiPriority="72"/>
+    <w:lsdException w:name="Colorful Grid Accent 5" w:uiPriority="73"/>
+    <w:lsdException w:name="Light Shading Accent 6" w:uiPriority="60"/>
+    <w:lsdException w:name="Light List Accent 6" w:uiPriority="61"/>
+    <w:lsdException w:name="Light Grid Accent 6" w:uiPriority="62"/>
+    <w:lsdException w:name="Medium Shading 1 Accent 6" w:uiPriority="63"/>
+    <w:lsdException w:name="Medium Shading 2 Accent 6" w:uiPriority="64"/>
+    <w:lsdException w:name="Medium List 1 Accent 6" w:uiPriority="65"/>
+    <w:lsdException w:name="Medium List 2 Accent 6" w:uiPriority="66"/>
+    <w:lsdException w:name="Medium Grid 1 Accent 6" w:uiPriority="67"/>
+    <w:lsdException w:name="Medium Grid 2 Accent 6" w:uiPriority="68"/>
+    <w:lsdException w:name="Medium Grid 3 Accent 6" w:uiPriority="69"/>
+    <w:lsdException w:name="Dark List Accent 6" w:uiPriority="70"/>
+    <w:lsdException w:name="Colorful Shading Accent 6" w:uiPriority="71"/>
+    <w:lsdException w:name="Colorful List Accent 6" w:uiPriority="72"/>
+    <w:lsdException w:name="Colorful Grid Accent 6" w:uiPriority="73"/>
+    <w:lsdException w:name="Subtle Emphasis" w:uiPriority="19" w:qFormat="1"/>
+    <w:lsdException w:name="Intense Emphasis" w:uiPriority="21" w:qFormat="1"/>
+    <w:lsdException w:name="Subtle Reference" w:uiPriority="31" w:qFormat="1"/>
+    <w:lsdException w:name="Intense Reference" w:uiPriority="32" w:qFormat="1"/>
+    <w:lsdException w:name="Book Title" w:uiPriority="33" w:qFormat="1"/>
+    <w:lsdException w:name="Bibliography" w:semiHidden="1" w:uiPriority="37" w:unhideWhenUsed="1"/>
+    <w:lsdException w:name="TOC Heading" w:semiHidden="1" w:uiPriority="39" w:unhideWhenUsed="1" w:qFormat="1"/>
+    <w:lsdException w:name="Plain Table 1" w:uiPriority="41"/>
+    <w:lsdException w:name="Plain Table 2" w:uiPriority="42"/>
+    <w:lsdException w:name="Plain Table 3" w:uiPriority="43"/>
+    <w:lsdException w:name="Plain Table 4" w:uiPriority="44"/>
+    <w:lsdException w:name="Plain Table 5" w:uiPriority="45"/>
+    <w:lsdException w:name="Grid Table Light" w:uiPriority="40"/>
+    <w:lsdException w:name="Grid Table 1 Light" w:uiPriority="46"/>
+    <w:lsdException w:name="Grid Table 2" w:uiPriority="47"/>
+    <w:lsdException w:name="Grid Table 3" w:uiPriority="48"/>
+    <w:lsdException w:name="Grid Table 4" w:uiPriority="49"/>
+    <w:lsdException w:name="Grid Table 5 Dark" w:uiPriority="50"/>
+    <w:lsdException w:name="Grid Table 6 Colorful" w:uiPriority="51"/>
+    <w:lsdException w:name="Grid Table 7 Colorful" w:uiPriority="52"/>
+    <w:lsdException w:name="Grid Table 1 Light Accent 1" w:uiPriority="46"/>
+    <w:lsdException w:name="Grid Table 2 Accent 1" w:uiPriority="47"/>
+    <w:lsdException w:name="Grid Table 3 Accent 1" w:uiPriority="48"/>
+    <w:lsdException w:name="Grid Table 4 Accent 1" w:uiPriority="49"/>
+    <w:lsdException w:name="Grid Table 5 Dark Accent 1" w:uiPriority="50"/>
+    <w:lsdException w:name="Grid Table 6 Colorful Accent 1" w:uiPriority="51"/>
+    <w:lsdException w:name="Grid Table 7 Colorful Accent 1" w:uiPriority="52"/>
+    <w:lsdException w:name="Grid Table 1 Light Accent 2" w:uiPriority="46"/>
+    <w:lsdException w:name="Grid Table 2 Accent 2" w:uiPriority="47"/>
+    <w:lsdException w:name="Grid Table 3 Accent 2" w:uiPriority="48"/>
+    <w:lsdException w:name="Grid Table 4 Accent 2" w:uiPriority="49"/>
+    <w:lsdException w:name="Grid Table 5 Dark Accent 2" w:uiPriority="50"/>
+    <w:lsdException w:name="Grid Table 6 Colorful Accent 2" w:uiPriority="51"/>
+    <w:lsdException w:name="Grid Table 7 Colorful Accent 2" w:uiPriority="52"/>
+    <w:lsdException w:name="Grid Table 1 Light Accent 3" w:uiPriority="46"/>
+    <w:lsdException w:name="Grid Table 2 Accent 3" w:uiPriority="47"/>
+    <w:lsdException w:name="Grid Table 3 Accent 3" w:uiPriority="48"/>
+    <w:lsdException w:name="Grid Table 4 Accent 3" w:uiPriority="49"/>
+    <w:lsdException w:name="Grid Table 5 Dark Accent 3" w:uiPriority="50"/>
+    <w:lsdException w:name="Grid Table 6 Colorful Accent 3" w:uiPriority="51"/>
+    <w:lsdException w:name="Grid Table 7 Colorful Accent 3" w:uiPriority="52"/>
+    <w:lsdException w:name="Grid Table 1 Light Accent 4" w:uiPriority="46"/>
+    <w:lsdException w:name="Grid Table 2 Accent 4" w:uiPriority="47"/>
+    <w:lsdException w:name="Grid Table 3 Accent 4" w:uiPriority="48"/>
+    <w:lsdException w:name="Grid Table 4 Accent 4" w:uiPriority="49"/>
+    <w:lsdException w:name="Grid Table 5 Dark Accent 4" w:uiPriority="50"/>
+    <w:lsdException w:name="Grid Table 6 Colorful Accent 4" w:uiPriority="51"/>
+    <w:lsdException w:name="Grid Table 7 Colorful Accent 4" w:uiPriority="52"/>
+    <w:lsdException w:name="Grid Table 1 Light Accent 5" w:uiPriority="46"/>
+    <w:lsdException w:name="Grid Table 2 Accent 5" w:uiPriority="47"/>
+    <w:lsdException w:name="Grid Table 3 Accent 5" w:uiPriority="48"/>
+    <w:lsdException w:name="Grid Table 4 Accent 5" w:uiPriority="49"/>
+    <w:lsdException w:name="Grid Table 5 Dark Accent 5" w:uiPriority="50"/>
+    <w:lsdException w:name="Grid Table 6 Colorful Accent 5" w:uiPriority="51"/>
+    <w:lsdException w:name="Grid Table 7 Colorful Accent 5" w:uiPriority="52"/>
+    <w:lsdException w:name="Grid Table 1 Light Accent 6" w:uiPriority="46"/>
+    <w:lsdException w:name="Grid Table 2 Accent 6" w:uiPriority="47"/>
+    <w:lsdException w:name="Grid Table 3 Accent 6" w:uiPriority="48"/>
+    <w:lsdException w:name="Grid Table 4 Accent 6" w:uiPriority="49"/>
+    <w:lsdException w:name="Grid Table 5 Dark Accent 6" w:uiPriority="50"/>
+    <w:lsdException w:name="Grid Table 6 Colorful Accent 6" w:uiPriority="51"/>
+    <w:lsdException w:name="Grid Table 7 Colorful Accent 6" w:uiPriority="52"/>
+    <w:lsdException w:name="List Table 1 Light" w:uiPriority="46"/>
+    <w:lsdException w:name="List Table 2" w:uiPriority="47"/>
+    <w:lsdException w:name="List Table 3" w:uiPriority="48"/>
+    <w:lsdException w:name="List Table 4" w:uiPriority="49"/>
+    <w:lsdException w:name="List Table 5 Dark" w:uiPriority="50"/>
+    <w:lsdException w:name="List Table 6 Colorful" w:uiPriority="51"/>
+    <w:lsdException w:name="List Table 7 Colorful" w:uiPriority="52"/>
+    <w:lsdException w:name="List Table 1 Light Accent 1" w:uiPriority="46"/>
+    <w:lsdException w:name="List Table 2 Accent 1" w:uiPriority="47"/>
+    <w:lsdException w:name="List Table 3 Accent 1" w:uiPriority="48"/>
+    <w:lsdException w:name="List Table 4 Accent 1" w:uiPriority="49"/>
+    <w:lsdException w:name="List Table 5 Dark Accent 1" w:uiPriority="50"/>
+    <w:lsdException w:name="List Table 6 Colorful Accent 1" w:uiPriority="51"/>
+    <w:lsdException w:name="List Table 7 Colorful Accent 1" w:uiPriority="52"/>
+    <w:lsdException w:name="List Table 1 Light Accent 2" w:uiPriority="46"/>
+    <w:lsdException w:name="List Table 2 Accent 2" w:uiPriority="47"/>
+    <w:lsdException w:name="List Table 3 Accent 2" w:uiPriority="48"/>
+    <w:lsdException w:name="List Table 4 Accent 2" w:uiPriority="49"/>
+    <w:lsdException w:name="List Table 5 Dark Accent 2" w:uiPriority="50"/>
+    <w:lsdException w:name="List Table 6 Colorful Accent 2" w:uiPriority="51"/>
+    <w:lsdException w:name="List Table 7 Colorful Accent 2" w:uiPriority="52"/>
+    <w:lsdException w:name="List Table 1 Light Accent 3" w:uiPriority="46"/>
+    <w:lsdException w:name="List Table 2 Accent 3" w:uiPriority="47"/>
+    <w:lsdException w:name="List Table 3 Accent 3" w:uiPriority="48"/>
+    <w:lsdException w:name="List Table 4 Accent 3" w:uiPriority="49"/>
+    <w:lsdException w:name="List Table 5 Dark Accent 3" w:uiPriority="50"/>
+    <w:lsdException w:name="List Table 6 Colorful Accent 3" w:uiPriority="51"/>
+    <w:lsdException w:name="List Table 7 Colorful Accent 3" w:uiPriority="52"/>
+    <w:lsdException w:name="List Table 1 Light Accent 4" w:uiPriority="46"/>
+    <w:lsdException w:name="List Table 2 Accent 4" w:uiPriority="47"/>
+    <w:lsdException w:name="List Table 3 Accent 4" w:uiPriority="48"/>
+    <w:lsdException w:name="List Table 4 Accent 4" w:uiPriority="49"/>
+    <w:lsdException w:name="List Table 5 Dark Accent 4" w:uiPriority="50"/>
+    <w:lsdException w:name="List Table 6 Colorful Accent 4" w:uiPriority="51"/>
+    <w:lsdException w:name="List Table 7 Colorful Accent 4" w:uiPriority="52"/>
+    <w:lsdException w:name="List Table 1 Light Accent 5" w:uiPriority="46"/>
+    <w:lsdException w:name="List Table 2 Accent 5" w:uiPriority="47"/>
+    <w:lsdException w:name="List Table 3 Accent 5" w:uiPriority="48"/>
+    <w:lsdException w:name="List Table 4 Accent 5" w:uiPriority="49"/>
+    <w:lsdException w:name="List Table 5 Dark Accent 5" w:uiPriority="50"/>
+    <w:lsdException w:name="List Table 6 Colorful Accent 5" w:uiPriority="51"/>
+    <w:lsdException w:name="List Table 7 Colorful Accent 5" w:uiPriority="52"/>
+    <w:lsdException w:name="List Table 1 Light Accent 6" w:uiPriority="46"/>
+    <w:lsdException w:name="List Table 2 Accent 6" w:uiPriority="47"/>
+    <w:lsdException w:name="List Table 3 Accent 6" w:uiPriority="48"/>
+    <w:lsdException w:name="List Table 4 Accent 6" w:uiPriority="49"/>
+    <w:lsdException w:name="List Table 5 Dark Accent 6" w:uiPriority="50"/>
+    <w:lsdException w:name="List Table 6 Colorful Accent 6" w:uiPriority="51"/>
+    <w:lsdException w:name="List Table 7 Colorful Accent 6" w:uiPriority="52"/>
+    <w:lsdException w:name="Mention" w:semiHidden="1" w:unhideWhenUsed="1"/>
+    <w:lsdException w:name="Smart Hyperlink" w:semiHidden="1" w:unhideWhenUsed="1"/>
+    <w:lsdException w:name="Hashtag" w:semiHidden="1" w:unhideWhenUsed="1"/>
   </w:latentStyles>
   <w:style w:type="paragraph" w:default="1" w:styleId="Standard">
     <w:name w:val="Normal"/>
@@ -5541,7 +5652,9 @@
   </w:style>
   <w:style w:type="character" w:default="1" w:styleId="Absatz-Standardschriftart">
     <w:name w:val="Default Paragraph Font"/>
+    <w:uiPriority w:val="1"/>
     <w:semiHidden/>
+    <w:unhideWhenUsed/>
   </w:style>
   <w:style w:type="table" w:default="1" w:styleId="NormaleTabelle">
     <w:name w:val="Normal Table"/>
@@ -5886,10 +5999,8 @@
     <w:basedOn w:val="Standard"/>
     <w:pPr>
       <w:widowControl/>
-      <w:numPr>
-        <w:numId w:val="81"/>
-      </w:numPr>
       <w:tabs>
+        <w:tab w:val="num" w:pos="360"/>
         <w:tab w:val="left" w:pos="720"/>
       </w:tabs>
       <w:spacing w:before="120" w:line="240" w:lineRule="auto"/>
@@ -5923,722 +6034,7 @@
       <w:u w:val="single"/>
     </w:rPr>
   </w:style>
-  <w:style w:type="character" w:styleId="BesuchterHyperlink">
-    <w:name w:val="FollowedHyperlink"/>
-    <w:basedOn w:val="Absatz-Standardschriftart"/>
-    <w:semiHidden/>
-    <w:rPr>
-      <w:color w:val="800080"/>
-      <w:u w:val="single"/>
-    </w:rPr>
-  </w:style>
-  <w:style w:type="character" w:styleId="Fett">
-    <w:name w:val="Strong"/>
-    <w:basedOn w:val="Absatz-Standardschriftart"/>
-    <w:qFormat/>
-    <w:rPr>
-      <w:b/>
-      <w:bCs/>
-    </w:rPr>
-  </w:style>
-</w:styles>
-</file>
-
-<file path=word/stylesWithEffects.xml><?xml version="1.0" encoding="utf-8"?>
-<w:styles xmlns:wpc="http://schemas.microsoft.com/office/word/2010/wordprocessingCanvas" xmlns:mc="http://schemas.openxmlformats.org/markup-compatibility/2006" xmlns:o="urn:schemas-microsoft-com:office:office" xmlns:r="http://schemas.openxmlformats.org/officeDocument/2006/relationships" xmlns:m="http://schemas.openxmlformats.org/officeDocument/2006/math" xmlns:v="urn:schemas-microsoft-com:vml" xmlns:wp14="http://schemas.microsoft.com/office/word/2010/wordprocessingDrawing" xmlns:wp="http://schemas.openxmlformats.org/drawingml/2006/wordprocessingDrawing" xmlns:w10="urn:schemas-microsoft-com:office:word" xmlns:w="http://schemas.openxmlformats.org/wordprocessingml/2006/main" xmlns:w14="http://schemas.microsoft.com/office/word/2010/wordml" xmlns:wpg="http://schemas.microsoft.com/office/word/2010/wordprocessingGroup" xmlns:wpi="http://schemas.microsoft.com/office/word/2010/wordprocessingInk" xmlns:wne="http://schemas.microsoft.com/office/word/2006/wordml" xmlns:wps="http://schemas.microsoft.com/office/word/2010/wordprocessingShape" mc:Ignorable="w14 wp14">
-  <w:docDefaults>
-    <w:rPrDefault>
-      <w:rPr>
-        <w:rFonts w:ascii="Times New Roman" w:eastAsia="Times New Roman" w:hAnsi="Times New Roman" w:cs="Times New Roman"/>
-        <w:lang w:val="en-US" w:eastAsia="en-US" w:bidi="ar-SA"/>
-      </w:rPr>
-    </w:rPrDefault>
-    <w:pPrDefault/>
-  </w:docDefaults>
-  <w:latentStyles w:defLockedState="0" w:defUIPriority="99" w:defSemiHidden="1" w:defUnhideWhenUsed="1" w:defQFormat="0" w:count="267">
-    <w:lsdException w:name="Normal" w:semiHidden="0" w:uiPriority="0" w:unhideWhenUsed="0" w:qFormat="1"/>
-    <w:lsdException w:name="heading 1" w:semiHidden="0" w:uiPriority="9" w:unhideWhenUsed="0" w:qFormat="1"/>
-    <w:lsdException w:name="heading 2" w:semiHidden="0" w:uiPriority="9" w:unhideWhenUsed="0" w:qFormat="1"/>
-    <w:lsdException w:name="heading 3" w:semiHidden="0" w:uiPriority="9" w:unhideWhenUsed="0" w:qFormat="1"/>
-    <w:lsdException w:name="heading 4" w:semiHidden="0" w:uiPriority="9" w:unhideWhenUsed="0" w:qFormat="1"/>
-    <w:lsdException w:name="heading 5" w:semiHidden="0" w:uiPriority="9" w:unhideWhenUsed="0" w:qFormat="1"/>
-    <w:lsdException w:name="heading 6" w:semiHidden="0" w:uiPriority="9" w:unhideWhenUsed="0" w:qFormat="1"/>
-    <w:lsdException w:name="heading 7" w:semiHidden="0" w:uiPriority="9" w:unhideWhenUsed="0" w:qFormat="1"/>
-    <w:lsdException w:name="heading 8" w:semiHidden="0" w:uiPriority="9" w:unhideWhenUsed="0" w:qFormat="1"/>
-    <w:lsdException w:name="heading 9" w:semiHidden="0" w:uiPriority="9" w:unhideWhenUsed="0" w:qFormat="1"/>
-    <w:lsdException w:name="toc 1" w:uiPriority="39"/>
-    <w:lsdException w:name="toc 2" w:uiPriority="39"/>
-    <w:lsdException w:name="toc 3" w:uiPriority="39"/>
-    <w:lsdException w:name="toc 4" w:uiPriority="39"/>
-    <w:lsdException w:name="toc 5" w:uiPriority="39"/>
-    <w:lsdException w:name="toc 6" w:uiPriority="39"/>
-    <w:lsdException w:name="toc 7" w:uiPriority="39"/>
-    <w:lsdException w:name="toc 8" w:uiPriority="39"/>
-    <w:lsdException w:name="toc 9" w:uiPriority="39"/>
-    <w:lsdException w:name="caption" w:uiPriority="35" w:qFormat="1"/>
-    <w:lsdException w:name="Title" w:semiHidden="0" w:uiPriority="10" w:unhideWhenUsed="0" w:qFormat="1"/>
-    <w:lsdException w:name="Default Paragraph Font" w:uiPriority="1"/>
-    <w:lsdException w:name="Subtitle" w:semiHidden="0" w:uiPriority="11" w:unhideWhenUsed="0" w:qFormat="1"/>
-    <w:lsdException w:name="Strong" w:semiHidden="0" w:uiPriority="22" w:unhideWhenUsed="0" w:qFormat="1"/>
-    <w:lsdException w:name="Emphasis" w:semiHidden="0" w:uiPriority="20" w:unhideWhenUsed="0" w:qFormat="1"/>
-    <w:lsdException w:name="Table Grid" w:semiHidden="0" w:uiPriority="59" w:unhideWhenUsed="0"/>
-    <w:lsdException w:name="Placeholder Text" w:unhideWhenUsed="0"/>
-    <w:lsdException w:name="No Spacing" w:semiHidden="0" w:uiPriority="1" w:unhideWhenUsed="0" w:qFormat="1"/>
-    <w:lsdException w:name="Light Shading" w:semiHidden="0" w:uiPriority="60" w:unhideWhenUsed="0"/>
-    <w:lsdException w:name="Light List" w:semiHidden="0" w:uiPriority="61" w:unhideWhenUsed="0"/>
-    <w:lsdException w:name="Light Grid" w:semiHidden="0" w:uiPriority="62" w:unhideWhenUsed="0"/>
-    <w:lsdException w:name="Medium Shading 1" w:semiHidden="0" w:uiPriority="63" w:unhideWhenUsed="0"/>
-    <w:lsdException w:name="Medium Shading 2" w:semiHidden="0" w:uiPriority="64" w:unhideWhenUsed="0"/>
-    <w:lsdException w:name="Medium List 1" w:semiHidden="0" w:uiPriority="65" w:unhideWhenUsed="0"/>
-    <w:lsdException w:name="Medium List 2" w:semiHidden="0" w:uiPriority="66" w:unhideWhenUsed="0"/>
-    <w:lsdException w:name="Medium Grid 1" w:semiHidden="0" w:uiPriority="67" w:unhideWhenUsed="0"/>
-    <w:lsdException w:name="Medium Grid 2" w:semiHidden="0" w:uiPriority="68" w:unhideWhenUsed="0"/>
-    <w:lsdException w:name="Medium Grid 3" w:semiHidden="0" w:uiPriority="69" w:unhideWhenUsed="0"/>
-    <w:lsdException w:name="Dark List" w:semiHidden="0" w:uiPriority="70" w:unhideWhenUsed="0"/>
-    <w:lsdException w:name="Colorful Shading" w:semiHidden="0" w:uiPriority="71" w:unhideWhenUsed="0"/>
-    <w:lsdException w:name="Colorful List" w:semiHidden="0" w:uiPriority="72" w:unhideWhenUsed="0"/>
-    <w:lsdException w:name="Colorful Grid" w:semiHidden="0" w:uiPriority="73" w:unhideWhenUsed="0"/>
-    <w:lsdException w:name="Light Shading Accent 1" w:semiHidden="0" w:uiPriority="60" w:unhideWhenUsed="0"/>
-    <w:lsdException w:name="Light List Accent 1" w:semiHidden="0" w:uiPriority="61" w:unhideWhenUsed="0"/>
-    <w:lsdException w:name="Light Grid Accent 1" w:semiHidden="0" w:uiPriority="62" w:unhideWhenUsed="0"/>
-    <w:lsdException w:name="Medium Shading 1 Accent 1" w:semiHidden="0" w:uiPriority="63" w:unhideWhenUsed="0"/>
-    <w:lsdException w:name="Medium Shading 2 Accent 1" w:semiHidden="0" w:uiPriority="64" w:unhideWhenUsed="0"/>
-    <w:lsdException w:name="Medium List 1 Accent 1" w:semiHidden="0" w:uiPriority="65" w:unhideWhenUsed="0"/>
-    <w:lsdException w:name="Revision" w:unhideWhenUsed="0"/>
-    <w:lsdException w:name="List Paragraph" w:semiHidden="0" w:uiPriority="34" w:unhideWhenUsed="0" w:qFormat="1"/>
-    <w:lsdException w:name="Quote" w:semiHidden="0" w:uiPriority="29" w:unhideWhenUsed="0" w:qFormat="1"/>
-    <w:lsdException w:name="Intense Quote" w:semiHidden="0" w:uiPriority="30" w:unhideWhenUsed="0" w:qFormat="1"/>
-    <w:lsdException w:name="Medium List 2 Accent 1" w:semiHidden="0" w:uiPriority="66" w:unhideWhenUsed="0"/>
-    <w:lsdException w:name="Medium Grid 1 Accent 1" w:semiHidden="0" w:uiPriority="67" w:unhideWhenUsed="0"/>
-    <w:lsdException w:name="Medium Grid 2 Accent 1" w:semiHidden="0" w:uiPriority="68" w:unhideWhenUsed="0"/>
-    <w:lsdException w:name="Medium Grid 3 Accent 1" w:semiHidden="0" w:uiPriority="69" w:unhideWhenUsed="0"/>
-    <w:lsdException w:name="Dark List Accent 1" w:semiHidden="0" w:uiPriority="70" w:unhideWhenUsed="0"/>
-    <w:lsdException w:name="Colorful Shading Accent 1" w:semiHidden="0" w:uiPriority="71" w:unhideWhenUsed="0"/>
-    <w:lsdException w:name="Colorful List Accent 1" w:semiHidden="0" w:uiPriority="72" w:unhideWhenUsed="0"/>
-    <w:lsdException w:name="Colorful Grid Accent 1" w:semiHidden="0" w:uiPriority="73" w:unhideWhenUsed="0"/>
-    <w:lsdException w:name="Light Shading Accent 2" w:semiHidden="0" w:uiPriority="60" w:unhideWhenUsed="0"/>
-    <w:lsdException w:name="Light List Accent 2" w:semiHidden="0" w:uiPriority="61" w:unhideWhenUsed="0"/>
-    <w:lsdException w:name="Light Grid Accent 2" w:semiHidden="0" w:uiPriority="62" w:unhideWhenUsed="0"/>
-    <w:lsdException w:name="Medium Shading 1 Accent 2" w:semiHidden="0" w:uiPriority="63" w:unhideWhenUsed="0"/>
-    <w:lsdException w:name="Medium Shading 2 Accent 2" w:semiHidden="0" w:uiPriority="64" w:unhideWhenUsed="0"/>
-    <w:lsdException w:name="Medium List 1 Accent 2" w:semiHidden="0" w:uiPriority="65" w:unhideWhenUsed="0"/>
-    <w:lsdException w:name="Medium List 2 Accent 2" w:semiHidden="0" w:uiPriority="66" w:unhideWhenUsed="0"/>
-    <w:lsdException w:name="Medium Grid 1 Accent 2" w:semiHidden="0" w:uiPriority="67" w:unhideWhenUsed="0"/>
-    <w:lsdException w:name="Medium Grid 2 Accent 2" w:semiHidden="0" w:uiPriority="68" w:unhideWhenUsed="0"/>
-    <w:lsdException w:name="Medium Grid 3 Accent 2" w:semiHidden="0" w:uiPriority="69" w:unhideWhenUsed="0"/>
-    <w:lsdException w:name="Dark List Accent 2" w:semiHidden="0" w:uiPriority="70" w:unhideWhenUsed="0"/>
-    <w:lsdException w:name="Colorful Shading Accent 2" w:semiHidden="0" w:uiPriority="71" w:unhideWhenUsed="0"/>
-    <w:lsdException w:name="Colorful List Accent 2" w:semiHidden="0" w:uiPriority="72" w:unhideWhenUsed="0"/>
-    <w:lsdException w:name="Colorful Grid Accent 2" w:semiHidden="0" w:uiPriority="73" w:unhideWhenUsed="0"/>
-    <w:lsdException w:name="Light Shading Accent 3" w:semiHidden="0" w:uiPriority="60" w:unhideWhenUsed="0"/>
-    <w:lsdException w:name="Light List Accent 3" w:semiHidden="0" w:uiPriority="61" w:unhideWhenUsed="0"/>
-    <w:lsdException w:name="Light Grid Accent 3" w:semiHidden="0" w:uiPriority="62" w:unhideWhenUsed="0"/>
-    <w:lsdException w:name="Medium Shading 1 Accent 3" w:semiHidden="0" w:uiPriority="63" w:unhideWhenUsed="0"/>
-    <w:lsdException w:name="Medium Shading 2 Accent 3" w:semiHidden="0" w:uiPriority="64" w:unhideWhenUsed="0"/>
-    <w:lsdException w:name="Medium List 1 Accent 3" w:semiHidden="0" w:uiPriority="65" w:unhideWhenUsed="0"/>
-    <w:lsdException w:name="Medium List 2 Accent 3" w:semiHidden="0" w:uiPriority="66" w:unhideWhenUsed="0"/>
-    <w:lsdException w:name="Medium Grid 1 Accent 3" w:semiHidden="0" w:uiPriority="67" w:unhideWhenUsed="0"/>
-    <w:lsdException w:name="Medium Grid 2 Accent 3" w:semiHidden="0" w:uiPriority="68" w:unhideWhenUsed="0"/>
-    <w:lsdException w:name="Medium Grid 3 Accent 3" w:semiHidden="0" w:uiPriority="69" w:unhideWhenUsed="0"/>
-    <w:lsdException w:name="Dark List Accent 3" w:semiHidden="0" w:uiPriority="70" w:unhideWhenUsed="0"/>
-    <w:lsdException w:name="Colorful Shading Accent 3" w:semiHidden="0" w:uiPriority="71" w:unhideWhenUsed="0"/>
-    <w:lsdException w:name="Colorful List Accent 3" w:semiHidden="0" w:uiPriority="72" w:unhideWhenUsed="0"/>
-    <w:lsdException w:name="Colorful Grid Accent 3" w:semiHidden="0" w:uiPriority="73" w:unhideWhenUsed="0"/>
-    <w:lsdException w:name="Light Shading Accent 4" w:semiHidden="0" w:uiPriority="60" w:unhideWhenUsed="0"/>
-    <w:lsdException w:name="Light List Accent 4" w:semiHidden="0" w:uiPriority="61" w:unhideWhenUsed="0"/>
-    <w:lsdException w:name="Light Grid Accent 4" w:semiHidden="0" w:uiPriority="62" w:unhideWhenUsed="0"/>
-    <w:lsdException w:name="Medium Shading 1 Accent 4" w:semiHidden="0" w:uiPriority="63" w:unhideWhenUsed="0"/>
-    <w:lsdException w:name="Medium Shading 2 Accent 4" w:semiHidden="0" w:uiPriority="64" w:unhideWhenUsed="0"/>
-    <w:lsdException w:name="Medium List 1 Accent 4" w:semiHidden="0" w:uiPriority="65" w:unhideWhenUsed="0"/>
-    <w:lsdException w:name="Medium List 2 Accent 4" w:semiHidden="0" w:uiPriority="66" w:unhideWhenUsed="0"/>
-    <w:lsdException w:name="Medium Grid 1 Accent 4" w:semiHidden="0" w:uiPriority="67" w:unhideWhenUsed="0"/>
-    <w:lsdException w:name="Medium Grid 2 Accent 4" w:semiHidden="0" w:uiPriority="68" w:unhideWhenUsed="0"/>
-    <w:lsdException w:name="Medium Grid 3 Accent 4" w:semiHidden="0" w:uiPriority="69" w:unhideWhenUsed="0"/>
-    <w:lsdException w:name="Dark List Accent 4" w:semiHidden="0" w:uiPriority="70" w:unhideWhenUsed="0"/>
-    <w:lsdException w:name="Colorful Shading Accent 4" w:semiHidden="0" w:uiPriority="71" w:unhideWhenUsed="0"/>
-    <w:lsdException w:name="Colorful List Accent 4" w:semiHidden="0" w:uiPriority="72" w:unhideWhenUsed="0"/>
-    <w:lsdException w:name="Colorful Grid Accent 4" w:semiHidden="0" w:uiPriority="73" w:unhideWhenUsed="0"/>
-    <w:lsdException w:name="Light Shading Accent 5" w:semiHidden="0" w:uiPriority="60" w:unhideWhenUsed="0"/>
-    <w:lsdException w:name="Light List Accent 5" w:semiHidden="0" w:uiPriority="61" w:unhideWhenUsed="0"/>
-    <w:lsdException w:name="Light Grid Accent 5" w:semiHidden="0" w:uiPriority="62" w:unhideWhenUsed="0"/>
-    <w:lsdException w:name="Medium Shading 1 Accent 5" w:semiHidden="0" w:uiPriority="63" w:unhideWhenUsed="0"/>
-    <w:lsdException w:name="Medium Shading 2 Accent 5" w:semiHidden="0" w:uiPriority="64" w:unhideWhenUsed="0"/>
-    <w:lsdException w:name="Medium List 1 Accent 5" w:semiHidden="0" w:uiPriority="65" w:unhideWhenUsed="0"/>
-    <w:lsdException w:name="Medium List 2 Accent 5" w:semiHidden="0" w:uiPriority="66" w:unhideWhenUsed="0"/>
-    <w:lsdException w:name="Medium Grid 1 Accent 5" w:semiHidden="0" w:uiPriority="67" w:unhideWhenUsed="0"/>
-    <w:lsdException w:name="Medium Grid 2 Accent 5" w:semiHidden="0" w:uiPriority="68" w:unhideWhenUsed="0"/>
-    <w:lsdException w:name="Medium Grid 3 Accent 5" w:semiHidden="0" w:uiPriority="69" w:unhideWhenUsed="0"/>
-    <w:lsdException w:name="Dark List Accent 5" w:semiHidden="0" w:uiPriority="70" w:unhideWhenUsed="0"/>
-    <w:lsdException w:name="Colorful Shading Accent 5" w:semiHidden="0" w:uiPriority="71" w:unhideWhenUsed="0"/>
-    <w:lsdException w:name="Colorful List Accent 5" w:semiHidden="0" w:uiPriority="72" w:unhideWhenUsed="0"/>
-    <w:lsdException w:name="Colorful Grid Accent 5" w:semiHidden="0" w:uiPriority="73" w:unhideWhenUsed="0"/>
-    <w:lsdException w:name="Light Shading Accent 6" w:semiHidden="0" w:uiPriority="60" w:unhideWhenUsed="0"/>
-    <w:lsdException w:name="Light List Accent 6" w:semiHidden="0" w:uiPriority="61" w:unhideWhenUsed="0"/>
-    <w:lsdException w:name="Light Grid Accent 6" w:semiHidden="0" w:uiPriority="62" w:unhideWhenUsed="0"/>
-    <w:lsdException w:name="Medium Shading 1 Accent 6" w:semiHidden="0" w:uiPriority="63" w:unhideWhenUsed="0"/>
-    <w:lsdException w:name="Medium Shading 2 Accent 6" w:semiHidden="0" w:uiPriority="64" w:unhideWhenUsed="0"/>
-    <w:lsdException w:name="Medium List 1 Accent 6" w:semiHidden="0" w:uiPriority="65" w:unhideWhenUsed="0"/>
-    <w:lsdException w:name="Medium List 2 Accent 6" w:semiHidden="0" w:uiPriority="66" w:unhideWhenUsed="0"/>
-    <w:lsdException w:name="Medium Grid 1 Accent 6" w:semiHidden="0" w:uiPriority="67" w:unhideWhenUsed="0"/>
-    <w:lsdException w:name="Medium Grid 2 Accent 6" w:semiHidden="0" w:uiPriority="68" w:unhideWhenUsed="0"/>
-    <w:lsdException w:name="Medium Grid 3 Accent 6" w:semiHidden="0" w:uiPriority="69" w:unhideWhenUsed="0"/>
-    <w:lsdException w:name="Dark List Accent 6" w:semiHidden="0" w:uiPriority="70" w:unhideWhenUsed="0"/>
-    <w:lsdException w:name="Colorful Shading Accent 6" w:semiHidden="0" w:uiPriority="71" w:unhideWhenUsed="0"/>
-    <w:lsdException w:name="Colorful List Accent 6" w:semiHidden="0" w:uiPriority="72" w:unhideWhenUsed="0"/>
-    <w:lsdException w:name="Colorful Grid Accent 6" w:semiHidden="0" w:uiPriority="73" w:unhideWhenUsed="0"/>
-    <w:lsdException w:name="Subtle Emphasis" w:semiHidden="0" w:uiPriority="19" w:unhideWhenUsed="0" w:qFormat="1"/>
-    <w:lsdException w:name="Intense Emphasis" w:semiHidden="0" w:uiPriority="21" w:unhideWhenUsed="0" w:qFormat="1"/>
-    <w:lsdException w:name="Subtle Reference" w:semiHidden="0" w:uiPriority="31" w:unhideWhenUsed="0" w:qFormat="1"/>
-    <w:lsdException w:name="Intense Reference" w:semiHidden="0" w:uiPriority="32" w:unhideWhenUsed="0" w:qFormat="1"/>
-    <w:lsdException w:name="Book Title" w:semiHidden="0" w:uiPriority="33" w:unhideWhenUsed="0" w:qFormat="1"/>
-    <w:lsdException w:name="Bibliography" w:uiPriority="37"/>
-    <w:lsdException w:name="TOC Heading" w:uiPriority="39" w:qFormat="1"/>
-  </w:latentStyles>
-  <w:style w:type="paragraph" w:default="1" w:styleId="Standard">
-    <w:name w:val="Normal"/>
-    <w:qFormat/>
-    <w:pPr>
-      <w:widowControl w:val="0"/>
-      <w:spacing w:line="240" w:lineRule="atLeast"/>
-    </w:pPr>
-  </w:style>
-  <w:style w:type="paragraph" w:styleId="berschrift1">
-    <w:name w:val="heading 1"/>
-    <w:basedOn w:val="Standard"/>
-    <w:next w:val="Standard"/>
-    <w:qFormat/>
-    <w:pPr>
-      <w:keepNext/>
-      <w:numPr>
-        <w:numId w:val="1"/>
-      </w:numPr>
-      <w:spacing w:before="120" w:after="60"/>
-      <w:outlineLvl w:val="0"/>
-    </w:pPr>
-    <w:rPr>
-      <w:rFonts w:ascii="Arial" w:hAnsi="Arial"/>
-      <w:b/>
-      <w:sz w:val="24"/>
-    </w:rPr>
-  </w:style>
-  <w:style w:type="paragraph" w:styleId="berschrift2">
-    <w:name w:val="heading 2"/>
-    <w:basedOn w:val="berschrift1"/>
-    <w:next w:val="Standard"/>
-    <w:qFormat/>
-    <w:pPr>
-      <w:numPr>
-        <w:ilvl w:val="1"/>
-      </w:numPr>
-      <w:outlineLvl w:val="1"/>
-    </w:pPr>
-    <w:rPr>
-      <w:sz w:val="20"/>
-    </w:rPr>
-  </w:style>
-  <w:style w:type="paragraph" w:styleId="berschrift3">
-    <w:name w:val="heading 3"/>
-    <w:basedOn w:val="berschrift1"/>
-    <w:next w:val="Standard"/>
-    <w:qFormat/>
-    <w:pPr>
-      <w:numPr>
-        <w:ilvl w:val="2"/>
-      </w:numPr>
-      <w:outlineLvl w:val="2"/>
-    </w:pPr>
-    <w:rPr>
-      <w:b w:val="0"/>
-      <w:i/>
-      <w:sz w:val="20"/>
-    </w:rPr>
-  </w:style>
-  <w:style w:type="paragraph" w:styleId="berschrift4">
-    <w:name w:val="heading 4"/>
-    <w:basedOn w:val="berschrift1"/>
-    <w:next w:val="Standard"/>
-    <w:qFormat/>
-    <w:pPr>
-      <w:numPr>
-        <w:ilvl w:val="3"/>
-      </w:numPr>
-      <w:outlineLvl w:val="3"/>
-    </w:pPr>
-    <w:rPr>
-      <w:b w:val="0"/>
-      <w:sz w:val="20"/>
-    </w:rPr>
-  </w:style>
-  <w:style w:type="paragraph" w:styleId="berschrift5">
-    <w:name w:val="heading 5"/>
-    <w:basedOn w:val="Standard"/>
-    <w:next w:val="Standard"/>
-    <w:qFormat/>
-    <w:pPr>
-      <w:numPr>
-        <w:ilvl w:val="4"/>
-        <w:numId w:val="1"/>
-      </w:numPr>
-      <w:spacing w:before="240" w:after="60"/>
-      <w:outlineLvl w:val="4"/>
-    </w:pPr>
-    <w:rPr>
-      <w:sz w:val="22"/>
-    </w:rPr>
-  </w:style>
-  <w:style w:type="paragraph" w:styleId="berschrift6">
-    <w:name w:val="heading 6"/>
-    <w:basedOn w:val="Standard"/>
-    <w:next w:val="Standard"/>
-    <w:qFormat/>
-    <w:pPr>
-      <w:numPr>
-        <w:ilvl w:val="5"/>
-        <w:numId w:val="1"/>
-      </w:numPr>
-      <w:spacing w:before="240" w:after="60"/>
-      <w:outlineLvl w:val="5"/>
-    </w:pPr>
-    <w:rPr>
-      <w:i/>
-      <w:sz w:val="22"/>
-    </w:rPr>
-  </w:style>
-  <w:style w:type="paragraph" w:styleId="berschrift7">
-    <w:name w:val="heading 7"/>
-    <w:basedOn w:val="Standard"/>
-    <w:next w:val="Standard"/>
-    <w:qFormat/>
-    <w:pPr>
-      <w:numPr>
-        <w:ilvl w:val="6"/>
-        <w:numId w:val="1"/>
-      </w:numPr>
-      <w:spacing w:before="240" w:after="60"/>
-      <w:outlineLvl w:val="6"/>
-    </w:pPr>
-  </w:style>
-  <w:style w:type="paragraph" w:styleId="berschrift8">
-    <w:name w:val="heading 8"/>
-    <w:basedOn w:val="Standard"/>
-    <w:next w:val="Standard"/>
-    <w:qFormat/>
-    <w:pPr>
-      <w:numPr>
-        <w:ilvl w:val="7"/>
-        <w:numId w:val="1"/>
-      </w:numPr>
-      <w:spacing w:before="240" w:after="60"/>
-      <w:outlineLvl w:val="7"/>
-    </w:pPr>
-    <w:rPr>
-      <w:i/>
-    </w:rPr>
-  </w:style>
-  <w:style w:type="paragraph" w:styleId="berschrift9">
-    <w:name w:val="heading 9"/>
-    <w:basedOn w:val="Standard"/>
-    <w:next w:val="Standard"/>
-    <w:qFormat/>
-    <w:pPr>
-      <w:numPr>
-        <w:ilvl w:val="8"/>
-        <w:numId w:val="1"/>
-      </w:numPr>
-      <w:spacing w:before="240" w:after="60"/>
-      <w:outlineLvl w:val="8"/>
-    </w:pPr>
-    <w:rPr>
-      <w:b/>
-      <w:i/>
-      <w:sz w:val="18"/>
-    </w:rPr>
-  </w:style>
-  <w:style w:type="character" w:default="1" w:styleId="Absatz-Standardschriftart">
-    <w:name w:val="Default Paragraph Font"/>
-    <w:semiHidden/>
-  </w:style>
-  <w:style w:type="table" w:default="1" w:styleId="NormaleTabelle">
-    <w:name w:val="Normal Table"/>
-    <w:uiPriority w:val="99"/>
-    <w:semiHidden/>
-    <w:unhideWhenUsed/>
-    <w:tblPr>
-      <w:tblInd w:w="0" w:type="dxa"/>
-      <w:tblCellMar>
-        <w:top w:w="0" w:type="dxa"/>
-        <w:left w:w="108" w:type="dxa"/>
-        <w:bottom w:w="0" w:type="dxa"/>
-        <w:right w:w="108" w:type="dxa"/>
-      </w:tblCellMar>
-    </w:tblPr>
-  </w:style>
-  <w:style w:type="numbering" w:default="1" w:styleId="KeineListe">
-    <w:name w:val="No List"/>
-    <w:uiPriority w:val="99"/>
-    <w:semiHidden/>
-    <w:unhideWhenUsed/>
-  </w:style>
-  <w:style w:type="paragraph" w:customStyle="1" w:styleId="Paragraph2">
-    <w:name w:val="Paragraph2"/>
-    <w:basedOn w:val="Standard"/>
-    <w:pPr>
-      <w:spacing w:before="80"/>
-      <w:ind w:left="720"/>
-      <w:jc w:val="both"/>
-    </w:pPr>
-    <w:rPr>
-      <w:color w:val="000000"/>
-      <w:lang w:val="en-AU"/>
-    </w:rPr>
-  </w:style>
-  <w:style w:type="paragraph" w:styleId="Titel">
-    <w:name w:val="Title"/>
-    <w:basedOn w:val="Standard"/>
-    <w:next w:val="Standard"/>
-    <w:qFormat/>
-    <w:pPr>
-      <w:spacing w:line="240" w:lineRule="auto"/>
-      <w:jc w:val="center"/>
-    </w:pPr>
-    <w:rPr>
-      <w:rFonts w:ascii="Arial" w:hAnsi="Arial"/>
-      <w:b/>
-      <w:sz w:val="36"/>
-    </w:rPr>
-  </w:style>
-  <w:style w:type="paragraph" w:styleId="Untertitel">
-    <w:name w:val="Subtitle"/>
-    <w:basedOn w:val="Standard"/>
-    <w:qFormat/>
-    <w:pPr>
-      <w:spacing w:after="60"/>
-      <w:jc w:val="center"/>
-    </w:pPr>
-    <w:rPr>
-      <w:rFonts w:ascii="Arial" w:hAnsi="Arial"/>
-      <w:i/>
-      <w:sz w:val="36"/>
-      <w:lang w:val="en-AU"/>
-    </w:rPr>
-  </w:style>
-  <w:style w:type="paragraph" w:styleId="Standardeinzug">
-    <w:name w:val="Normal Indent"/>
-    <w:basedOn w:val="Standard"/>
-    <w:semiHidden/>
-    <w:pPr>
-      <w:ind w:left="900" w:hanging="900"/>
-    </w:pPr>
-  </w:style>
-  <w:style w:type="paragraph" w:styleId="Verzeichnis1">
-    <w:name w:val="toc 1"/>
-    <w:basedOn w:val="Standard"/>
-    <w:next w:val="Standard"/>
-    <w:semiHidden/>
-    <w:pPr>
-      <w:tabs>
-        <w:tab w:val="right" w:pos="9360"/>
-      </w:tabs>
-      <w:spacing w:before="240" w:after="60"/>
-      <w:ind w:right="720"/>
-    </w:pPr>
-  </w:style>
-  <w:style w:type="paragraph" w:styleId="Verzeichnis2">
-    <w:name w:val="toc 2"/>
-    <w:basedOn w:val="Standard"/>
-    <w:next w:val="Standard"/>
-    <w:semiHidden/>
-    <w:pPr>
-      <w:tabs>
-        <w:tab w:val="right" w:pos="9360"/>
-      </w:tabs>
-      <w:ind w:left="432" w:right="720"/>
-    </w:pPr>
-  </w:style>
-  <w:style w:type="paragraph" w:styleId="Verzeichnis3">
-    <w:name w:val="toc 3"/>
-    <w:basedOn w:val="Standard"/>
-    <w:next w:val="Standard"/>
-    <w:semiHidden/>
-    <w:pPr>
-      <w:tabs>
-        <w:tab w:val="left" w:pos="1440"/>
-        <w:tab w:val="right" w:pos="9360"/>
-      </w:tabs>
-      <w:ind w:left="864"/>
-    </w:pPr>
-  </w:style>
-  <w:style w:type="paragraph" w:styleId="Kopfzeile">
-    <w:name w:val="header"/>
-    <w:basedOn w:val="Standard"/>
-    <w:semiHidden/>
-    <w:pPr>
-      <w:tabs>
-        <w:tab w:val="center" w:pos="4320"/>
-        <w:tab w:val="right" w:pos="8640"/>
-      </w:tabs>
-    </w:pPr>
-  </w:style>
-  <w:style w:type="paragraph" w:styleId="Fuzeile">
-    <w:name w:val="footer"/>
-    <w:basedOn w:val="Standard"/>
-    <w:semiHidden/>
-    <w:pPr>
-      <w:tabs>
-        <w:tab w:val="center" w:pos="4320"/>
-        <w:tab w:val="right" w:pos="8640"/>
-      </w:tabs>
-    </w:pPr>
-  </w:style>
-  <w:style w:type="character" w:styleId="Seitenzahl">
-    <w:name w:val="page number"/>
-    <w:basedOn w:val="Absatz-Standardschriftart"/>
-    <w:semiHidden/>
-  </w:style>
-  <w:style w:type="paragraph" w:customStyle="1" w:styleId="Bullet1">
-    <w:name w:val="Bullet1"/>
-    <w:basedOn w:val="Standard"/>
-    <w:pPr>
-      <w:ind w:left="720" w:hanging="432"/>
-    </w:pPr>
-  </w:style>
-  <w:style w:type="paragraph" w:customStyle="1" w:styleId="Bullet2">
-    <w:name w:val="Bullet2"/>
-    <w:basedOn w:val="Standard"/>
-    <w:pPr>
-      <w:ind w:left="1440" w:hanging="360"/>
-    </w:pPr>
-    <w:rPr>
-      <w:color w:val="000080"/>
-    </w:rPr>
-  </w:style>
-  <w:style w:type="paragraph" w:customStyle="1" w:styleId="Tabletext">
-    <w:name w:val="Tabletext"/>
-    <w:basedOn w:val="Standard"/>
-    <w:pPr>
-      <w:keepLines/>
-      <w:spacing w:after="120"/>
-    </w:pPr>
-  </w:style>
-  <w:style w:type="paragraph" w:styleId="Textkrper">
-    <w:name w:val="Body Text"/>
-    <w:basedOn w:val="Standard"/>
-    <w:semiHidden/>
-    <w:pPr>
-      <w:keepLines/>
-      <w:spacing w:after="120"/>
-      <w:ind w:left="720"/>
-    </w:pPr>
-  </w:style>
-  <w:style w:type="paragraph" w:styleId="Dokumentstruktur">
-    <w:name w:val="Document Map"/>
-    <w:basedOn w:val="Standard"/>
-    <w:semiHidden/>
-    <w:pPr>
-      <w:shd w:val="clear" w:color="auto" w:fill="000080"/>
-    </w:pPr>
-    <w:rPr>
-      <w:rFonts w:ascii="Tahoma" w:hAnsi="Tahoma"/>
-    </w:rPr>
-  </w:style>
-  <w:style w:type="character" w:styleId="Funotenzeichen">
-    <w:name w:val="footnote reference"/>
-    <w:basedOn w:val="Absatz-Standardschriftart"/>
-    <w:semiHidden/>
-    <w:rPr>
-      <w:sz w:val="20"/>
-      <w:vertAlign w:val="superscript"/>
-    </w:rPr>
-  </w:style>
-  <w:style w:type="paragraph" w:styleId="Funotentext">
-    <w:name w:val="footnote text"/>
-    <w:basedOn w:val="Standard"/>
-    <w:semiHidden/>
-    <w:pPr>
-      <w:keepNext/>
-      <w:keepLines/>
-      <w:pBdr>
-        <w:bottom w:val="single" w:sz="6" w:space="0" w:color="000000"/>
-      </w:pBdr>
-      <w:spacing w:before="40" w:after="40"/>
-      <w:ind w:left="360" w:hanging="360"/>
-    </w:pPr>
-    <w:rPr>
-      <w:rFonts w:ascii="Helvetica" w:hAnsi="Helvetica"/>
-      <w:sz w:val="16"/>
-    </w:rPr>
-  </w:style>
-  <w:style w:type="paragraph" w:customStyle="1" w:styleId="MainTitle">
-    <w:name w:val="Main Title"/>
-    <w:basedOn w:val="Standard"/>
-    <w:pPr>
-      <w:spacing w:before="480" w:after="60" w:line="240" w:lineRule="auto"/>
-      <w:jc w:val="center"/>
-    </w:pPr>
-    <w:rPr>
-      <w:rFonts w:ascii="Arial" w:hAnsi="Arial"/>
-      <w:b/>
-      <w:kern w:val="28"/>
-      <w:sz w:val="32"/>
-    </w:rPr>
-  </w:style>
-  <w:style w:type="paragraph" w:customStyle="1" w:styleId="Paragraph1">
-    <w:name w:val="Paragraph1"/>
-    <w:basedOn w:val="Standard"/>
-    <w:pPr>
-      <w:spacing w:before="80" w:line="240" w:lineRule="auto"/>
-      <w:jc w:val="both"/>
-    </w:pPr>
-  </w:style>
-  <w:style w:type="paragraph" w:customStyle="1" w:styleId="Paragraph3">
-    <w:name w:val="Paragraph3"/>
-    <w:basedOn w:val="Standard"/>
-    <w:pPr>
-      <w:spacing w:before="80" w:line="240" w:lineRule="auto"/>
-      <w:ind w:left="1530"/>
-      <w:jc w:val="both"/>
-    </w:pPr>
-  </w:style>
-  <w:style w:type="paragraph" w:customStyle="1" w:styleId="Paragraph4">
-    <w:name w:val="Paragraph4"/>
-    <w:basedOn w:val="Standard"/>
-    <w:pPr>
-      <w:spacing w:before="80" w:line="240" w:lineRule="auto"/>
-      <w:ind w:left="2250"/>
-      <w:jc w:val="both"/>
-    </w:pPr>
-  </w:style>
-  <w:style w:type="paragraph" w:styleId="Verzeichnis4">
-    <w:name w:val="toc 4"/>
-    <w:basedOn w:val="Standard"/>
-    <w:next w:val="Standard"/>
-    <w:semiHidden/>
-    <w:pPr>
-      <w:ind w:left="600"/>
-    </w:pPr>
-  </w:style>
-  <w:style w:type="paragraph" w:styleId="Verzeichnis5">
-    <w:name w:val="toc 5"/>
-    <w:basedOn w:val="Standard"/>
-    <w:next w:val="Standard"/>
-    <w:semiHidden/>
-    <w:pPr>
-      <w:ind w:left="800"/>
-    </w:pPr>
-  </w:style>
-  <w:style w:type="paragraph" w:styleId="Verzeichnis6">
-    <w:name w:val="toc 6"/>
-    <w:basedOn w:val="Standard"/>
-    <w:next w:val="Standard"/>
-    <w:semiHidden/>
-    <w:pPr>
-      <w:ind w:left="1000"/>
-    </w:pPr>
-  </w:style>
-  <w:style w:type="paragraph" w:styleId="Verzeichnis7">
-    <w:name w:val="toc 7"/>
-    <w:basedOn w:val="Standard"/>
-    <w:next w:val="Standard"/>
-    <w:semiHidden/>
-    <w:pPr>
-      <w:ind w:left="1200"/>
-    </w:pPr>
-  </w:style>
-  <w:style w:type="paragraph" w:styleId="Verzeichnis8">
-    <w:name w:val="toc 8"/>
-    <w:basedOn w:val="Standard"/>
-    <w:next w:val="Standard"/>
-    <w:semiHidden/>
-    <w:pPr>
-      <w:ind w:left="1400"/>
-    </w:pPr>
-  </w:style>
-  <w:style w:type="paragraph" w:styleId="Verzeichnis9">
-    <w:name w:val="toc 9"/>
-    <w:basedOn w:val="Standard"/>
-    <w:next w:val="Standard"/>
-    <w:semiHidden/>
-    <w:pPr>
-      <w:ind w:left="1600"/>
-    </w:pPr>
-  </w:style>
-  <w:style w:type="paragraph" w:styleId="Textkrper2">
-    <w:name w:val="Body Text 2"/>
-    <w:basedOn w:val="Standard"/>
-    <w:semiHidden/>
-    <w:rPr>
-      <w:i/>
-      <w:color w:val="0000FF"/>
-    </w:rPr>
-  </w:style>
-  <w:style w:type="paragraph" w:styleId="Textkrper-Zeileneinzug">
-    <w:name w:val="Body Text Indent"/>
-    <w:basedOn w:val="Standard"/>
-    <w:semiHidden/>
-    <w:pPr>
-      <w:ind w:left="720"/>
-    </w:pPr>
-    <w:rPr>
-      <w:i/>
-      <w:color w:val="0000FF"/>
-      <w:u w:val="single"/>
-    </w:rPr>
-  </w:style>
-  <w:style w:type="paragraph" w:customStyle="1" w:styleId="Body">
-    <w:name w:val="Body"/>
-    <w:basedOn w:val="Standard"/>
-    <w:pPr>
-      <w:widowControl/>
-      <w:spacing w:before="120" w:line="240" w:lineRule="auto"/>
-      <w:jc w:val="both"/>
-    </w:pPr>
-    <w:rPr>
-      <w:rFonts w:ascii="Book Antiqua" w:hAnsi="Book Antiqua"/>
-    </w:rPr>
-  </w:style>
-  <w:style w:type="paragraph" w:customStyle="1" w:styleId="Bullet">
-    <w:name w:val="Bullet"/>
-    <w:basedOn w:val="Standard"/>
-    <w:pPr>
-      <w:widowControl/>
-      <w:numPr>
-        <w:numId w:val="81"/>
-      </w:numPr>
-      <w:tabs>
-        <w:tab w:val="left" w:pos="720"/>
-      </w:tabs>
-      <w:spacing w:before="120" w:line="240" w:lineRule="auto"/>
-      <w:ind w:left="720" w:right="360"/>
-      <w:jc w:val="both"/>
-    </w:pPr>
-    <w:rPr>
-      <w:rFonts w:ascii="Book Antiqua" w:hAnsi="Book Antiqua"/>
-    </w:rPr>
-  </w:style>
-  <w:style w:type="paragraph" w:customStyle="1" w:styleId="InfoBlue">
-    <w:name w:val="InfoBlue"/>
-    <w:basedOn w:val="Standard"/>
-    <w:next w:val="Textkrper"/>
-    <w:autoRedefine/>
-    <w:pPr>
-      <w:spacing w:before="120" w:after="120"/>
-      <w:ind w:left="763"/>
-    </w:pPr>
-    <w:rPr>
-      <w:i/>
-      <w:color w:val="0000FF"/>
-    </w:rPr>
-  </w:style>
-  <w:style w:type="character" w:styleId="Hyperlink">
-    <w:name w:val="Hyperlink"/>
-    <w:basedOn w:val="Absatz-Standardschriftart"/>
-    <w:semiHidden/>
-    <w:rPr>
-      <w:color w:val="0000FF"/>
-      <w:u w:val="single"/>
-    </w:rPr>
-  </w:style>
-  <w:style w:type="character" w:styleId="BesuchterHyperlink">
+  <w:style w:type="character" w:styleId="BesuchterLink">
     <w:name w:val="FollowedHyperlink"/>
     <w:basedOn w:val="Absatz-Standardschriftart"/>
     <w:semiHidden/>

</xml_diff>